<commit_message>
Paljonko painaa tonni höyheniä
</commit_message>
<xml_diff>
--- a/Olio-ohjelmointi_2_Harjoitustyo loppuraportti.docx
+++ b/Olio-ohjelmointi_2_Harjoitustyo loppuraportti.docx
@@ -256,7 +256,7 @@
                     <a:blip r:embed="rId8" cstate="print">
                       <a:extLst>
                         <a:ext uri="{28A0092B-C50C-407E-A947-70E740481C1C}">
-                          <a14:useLocalDpi xmlns:a14="http://schemas.microsoft.com/office/drawing/2010/main" xmlns:wps="http://schemas.microsoft.com/office/word/2010/wordprocessingShape" xmlns:wpi="http://schemas.microsoft.com/office/word/2010/wordprocessingInk" xmlns:wpg="http://schemas.microsoft.com/office/word/2010/wordprocessingGroup" xmlns:w15="http://schemas.microsoft.com/office/word/2012/wordml" xmlns:w14="http://schemas.microsoft.com/office/word/2010/wordml" xmlns:w="http://schemas.openxmlformats.org/wordprocessingml/2006/main" xmlns:w10="urn:schemas-microsoft-com:office:word" xmlns:wp14="http://schemas.microsoft.com/office/word/2010/wordprocessingDrawing" xmlns:v="urn:schemas-microsoft-com:vml" xmlns:o="urn:schemas-microsoft-com:office:office" xmlns:mc="http://schemas.openxmlformats.org/markup-compatibility/2006" xmlns:wpc="http://schemas.microsoft.com/office/word/2010/wordprocessingCanvas" xmlns="" val="0"/>
+                          <a14:useLocalDpi xmlns="" xmlns:wpc="http://schemas.microsoft.com/office/word/2010/wordprocessingCanvas" xmlns:mc="http://schemas.openxmlformats.org/markup-compatibility/2006" xmlns:o="urn:schemas-microsoft-com:office:office" xmlns:v="urn:schemas-microsoft-com:vml" xmlns:wp14="http://schemas.microsoft.com/office/word/2010/wordprocessingDrawing" xmlns:w10="urn:schemas-microsoft-com:office:word" xmlns:w="http://schemas.openxmlformats.org/wordprocessingml/2006/main" xmlns:w14="http://schemas.microsoft.com/office/word/2010/wordml" xmlns:w15="http://schemas.microsoft.com/office/word/2012/wordml" xmlns:wpg="http://schemas.microsoft.com/office/word/2010/wordprocessingGroup" xmlns:wpi="http://schemas.microsoft.com/office/word/2010/wordprocessingInk" xmlns:wps="http://schemas.microsoft.com/office/word/2010/wordprocessingShape" xmlns:a14="http://schemas.microsoft.com/office/drawing/2010/main" val="0"/>
                         </a:ext>
                       </a:extLst>
                     </a:blip>
@@ -326,7 +326,7 @@
                     <a:blip r:embed="rId8" cstate="print">
                       <a:extLst>
                         <a:ext uri="{28A0092B-C50C-407E-A947-70E740481C1C}">
-                          <a14:useLocalDpi xmlns:a14="http://schemas.microsoft.com/office/drawing/2010/main" xmlns:wps="http://schemas.microsoft.com/office/word/2010/wordprocessingShape" xmlns:wpi="http://schemas.microsoft.com/office/word/2010/wordprocessingInk" xmlns:wpg="http://schemas.microsoft.com/office/word/2010/wordprocessingGroup" xmlns:w15="http://schemas.microsoft.com/office/word/2012/wordml" xmlns:w14="http://schemas.microsoft.com/office/word/2010/wordml" xmlns:w="http://schemas.openxmlformats.org/wordprocessingml/2006/main" xmlns:w10="urn:schemas-microsoft-com:office:word" xmlns:wp14="http://schemas.microsoft.com/office/word/2010/wordprocessingDrawing" xmlns:v="urn:schemas-microsoft-com:vml" xmlns:o="urn:schemas-microsoft-com:office:office" xmlns:mc="http://schemas.openxmlformats.org/markup-compatibility/2006" xmlns:wpc="http://schemas.microsoft.com/office/word/2010/wordprocessingCanvas" xmlns="" val="0"/>
+                          <a14:useLocalDpi xmlns="" xmlns:wpc="http://schemas.microsoft.com/office/word/2010/wordprocessingCanvas" xmlns:mc="http://schemas.openxmlformats.org/markup-compatibility/2006" xmlns:o="urn:schemas-microsoft-com:office:office" xmlns:v="urn:schemas-microsoft-com:vml" xmlns:wp14="http://schemas.microsoft.com/office/word/2010/wordprocessingDrawing" xmlns:w10="urn:schemas-microsoft-com:office:word" xmlns:w="http://schemas.openxmlformats.org/wordprocessingml/2006/main" xmlns:w14="http://schemas.microsoft.com/office/word/2010/wordml" xmlns:w15="http://schemas.microsoft.com/office/word/2012/wordml" xmlns:wpg="http://schemas.microsoft.com/office/word/2010/wordprocessingGroup" xmlns:wpi="http://schemas.microsoft.com/office/word/2010/wordprocessingInk" xmlns:wps="http://schemas.microsoft.com/office/word/2010/wordprocessingShape" xmlns:a14="http://schemas.microsoft.com/office/drawing/2010/main" val="0"/>
                         </a:ext>
                       </a:extLst>
                     </a:blip>
@@ -2143,7 +2143,7 @@
                     <a:blip r:embed="rId11" cstate="print">
                       <a:extLst>
                         <a:ext uri="{28A0092B-C50C-407E-A947-70E740481C1C}">
-                          <a14:useLocalDpi xmlns:a14="http://schemas.microsoft.com/office/drawing/2010/main" xmlns:wps="http://schemas.microsoft.com/office/word/2010/wordprocessingShape" xmlns:wpi="http://schemas.microsoft.com/office/word/2010/wordprocessingInk" xmlns:wpg="http://schemas.microsoft.com/office/word/2010/wordprocessingGroup" xmlns:w15="http://schemas.microsoft.com/office/word/2012/wordml" xmlns:w14="http://schemas.microsoft.com/office/word/2010/wordml" xmlns:w="http://schemas.openxmlformats.org/wordprocessingml/2006/main" xmlns:w10="urn:schemas-microsoft-com:office:word" xmlns:wp14="http://schemas.microsoft.com/office/word/2010/wordprocessingDrawing" xmlns:v="urn:schemas-microsoft-com:vml" xmlns:o="urn:schemas-microsoft-com:office:office" xmlns:mc="http://schemas.openxmlformats.org/markup-compatibility/2006" xmlns:wpc="http://schemas.microsoft.com/office/word/2010/wordprocessingCanvas" xmlns="" val="0"/>
+                          <a14:useLocalDpi xmlns="" xmlns:wpc="http://schemas.microsoft.com/office/word/2010/wordprocessingCanvas" xmlns:mc="http://schemas.openxmlformats.org/markup-compatibility/2006" xmlns:o="urn:schemas-microsoft-com:office:office" xmlns:v="urn:schemas-microsoft-com:vml" xmlns:wp14="http://schemas.microsoft.com/office/word/2010/wordprocessingDrawing" xmlns:w10="urn:schemas-microsoft-com:office:word" xmlns:w="http://schemas.openxmlformats.org/wordprocessingml/2006/main" xmlns:w14="http://schemas.microsoft.com/office/word/2010/wordml" xmlns:w15="http://schemas.microsoft.com/office/word/2012/wordml" xmlns:wpg="http://schemas.microsoft.com/office/word/2010/wordprocessingGroup" xmlns:wpi="http://schemas.microsoft.com/office/word/2010/wordprocessingInk" xmlns:wps="http://schemas.microsoft.com/office/word/2010/wordprocessingShape" xmlns:a14="http://schemas.microsoft.com/office/drawing/2010/main" val="0"/>
                         </a:ext>
                       </a:extLst>
                     </a:blip>
@@ -2285,7 +2285,7 @@
                     <a:blip r:embed="rId12" cstate="print">
                       <a:extLst>
                         <a:ext uri="{28A0092B-C50C-407E-A947-70E740481C1C}">
-                          <a14:useLocalDpi xmlns:a14="http://schemas.microsoft.com/office/drawing/2010/main" xmlns:wps="http://schemas.microsoft.com/office/word/2010/wordprocessingShape" xmlns:wpi="http://schemas.microsoft.com/office/word/2010/wordprocessingInk" xmlns:wpg="http://schemas.microsoft.com/office/word/2010/wordprocessingGroup" xmlns:w15="http://schemas.microsoft.com/office/word/2012/wordml" xmlns:w14="http://schemas.microsoft.com/office/word/2010/wordml" xmlns:w="http://schemas.openxmlformats.org/wordprocessingml/2006/main" xmlns:w10="urn:schemas-microsoft-com:office:word" xmlns:wp14="http://schemas.microsoft.com/office/word/2010/wordprocessingDrawing" xmlns:v="urn:schemas-microsoft-com:vml" xmlns:o="urn:schemas-microsoft-com:office:office" xmlns:mc="http://schemas.openxmlformats.org/markup-compatibility/2006" xmlns:wpc="http://schemas.microsoft.com/office/word/2010/wordprocessingCanvas" xmlns="" val="0"/>
+                          <a14:useLocalDpi xmlns="" xmlns:wpc="http://schemas.microsoft.com/office/word/2010/wordprocessingCanvas" xmlns:mc="http://schemas.openxmlformats.org/markup-compatibility/2006" xmlns:o="urn:schemas-microsoft-com:office:office" xmlns:v="urn:schemas-microsoft-com:vml" xmlns:wp14="http://schemas.microsoft.com/office/word/2010/wordprocessingDrawing" xmlns:w10="urn:schemas-microsoft-com:office:word" xmlns:w="http://schemas.openxmlformats.org/wordprocessingml/2006/main" xmlns:w14="http://schemas.microsoft.com/office/word/2010/wordml" xmlns:w15="http://schemas.microsoft.com/office/word/2012/wordml" xmlns:wpg="http://schemas.microsoft.com/office/word/2010/wordprocessingGroup" xmlns:wpi="http://schemas.microsoft.com/office/word/2010/wordprocessingInk" xmlns:wps="http://schemas.microsoft.com/office/word/2010/wordprocessingShape" xmlns:a14="http://schemas.microsoft.com/office/drawing/2010/main" val="0"/>
                         </a:ext>
                       </a:extLst>
                     </a:blip>
@@ -2344,7 +2344,7 @@
                     <a:blip r:embed="rId13" cstate="print">
                       <a:extLst>
                         <a:ext uri="{28A0092B-C50C-407E-A947-70E740481C1C}">
-                          <a14:useLocalDpi xmlns:a14="http://schemas.microsoft.com/office/drawing/2010/main" xmlns:wps="http://schemas.microsoft.com/office/word/2010/wordprocessingShape" xmlns:wpi="http://schemas.microsoft.com/office/word/2010/wordprocessingInk" xmlns:wpg="http://schemas.microsoft.com/office/word/2010/wordprocessingGroup" xmlns:w15="http://schemas.microsoft.com/office/word/2012/wordml" xmlns:w14="http://schemas.microsoft.com/office/word/2010/wordml" xmlns:w="http://schemas.openxmlformats.org/wordprocessingml/2006/main" xmlns:w10="urn:schemas-microsoft-com:office:word" xmlns:wp14="http://schemas.microsoft.com/office/word/2010/wordprocessingDrawing" xmlns:v="urn:schemas-microsoft-com:vml" xmlns:o="urn:schemas-microsoft-com:office:office" xmlns:mc="http://schemas.openxmlformats.org/markup-compatibility/2006" xmlns:wpc="http://schemas.microsoft.com/office/word/2010/wordprocessingCanvas" xmlns="" val="0"/>
+                          <a14:useLocalDpi xmlns="" xmlns:wpc="http://schemas.microsoft.com/office/word/2010/wordprocessingCanvas" xmlns:mc="http://schemas.openxmlformats.org/markup-compatibility/2006" xmlns:o="urn:schemas-microsoft-com:office:office" xmlns:v="urn:schemas-microsoft-com:vml" xmlns:wp14="http://schemas.microsoft.com/office/word/2010/wordprocessingDrawing" xmlns:w10="urn:schemas-microsoft-com:office:word" xmlns:w="http://schemas.openxmlformats.org/wordprocessingml/2006/main" xmlns:w14="http://schemas.microsoft.com/office/word/2010/wordml" xmlns:w15="http://schemas.microsoft.com/office/word/2012/wordml" xmlns:wpg="http://schemas.microsoft.com/office/word/2010/wordprocessingGroup" xmlns:wpi="http://schemas.microsoft.com/office/word/2010/wordprocessingInk" xmlns:wps="http://schemas.microsoft.com/office/word/2010/wordprocessingShape" xmlns:a14="http://schemas.microsoft.com/office/drawing/2010/main" val="0"/>
                         </a:ext>
                       </a:extLst>
                     </a:blip>
@@ -2495,7 +2495,7 @@
                     <a:blip r:embed="rId14" cstate="print">
                       <a:extLst>
                         <a:ext uri="{28A0092B-C50C-407E-A947-70E740481C1C}">
-                          <a14:useLocalDpi xmlns:a14="http://schemas.microsoft.com/office/drawing/2010/main" xmlns:wps="http://schemas.microsoft.com/office/word/2010/wordprocessingShape" xmlns:wpi="http://schemas.microsoft.com/office/word/2010/wordprocessingInk" xmlns:wpg="http://schemas.microsoft.com/office/word/2010/wordprocessingGroup" xmlns:w15="http://schemas.microsoft.com/office/word/2012/wordml" xmlns:w14="http://schemas.microsoft.com/office/word/2010/wordml" xmlns:w="http://schemas.openxmlformats.org/wordprocessingml/2006/main" xmlns:w10="urn:schemas-microsoft-com:office:word" xmlns:wp14="http://schemas.microsoft.com/office/word/2010/wordprocessingDrawing" xmlns:v="urn:schemas-microsoft-com:vml" xmlns:o="urn:schemas-microsoft-com:office:office" xmlns:mc="http://schemas.openxmlformats.org/markup-compatibility/2006" xmlns:wpc="http://schemas.microsoft.com/office/word/2010/wordprocessingCanvas" xmlns="" val="0"/>
+                          <a14:useLocalDpi xmlns="" xmlns:wpc="http://schemas.microsoft.com/office/word/2010/wordprocessingCanvas" xmlns:mc="http://schemas.openxmlformats.org/markup-compatibility/2006" xmlns:o="urn:schemas-microsoft-com:office:office" xmlns:v="urn:schemas-microsoft-com:vml" xmlns:wp14="http://schemas.microsoft.com/office/word/2010/wordprocessingDrawing" xmlns:w10="urn:schemas-microsoft-com:office:word" xmlns:w="http://schemas.openxmlformats.org/wordprocessingml/2006/main" xmlns:w14="http://schemas.microsoft.com/office/word/2010/wordml" xmlns:w15="http://schemas.microsoft.com/office/word/2012/wordml" xmlns:wpg="http://schemas.microsoft.com/office/word/2010/wordprocessingGroup" xmlns:wpi="http://schemas.microsoft.com/office/word/2010/wordprocessingInk" xmlns:wps="http://schemas.microsoft.com/office/word/2010/wordprocessingShape" xmlns:a14="http://schemas.microsoft.com/office/drawing/2010/main" val="0"/>
                         </a:ext>
                       </a:extLst>
                     </a:blip>
@@ -2579,7 +2579,7 @@
                     <a:blip r:embed="rId15" cstate="print">
                       <a:extLst>
                         <a:ext uri="{28A0092B-C50C-407E-A947-70E740481C1C}">
-                          <a14:useLocalDpi xmlns:a14="http://schemas.microsoft.com/office/drawing/2010/main" xmlns:wps="http://schemas.microsoft.com/office/word/2010/wordprocessingShape" xmlns:wpi="http://schemas.microsoft.com/office/word/2010/wordprocessingInk" xmlns:wpg="http://schemas.microsoft.com/office/word/2010/wordprocessingGroup" xmlns:w15="http://schemas.microsoft.com/office/word/2012/wordml" xmlns:w14="http://schemas.microsoft.com/office/word/2010/wordml" xmlns:w="http://schemas.openxmlformats.org/wordprocessingml/2006/main" xmlns:w10="urn:schemas-microsoft-com:office:word" xmlns:wp14="http://schemas.microsoft.com/office/word/2010/wordprocessingDrawing" xmlns:v="urn:schemas-microsoft-com:vml" xmlns:o="urn:schemas-microsoft-com:office:office" xmlns:mc="http://schemas.openxmlformats.org/markup-compatibility/2006" xmlns:wpc="http://schemas.microsoft.com/office/word/2010/wordprocessingCanvas" xmlns="" val="0"/>
+                          <a14:useLocalDpi xmlns="" xmlns:wpc="http://schemas.microsoft.com/office/word/2010/wordprocessingCanvas" xmlns:mc="http://schemas.openxmlformats.org/markup-compatibility/2006" xmlns:o="urn:schemas-microsoft-com:office:office" xmlns:v="urn:schemas-microsoft-com:vml" xmlns:wp14="http://schemas.microsoft.com/office/word/2010/wordprocessingDrawing" xmlns:w10="urn:schemas-microsoft-com:office:word" xmlns:w="http://schemas.openxmlformats.org/wordprocessingml/2006/main" xmlns:w14="http://schemas.microsoft.com/office/word/2010/wordml" xmlns:w15="http://schemas.microsoft.com/office/word/2012/wordml" xmlns:wpg="http://schemas.microsoft.com/office/word/2010/wordprocessingGroup" xmlns:wpi="http://schemas.microsoft.com/office/word/2010/wordprocessingInk" xmlns:wps="http://schemas.microsoft.com/office/word/2010/wordprocessingShape" xmlns:a14="http://schemas.microsoft.com/office/drawing/2010/main" val="0"/>
                         </a:ext>
                       </a:extLst>
                     </a:blip>
@@ -2806,7 +2806,7 @@
                     <a:blip r:embed="rId16" cstate="print">
                       <a:extLst>
                         <a:ext uri="{28A0092B-C50C-407E-A947-70E740481C1C}">
-                          <a14:useLocalDpi xmlns:a14="http://schemas.microsoft.com/office/drawing/2010/main" xmlns:wps="http://schemas.microsoft.com/office/word/2010/wordprocessingShape" xmlns:wpi="http://schemas.microsoft.com/office/word/2010/wordprocessingInk" xmlns:wpg="http://schemas.microsoft.com/office/word/2010/wordprocessingGroup" xmlns:w15="http://schemas.microsoft.com/office/word/2012/wordml" xmlns:w14="http://schemas.microsoft.com/office/word/2010/wordml" xmlns:w="http://schemas.openxmlformats.org/wordprocessingml/2006/main" xmlns:w10="urn:schemas-microsoft-com:office:word" xmlns:wp14="http://schemas.microsoft.com/office/word/2010/wordprocessingDrawing" xmlns:v="urn:schemas-microsoft-com:vml" xmlns:o="urn:schemas-microsoft-com:office:office" xmlns:mc="http://schemas.openxmlformats.org/markup-compatibility/2006" xmlns:wpc="http://schemas.microsoft.com/office/word/2010/wordprocessingCanvas" xmlns="" val="0"/>
+                          <a14:useLocalDpi xmlns="" xmlns:wpc="http://schemas.microsoft.com/office/word/2010/wordprocessingCanvas" xmlns:mc="http://schemas.openxmlformats.org/markup-compatibility/2006" xmlns:o="urn:schemas-microsoft-com:office:office" xmlns:v="urn:schemas-microsoft-com:vml" xmlns:wp14="http://schemas.microsoft.com/office/word/2010/wordprocessingDrawing" xmlns:w10="urn:schemas-microsoft-com:office:word" xmlns:w="http://schemas.openxmlformats.org/wordprocessingml/2006/main" xmlns:w14="http://schemas.microsoft.com/office/word/2010/wordml" xmlns:w15="http://schemas.microsoft.com/office/word/2012/wordml" xmlns:wpg="http://schemas.microsoft.com/office/word/2010/wordprocessingGroup" xmlns:wpi="http://schemas.microsoft.com/office/word/2010/wordprocessingInk" xmlns:wps="http://schemas.microsoft.com/office/word/2010/wordprocessingShape" xmlns:a14="http://schemas.microsoft.com/office/drawing/2010/main" val="0"/>
                         </a:ext>
                       </a:extLst>
                     </a:blip>
@@ -3885,6 +3885,17 @@
       <w:pPr>
         <w:pStyle w:val="Leipteksti"/>
       </w:pPr>
+      <w:r>
+        <w:t>Suunnittelu ja opetteleminen: 14h</w:t>
+      </w:r>
+      <w:r>
+        <w:br/>
+        <w:t xml:space="preserve">Koodaus(yritykset ja epäonnistumiset): ~40h </w:t>
+      </w:r>
+      <w:r>
+        <w:br/>
+        <w:t>Grafiikka: 0,25h</w:t>
+      </w:r>
     </w:p>
     <w:p>
       <w:pPr>
@@ -4079,7 +4090,7 @@
                   <a:blip r:embed="rId1">
                     <a:extLst>
                       <a:ext uri="{28A0092B-C50C-407E-A947-70E740481C1C}">
-                        <a14:useLocalDpi xmlns:a14="http://schemas.microsoft.com/office/drawing/2010/main" xmlns:wps="http://schemas.microsoft.com/office/word/2010/wordprocessingShape" xmlns:wpi="http://schemas.microsoft.com/office/word/2010/wordprocessingInk" xmlns:wpg="http://schemas.microsoft.com/office/word/2010/wordprocessingGroup" xmlns:w15="http://schemas.microsoft.com/office/word/2012/wordml" xmlns:w14="http://schemas.microsoft.com/office/word/2010/wordml" xmlns:w="http://schemas.openxmlformats.org/wordprocessingml/2006/main" xmlns:w10="urn:schemas-microsoft-com:office:word" xmlns:wp14="http://schemas.microsoft.com/office/word/2010/wordprocessingDrawing" xmlns:v="urn:schemas-microsoft-com:vml" xmlns:o="urn:schemas-microsoft-com:office:office" xmlns:mc="http://schemas.openxmlformats.org/markup-compatibility/2006" xmlns:wpc="http://schemas.microsoft.com/office/word/2010/wordprocessingCanvas" xmlns="" val="0"/>
+                        <a14:useLocalDpi xmlns="" xmlns:wpc="http://schemas.microsoft.com/office/word/2010/wordprocessingCanvas" xmlns:mc="http://schemas.openxmlformats.org/markup-compatibility/2006" xmlns:o="urn:schemas-microsoft-com:office:office" xmlns:v="urn:schemas-microsoft-com:vml" xmlns:wp14="http://schemas.microsoft.com/office/word/2010/wordprocessingDrawing" xmlns:w10="urn:schemas-microsoft-com:office:word" xmlns:w="http://schemas.openxmlformats.org/wordprocessingml/2006/main" xmlns:w14="http://schemas.microsoft.com/office/word/2010/wordml" xmlns:w15="http://schemas.microsoft.com/office/word/2012/wordml" xmlns:wpg="http://schemas.microsoft.com/office/word/2010/wordprocessingGroup" xmlns:wpi="http://schemas.microsoft.com/office/word/2010/wordprocessingInk" xmlns:wps="http://schemas.microsoft.com/office/word/2010/wordprocessingShape" xmlns:a14="http://schemas.microsoft.com/office/drawing/2010/main" val="0"/>
                       </a:ext>
                     </a:extLst>
                   </a:blip>
@@ -4171,7 +4182,7 @@
                   <a:blip r:embed="rId1">
                     <a:extLst>
                       <a:ext uri="{28A0092B-C50C-407E-A947-70E740481C1C}">
-                        <a14:useLocalDpi xmlns:a14="http://schemas.microsoft.com/office/drawing/2010/main" xmlns:wps="http://schemas.microsoft.com/office/word/2010/wordprocessingShape" xmlns:wpi="http://schemas.microsoft.com/office/word/2010/wordprocessingInk" xmlns:wpg="http://schemas.microsoft.com/office/word/2010/wordprocessingGroup" xmlns:w15="http://schemas.microsoft.com/office/word/2012/wordml" xmlns:w14="http://schemas.microsoft.com/office/word/2010/wordml" xmlns:w="http://schemas.openxmlformats.org/wordprocessingml/2006/main" xmlns:w10="urn:schemas-microsoft-com:office:word" xmlns:wp14="http://schemas.microsoft.com/office/word/2010/wordprocessingDrawing" xmlns:v="urn:schemas-microsoft-com:vml" xmlns:o="urn:schemas-microsoft-com:office:office" xmlns:mc="http://schemas.openxmlformats.org/markup-compatibility/2006" xmlns:wpc="http://schemas.microsoft.com/office/word/2010/wordprocessingCanvas" xmlns="" val="0"/>
+                        <a14:useLocalDpi xmlns="" xmlns:wpc="http://schemas.microsoft.com/office/word/2010/wordprocessingCanvas" xmlns:mc="http://schemas.openxmlformats.org/markup-compatibility/2006" xmlns:o="urn:schemas-microsoft-com:office:office" xmlns:v="urn:schemas-microsoft-com:vml" xmlns:wp14="http://schemas.microsoft.com/office/word/2010/wordprocessingDrawing" xmlns:w10="urn:schemas-microsoft-com:office:word" xmlns:w="http://schemas.openxmlformats.org/wordprocessingml/2006/main" xmlns:w14="http://schemas.microsoft.com/office/word/2010/wordml" xmlns:w15="http://schemas.microsoft.com/office/word/2012/wordml" xmlns:wpg="http://schemas.microsoft.com/office/word/2010/wordprocessingGroup" xmlns:wpi="http://schemas.microsoft.com/office/word/2010/wordprocessingInk" xmlns:wps="http://schemas.microsoft.com/office/word/2010/wordprocessingShape" xmlns:a14="http://schemas.microsoft.com/office/drawing/2010/main" val="0"/>
                       </a:ext>
                     </a:extLst>
                   </a:blip>
@@ -7238,26 +7249,6 @@
     <dgm:pt modelId="{DAEB1617-7949-4B41-839F-EEC19CB3696F}" type="pres">
       <dgm:prSet presAssocID="{D8EF292A-A63A-4B57-9045-18FC4DB13F5B}" presName="Name37" presStyleLbl="parChTrans1D3" presStyleIdx="1" presStyleCnt="4"/>
       <dgm:spPr/>
-    </dgm:pt>
-    <dgm:pt modelId="{FDA7818E-AFF2-4C4D-B104-2B77618CC191}" type="pres">
-      <dgm:prSet presAssocID="{17CD8524-D85D-4C2C-8335-0DD2AE439136}" presName="hierRoot2" presStyleCnt="0">
-        <dgm:presLayoutVars>
-          <dgm:hierBranch val="init"/>
-        </dgm:presLayoutVars>
-      </dgm:prSet>
-      <dgm:spPr/>
-    </dgm:pt>
-    <dgm:pt modelId="{E24B7336-C60B-4D42-B07B-94D62090A0F4}" type="pres">
-      <dgm:prSet presAssocID="{17CD8524-D85D-4C2C-8335-0DD2AE439136}" presName="rootComposite" presStyleCnt="0"/>
-      <dgm:spPr/>
-    </dgm:pt>
-    <dgm:pt modelId="{C41859B5-9552-4977-8387-6606B8C03091}" type="pres">
-      <dgm:prSet presAssocID="{17CD8524-D85D-4C2C-8335-0DD2AE439136}" presName="rootText" presStyleLbl="node3" presStyleIdx="0" presStyleCnt="3">
-        <dgm:presLayoutVars>
-          <dgm:chPref val="3"/>
-        </dgm:presLayoutVars>
-      </dgm:prSet>
-      <dgm:spPr/>
       <dgm:t>
         <a:bodyPr/>
         <a:lstStyle/>
@@ -7266,8 +7257,24 @@
         </a:p>
       </dgm:t>
     </dgm:pt>
-    <dgm:pt modelId="{B71D3A4E-13A6-4688-9EBB-01B9B1672993}" type="pres">
-      <dgm:prSet presAssocID="{17CD8524-D85D-4C2C-8335-0DD2AE439136}" presName="rootConnector" presStyleLbl="node3" presStyleIdx="0" presStyleCnt="3"/>
+    <dgm:pt modelId="{FDA7818E-AFF2-4C4D-B104-2B77618CC191}" type="pres">
+      <dgm:prSet presAssocID="{17CD8524-D85D-4C2C-8335-0DD2AE439136}" presName="hierRoot2" presStyleCnt="0">
+        <dgm:presLayoutVars>
+          <dgm:hierBranch val="init"/>
+        </dgm:presLayoutVars>
+      </dgm:prSet>
+      <dgm:spPr/>
+    </dgm:pt>
+    <dgm:pt modelId="{E24B7336-C60B-4D42-B07B-94D62090A0F4}" type="pres">
+      <dgm:prSet presAssocID="{17CD8524-D85D-4C2C-8335-0DD2AE439136}" presName="rootComposite" presStyleCnt="0"/>
+      <dgm:spPr/>
+    </dgm:pt>
+    <dgm:pt modelId="{C41859B5-9552-4977-8387-6606B8C03091}" type="pres">
+      <dgm:prSet presAssocID="{17CD8524-D85D-4C2C-8335-0DD2AE439136}" presName="rootText" presStyleLbl="node3" presStyleIdx="0" presStyleCnt="3">
+        <dgm:presLayoutVars>
+          <dgm:chPref val="3"/>
+        </dgm:presLayoutVars>
+      </dgm:prSet>
       <dgm:spPr/>
       <dgm:t>
         <a:bodyPr/>
@@ -7277,32 +7284,8 @@
         </a:p>
       </dgm:t>
     </dgm:pt>
-    <dgm:pt modelId="{291AB503-A3A2-4703-80F5-112EAE97A69A}" type="pres">
-      <dgm:prSet presAssocID="{17CD8524-D85D-4C2C-8335-0DD2AE439136}" presName="hierChild4" presStyleCnt="0"/>
-      <dgm:spPr/>
-    </dgm:pt>
-    <dgm:pt modelId="{2C3A844A-3972-4D20-B0B1-40884B6766BC}" type="pres">
-      <dgm:prSet presAssocID="{CEAA9DE4-DE58-4FD5-8913-2D6128F322F4}" presName="Name37" presStyleLbl="parChTrans1D4" presStyleIdx="0" presStyleCnt="4"/>
-      <dgm:spPr/>
-    </dgm:pt>
-    <dgm:pt modelId="{474786A2-B52F-43D8-A28D-B940B00A7F0E}" type="pres">
-      <dgm:prSet presAssocID="{CD7977C3-F1DA-4207-AF7A-FEE24B6E70A2}" presName="hierRoot2" presStyleCnt="0">
-        <dgm:presLayoutVars>
-          <dgm:hierBranch val="init"/>
-        </dgm:presLayoutVars>
-      </dgm:prSet>
-      <dgm:spPr/>
-    </dgm:pt>
-    <dgm:pt modelId="{1D16876F-086F-4875-9170-54C94480BAD3}" type="pres">
-      <dgm:prSet presAssocID="{CD7977C3-F1DA-4207-AF7A-FEE24B6E70A2}" presName="rootComposite" presStyleCnt="0"/>
-      <dgm:spPr/>
-    </dgm:pt>
-    <dgm:pt modelId="{838A9B83-1DDE-473A-A38C-55F94AEA4348}" type="pres">
-      <dgm:prSet presAssocID="{CD7977C3-F1DA-4207-AF7A-FEE24B6E70A2}" presName="rootText" presStyleLbl="node4" presStyleIdx="0" presStyleCnt="4">
-        <dgm:presLayoutVars>
-          <dgm:chPref val="3"/>
-        </dgm:presLayoutVars>
-      </dgm:prSet>
+    <dgm:pt modelId="{B71D3A4E-13A6-4688-9EBB-01B9B1672993}" type="pres">
+      <dgm:prSet presAssocID="{17CD8524-D85D-4C2C-8335-0DD2AE439136}" presName="rootConnector" presStyleLbl="node3" presStyleIdx="0" presStyleCnt="3"/>
       <dgm:spPr/>
       <dgm:t>
         <a:bodyPr/>
@@ -7312,8 +7295,12 @@
         </a:p>
       </dgm:t>
     </dgm:pt>
-    <dgm:pt modelId="{F95C18DE-6755-46CA-9CB6-0A484836E9F3}" type="pres">
-      <dgm:prSet presAssocID="{CD7977C3-F1DA-4207-AF7A-FEE24B6E70A2}" presName="rootConnector" presStyleLbl="node4" presStyleIdx="0" presStyleCnt="4"/>
+    <dgm:pt modelId="{291AB503-A3A2-4703-80F5-112EAE97A69A}" type="pres">
+      <dgm:prSet presAssocID="{17CD8524-D85D-4C2C-8335-0DD2AE439136}" presName="hierChild4" presStyleCnt="0"/>
+      <dgm:spPr/>
+    </dgm:pt>
+    <dgm:pt modelId="{2C3A844A-3972-4D20-B0B1-40884B6766BC}" type="pres">
+      <dgm:prSet presAssocID="{CEAA9DE4-DE58-4FD5-8913-2D6128F322F4}" presName="Name37" presStyleLbl="parChTrans1D4" presStyleIdx="0" presStyleCnt="4"/>
       <dgm:spPr/>
       <dgm:t>
         <a:bodyPr/>
@@ -7323,32 +7310,20 @@
         </a:p>
       </dgm:t>
     </dgm:pt>
-    <dgm:pt modelId="{0CB5AB0C-CB09-4C26-85DF-5436A4C4C8DA}" type="pres">
-      <dgm:prSet presAssocID="{CD7977C3-F1DA-4207-AF7A-FEE24B6E70A2}" presName="hierChild4" presStyleCnt="0"/>
-      <dgm:spPr/>
-    </dgm:pt>
-    <dgm:pt modelId="{4FA807E9-0C34-47E0-B157-3EA08FABA53A}" type="pres">
-      <dgm:prSet presAssocID="{CD7977C3-F1DA-4207-AF7A-FEE24B6E70A2}" presName="hierChild5" presStyleCnt="0"/>
-      <dgm:spPr/>
-    </dgm:pt>
-    <dgm:pt modelId="{7CF58B88-C5C7-428B-8B1F-19974D5D3728}" type="pres">
-      <dgm:prSet presAssocID="{183FC9B5-640D-4E22-B589-D5F96F28E5B0}" presName="Name37" presStyleLbl="parChTrans1D4" presStyleIdx="1" presStyleCnt="4"/>
-      <dgm:spPr/>
-    </dgm:pt>
-    <dgm:pt modelId="{9FD4FBAD-D36E-45DD-AAB5-AA5A846ABA8C}" type="pres">
-      <dgm:prSet presAssocID="{D709B7C9-158C-4475-AD9E-01DDC05E6747}" presName="hierRoot2" presStyleCnt="0">
+    <dgm:pt modelId="{474786A2-B52F-43D8-A28D-B940B00A7F0E}" type="pres">
+      <dgm:prSet presAssocID="{CD7977C3-F1DA-4207-AF7A-FEE24B6E70A2}" presName="hierRoot2" presStyleCnt="0">
         <dgm:presLayoutVars>
           <dgm:hierBranch val="init"/>
         </dgm:presLayoutVars>
       </dgm:prSet>
       <dgm:spPr/>
     </dgm:pt>
-    <dgm:pt modelId="{F9A74678-1DD6-4759-84F8-F1CCAEF4E8CE}" type="pres">
-      <dgm:prSet presAssocID="{D709B7C9-158C-4475-AD9E-01DDC05E6747}" presName="rootComposite" presStyleCnt="0"/>
-      <dgm:spPr/>
-    </dgm:pt>
-    <dgm:pt modelId="{8598824B-4CFD-4F7C-B4A7-6BF1BBD3F44F}" type="pres">
-      <dgm:prSet presAssocID="{D709B7C9-158C-4475-AD9E-01DDC05E6747}" presName="rootText" presStyleLbl="node4" presStyleIdx="1" presStyleCnt="4">
+    <dgm:pt modelId="{1D16876F-086F-4875-9170-54C94480BAD3}" type="pres">
+      <dgm:prSet presAssocID="{CD7977C3-F1DA-4207-AF7A-FEE24B6E70A2}" presName="rootComposite" presStyleCnt="0"/>
+      <dgm:spPr/>
+    </dgm:pt>
+    <dgm:pt modelId="{838A9B83-1DDE-473A-A38C-55F94AEA4348}" type="pres">
+      <dgm:prSet presAssocID="{CD7977C3-F1DA-4207-AF7A-FEE24B6E70A2}" presName="rootText" presStyleLbl="node4" presStyleIdx="0" presStyleCnt="4">
         <dgm:presLayoutVars>
           <dgm:chPref val="3"/>
         </dgm:presLayoutVars>
@@ -7362,8 +7337,8 @@
         </a:p>
       </dgm:t>
     </dgm:pt>
-    <dgm:pt modelId="{FEBD780D-9754-4654-BE68-354F11A17E53}" type="pres">
-      <dgm:prSet presAssocID="{D709B7C9-158C-4475-AD9E-01DDC05E6747}" presName="rootConnector" presStyleLbl="node4" presStyleIdx="1" presStyleCnt="4"/>
+    <dgm:pt modelId="{F95C18DE-6755-46CA-9CB6-0A484836E9F3}" type="pres">
+      <dgm:prSet presAssocID="{CD7977C3-F1DA-4207-AF7A-FEE24B6E70A2}" presName="rootConnector" presStyleLbl="node4" presStyleIdx="0" presStyleCnt="4"/>
       <dgm:spPr/>
       <dgm:t>
         <a:bodyPr/>
@@ -7373,32 +7348,16 @@
         </a:p>
       </dgm:t>
     </dgm:pt>
-    <dgm:pt modelId="{A3E6A944-A657-49A9-ABAB-9A48F18B974B}" type="pres">
-      <dgm:prSet presAssocID="{D709B7C9-158C-4475-AD9E-01DDC05E6747}" presName="hierChild4" presStyleCnt="0"/>
-      <dgm:spPr/>
-    </dgm:pt>
-    <dgm:pt modelId="{0B34C9B6-4E65-4A0E-84F5-CFB71AB13FB6}" type="pres">
-      <dgm:prSet presAssocID="{0B572ABD-1D02-4B72-83B3-7E5FFD709402}" presName="Name37" presStyleLbl="parChTrans1D4" presStyleIdx="2" presStyleCnt="4"/>
-      <dgm:spPr/>
-    </dgm:pt>
-    <dgm:pt modelId="{F8842736-6AF5-47EA-9877-6BD73DD50B5F}" type="pres">
-      <dgm:prSet presAssocID="{50AA950F-FB97-4375-A92E-86E6F44DB8D5}" presName="hierRoot2" presStyleCnt="0">
-        <dgm:presLayoutVars>
-          <dgm:hierBranch val="init"/>
-        </dgm:presLayoutVars>
-      </dgm:prSet>
-      <dgm:spPr/>
-    </dgm:pt>
-    <dgm:pt modelId="{3CEE5D01-CF90-47E7-8B91-5D524FC418E0}" type="pres">
-      <dgm:prSet presAssocID="{50AA950F-FB97-4375-A92E-86E6F44DB8D5}" presName="rootComposite" presStyleCnt="0"/>
-      <dgm:spPr/>
-    </dgm:pt>
-    <dgm:pt modelId="{29B04730-2BCE-47E8-A796-CC129C920481}" type="pres">
-      <dgm:prSet presAssocID="{50AA950F-FB97-4375-A92E-86E6F44DB8D5}" presName="rootText" presStyleLbl="node4" presStyleIdx="2" presStyleCnt="4">
-        <dgm:presLayoutVars>
-          <dgm:chPref val="3"/>
-        </dgm:presLayoutVars>
-      </dgm:prSet>
+    <dgm:pt modelId="{0CB5AB0C-CB09-4C26-85DF-5436A4C4C8DA}" type="pres">
+      <dgm:prSet presAssocID="{CD7977C3-F1DA-4207-AF7A-FEE24B6E70A2}" presName="hierChild4" presStyleCnt="0"/>
+      <dgm:spPr/>
+    </dgm:pt>
+    <dgm:pt modelId="{4FA807E9-0C34-47E0-B157-3EA08FABA53A}" type="pres">
+      <dgm:prSet presAssocID="{CD7977C3-F1DA-4207-AF7A-FEE24B6E70A2}" presName="hierChild5" presStyleCnt="0"/>
+      <dgm:spPr/>
+    </dgm:pt>
+    <dgm:pt modelId="{7CF58B88-C5C7-428B-8B1F-19974D5D3728}" type="pres">
+      <dgm:prSet presAssocID="{183FC9B5-640D-4E22-B589-D5F96F28E5B0}" presName="Name37" presStyleLbl="parChTrans1D4" presStyleIdx="1" presStyleCnt="4"/>
       <dgm:spPr/>
       <dgm:t>
         <a:bodyPr/>
@@ -7408,8 +7367,24 @@
         </a:p>
       </dgm:t>
     </dgm:pt>
-    <dgm:pt modelId="{95A7DDBE-E2EE-46BC-9D09-8DF37D2FB69A}" type="pres">
-      <dgm:prSet presAssocID="{50AA950F-FB97-4375-A92E-86E6F44DB8D5}" presName="rootConnector" presStyleLbl="node4" presStyleIdx="2" presStyleCnt="4"/>
+    <dgm:pt modelId="{9FD4FBAD-D36E-45DD-AAB5-AA5A846ABA8C}" type="pres">
+      <dgm:prSet presAssocID="{D709B7C9-158C-4475-AD9E-01DDC05E6747}" presName="hierRoot2" presStyleCnt="0">
+        <dgm:presLayoutVars>
+          <dgm:hierBranch val="init"/>
+        </dgm:presLayoutVars>
+      </dgm:prSet>
+      <dgm:spPr/>
+    </dgm:pt>
+    <dgm:pt modelId="{F9A74678-1DD6-4759-84F8-F1CCAEF4E8CE}" type="pres">
+      <dgm:prSet presAssocID="{D709B7C9-158C-4475-AD9E-01DDC05E6747}" presName="rootComposite" presStyleCnt="0"/>
+      <dgm:spPr/>
+    </dgm:pt>
+    <dgm:pt modelId="{8598824B-4CFD-4F7C-B4A7-6BF1BBD3F44F}" type="pres">
+      <dgm:prSet presAssocID="{D709B7C9-158C-4475-AD9E-01DDC05E6747}" presName="rootText" presStyleLbl="node4" presStyleIdx="1" presStyleCnt="4">
+        <dgm:presLayoutVars>
+          <dgm:chPref val="3"/>
+        </dgm:presLayoutVars>
+      </dgm:prSet>
       <dgm:spPr/>
       <dgm:t>
         <a:bodyPr/>
@@ -7419,40 +7394,8 @@
         </a:p>
       </dgm:t>
     </dgm:pt>
-    <dgm:pt modelId="{E703260B-DA83-48CB-A67E-2D3E6A59DEA1}" type="pres">
-      <dgm:prSet presAssocID="{50AA950F-FB97-4375-A92E-86E6F44DB8D5}" presName="hierChild4" presStyleCnt="0"/>
-      <dgm:spPr/>
-    </dgm:pt>
-    <dgm:pt modelId="{A86B4970-33DB-43FA-930A-6BA0312B87C8}" type="pres">
-      <dgm:prSet presAssocID="{50AA950F-FB97-4375-A92E-86E6F44DB8D5}" presName="hierChild5" presStyleCnt="0"/>
-      <dgm:spPr/>
-    </dgm:pt>
-    <dgm:pt modelId="{96D6EB30-DA2C-49F1-80DC-C52E59B43420}" type="pres">
-      <dgm:prSet presAssocID="{D709B7C9-158C-4475-AD9E-01DDC05E6747}" presName="hierChild5" presStyleCnt="0"/>
-      <dgm:spPr/>
-    </dgm:pt>
-    <dgm:pt modelId="{5CA68DB6-01A8-4B88-BF76-3D8AF584A634}" type="pres">
-      <dgm:prSet presAssocID="{11A9CA38-6450-472C-BEA8-EE2F7529AC11}" presName="Name37" presStyleLbl="parChTrans1D4" presStyleIdx="3" presStyleCnt="4"/>
-      <dgm:spPr/>
-    </dgm:pt>
-    <dgm:pt modelId="{945FD7D2-75A8-40DD-9357-D87963A8DB54}" type="pres">
-      <dgm:prSet presAssocID="{A863BAB9-F5DD-47B6-8A17-9E6FEEAA1380}" presName="hierRoot2" presStyleCnt="0">
-        <dgm:presLayoutVars>
-          <dgm:hierBranch val="init"/>
-        </dgm:presLayoutVars>
-      </dgm:prSet>
-      <dgm:spPr/>
-    </dgm:pt>
-    <dgm:pt modelId="{22DF8AB1-720D-454C-B942-102EFF6E0826}" type="pres">
-      <dgm:prSet presAssocID="{A863BAB9-F5DD-47B6-8A17-9E6FEEAA1380}" presName="rootComposite" presStyleCnt="0"/>
-      <dgm:spPr/>
-    </dgm:pt>
-    <dgm:pt modelId="{D73B1694-F440-4A00-9AF5-4A29CD1BF6B7}" type="pres">
-      <dgm:prSet presAssocID="{A863BAB9-F5DD-47B6-8A17-9E6FEEAA1380}" presName="rootText" presStyleLbl="node4" presStyleIdx="3" presStyleCnt="4">
-        <dgm:presLayoutVars>
-          <dgm:chPref val="3"/>
-        </dgm:presLayoutVars>
-      </dgm:prSet>
+    <dgm:pt modelId="{FEBD780D-9754-4654-BE68-354F11A17E53}" type="pres">
+      <dgm:prSet presAssocID="{D709B7C9-158C-4475-AD9E-01DDC05E6747}" presName="rootConnector" presStyleLbl="node4" presStyleIdx="1" presStyleCnt="4"/>
       <dgm:spPr/>
       <dgm:t>
         <a:bodyPr/>
@@ -7462,8 +7405,12 @@
         </a:p>
       </dgm:t>
     </dgm:pt>
-    <dgm:pt modelId="{58F82BA4-57C5-4370-BF3E-6B20EAA9A7D7}" type="pres">
-      <dgm:prSet presAssocID="{A863BAB9-F5DD-47B6-8A17-9E6FEEAA1380}" presName="rootConnector" presStyleLbl="node4" presStyleIdx="3" presStyleCnt="4"/>
+    <dgm:pt modelId="{A3E6A944-A657-49A9-ABAB-9A48F18B974B}" type="pres">
+      <dgm:prSet presAssocID="{D709B7C9-158C-4475-AD9E-01DDC05E6747}" presName="hierChild4" presStyleCnt="0"/>
+      <dgm:spPr/>
+    </dgm:pt>
+    <dgm:pt modelId="{0B34C9B6-4E65-4A0E-84F5-CFB71AB13FB6}" type="pres">
+      <dgm:prSet presAssocID="{0B572ABD-1D02-4B72-83B3-7E5FFD709402}" presName="Name37" presStyleLbl="parChTrans1D4" presStyleIdx="2" presStyleCnt="4"/>
       <dgm:spPr/>
       <dgm:t>
         <a:bodyPr/>
@@ -7473,24 +7420,24 @@
         </a:p>
       </dgm:t>
     </dgm:pt>
-    <dgm:pt modelId="{4A4245CA-7545-4762-B978-B4D5060AF2ED}" type="pres">
-      <dgm:prSet presAssocID="{A863BAB9-F5DD-47B6-8A17-9E6FEEAA1380}" presName="hierChild4" presStyleCnt="0"/>
-      <dgm:spPr/>
-    </dgm:pt>
-    <dgm:pt modelId="{3C15C000-0269-4153-A71E-2DBC8AE74927}" type="pres">
-      <dgm:prSet presAssocID="{A863BAB9-F5DD-47B6-8A17-9E6FEEAA1380}" presName="hierChild5" presStyleCnt="0"/>
-      <dgm:spPr/>
-    </dgm:pt>
-    <dgm:pt modelId="{42B38C1D-D4D5-43D0-8B24-ABF61E0D075D}" type="pres">
-      <dgm:prSet presAssocID="{17CD8524-D85D-4C2C-8335-0DD2AE439136}" presName="hierChild5" presStyleCnt="0"/>
-      <dgm:spPr/>
-    </dgm:pt>
-    <dgm:pt modelId="{503734C2-3D27-4C2C-9B93-F099F0F0BF4C}" type="pres">
-      <dgm:prSet presAssocID="{8779FD2A-448B-4669-B657-934ED43252B6}" presName="hierChild5" presStyleCnt="0"/>
-      <dgm:spPr/>
-    </dgm:pt>
-    <dgm:pt modelId="{002E2B5A-2328-4757-ABDE-9AD3C6A30A97}" type="pres">
-      <dgm:prSet presAssocID="{0394039A-B315-488E-B132-66C3EF7248AF}" presName="Name37" presStyleLbl="parChTrans1D2" presStyleIdx="2" presStyleCnt="4"/>
+    <dgm:pt modelId="{F8842736-6AF5-47EA-9877-6BD73DD50B5F}" type="pres">
+      <dgm:prSet presAssocID="{50AA950F-FB97-4375-A92E-86E6F44DB8D5}" presName="hierRoot2" presStyleCnt="0">
+        <dgm:presLayoutVars>
+          <dgm:hierBranch val="init"/>
+        </dgm:presLayoutVars>
+      </dgm:prSet>
+      <dgm:spPr/>
+    </dgm:pt>
+    <dgm:pt modelId="{3CEE5D01-CF90-47E7-8B91-5D524FC418E0}" type="pres">
+      <dgm:prSet presAssocID="{50AA950F-FB97-4375-A92E-86E6F44DB8D5}" presName="rootComposite" presStyleCnt="0"/>
+      <dgm:spPr/>
+    </dgm:pt>
+    <dgm:pt modelId="{29B04730-2BCE-47E8-A796-CC129C920481}" type="pres">
+      <dgm:prSet presAssocID="{50AA950F-FB97-4375-A92E-86E6F44DB8D5}" presName="rootText" presStyleLbl="node4" presStyleIdx="2" presStyleCnt="4">
+        <dgm:presLayoutVars>
+          <dgm:chPref val="3"/>
+        </dgm:presLayoutVars>
+      </dgm:prSet>
       <dgm:spPr/>
       <dgm:t>
         <a:bodyPr/>
@@ -7500,24 +7447,8 @@
         </a:p>
       </dgm:t>
     </dgm:pt>
-    <dgm:pt modelId="{B1A45AED-5C89-4D73-941A-87DC8535A703}" type="pres">
-      <dgm:prSet presAssocID="{1E96141B-6B7F-4BD3-B5A3-96198F02937B}" presName="hierRoot2" presStyleCnt="0">
-        <dgm:presLayoutVars>
-          <dgm:hierBranch val="init"/>
-        </dgm:presLayoutVars>
-      </dgm:prSet>
-      <dgm:spPr/>
-    </dgm:pt>
-    <dgm:pt modelId="{E6257313-5A69-4126-B750-0DDA5BDEEB0A}" type="pres">
-      <dgm:prSet presAssocID="{1E96141B-6B7F-4BD3-B5A3-96198F02937B}" presName="rootComposite" presStyleCnt="0"/>
-      <dgm:spPr/>
-    </dgm:pt>
-    <dgm:pt modelId="{5A9BD43B-A980-438E-9DD9-F6EDCCD3DC1C}" type="pres">
-      <dgm:prSet presAssocID="{1E96141B-6B7F-4BD3-B5A3-96198F02937B}" presName="rootText" presStyleLbl="node2" presStyleIdx="2" presStyleCnt="4">
-        <dgm:presLayoutVars>
-          <dgm:chPref val="3"/>
-        </dgm:presLayoutVars>
-      </dgm:prSet>
+    <dgm:pt modelId="{95A7DDBE-E2EE-46BC-9D09-8DF37D2FB69A}" type="pres">
+      <dgm:prSet presAssocID="{50AA950F-FB97-4375-A92E-86E6F44DB8D5}" presName="rootConnector" presStyleLbl="node4" presStyleIdx="2" presStyleCnt="4"/>
       <dgm:spPr/>
       <dgm:t>
         <a:bodyPr/>
@@ -7527,8 +7458,20 @@
         </a:p>
       </dgm:t>
     </dgm:pt>
-    <dgm:pt modelId="{8AB0B406-1A81-4391-8202-9A1792DC0601}" type="pres">
-      <dgm:prSet presAssocID="{1E96141B-6B7F-4BD3-B5A3-96198F02937B}" presName="rootConnector" presStyleLbl="node2" presStyleIdx="2" presStyleCnt="4"/>
+    <dgm:pt modelId="{E703260B-DA83-48CB-A67E-2D3E6A59DEA1}" type="pres">
+      <dgm:prSet presAssocID="{50AA950F-FB97-4375-A92E-86E6F44DB8D5}" presName="hierChild4" presStyleCnt="0"/>
+      <dgm:spPr/>
+    </dgm:pt>
+    <dgm:pt modelId="{A86B4970-33DB-43FA-930A-6BA0312B87C8}" type="pres">
+      <dgm:prSet presAssocID="{50AA950F-FB97-4375-A92E-86E6F44DB8D5}" presName="hierChild5" presStyleCnt="0"/>
+      <dgm:spPr/>
+    </dgm:pt>
+    <dgm:pt modelId="{96D6EB30-DA2C-49F1-80DC-C52E59B43420}" type="pres">
+      <dgm:prSet presAssocID="{D709B7C9-158C-4475-AD9E-01DDC05E6747}" presName="hierChild5" presStyleCnt="0"/>
+      <dgm:spPr/>
+    </dgm:pt>
+    <dgm:pt modelId="{5CA68DB6-01A8-4B88-BF76-3D8AF584A634}" type="pres">
+      <dgm:prSet presAssocID="{11A9CA38-6450-472C-BEA8-EE2F7529AC11}" presName="Name37" presStyleLbl="parChTrans1D4" presStyleIdx="3" presStyleCnt="4"/>
       <dgm:spPr/>
       <dgm:t>
         <a:bodyPr/>
@@ -7538,28 +7481,20 @@
         </a:p>
       </dgm:t>
     </dgm:pt>
-    <dgm:pt modelId="{3CE08D46-C144-42D9-88C2-7821157FE7DC}" type="pres">
-      <dgm:prSet presAssocID="{1E96141B-6B7F-4BD3-B5A3-96198F02937B}" presName="hierChild4" presStyleCnt="0"/>
-      <dgm:spPr/>
-    </dgm:pt>
-    <dgm:pt modelId="{7342ED10-2628-4DDB-9F04-16B988B09CE1}" type="pres">
-      <dgm:prSet presAssocID="{8F99A64A-9BC5-4327-99F0-327D25EBCA00}" presName="Name37" presStyleLbl="parChTrans1D3" presStyleIdx="2" presStyleCnt="4"/>
-      <dgm:spPr/>
-    </dgm:pt>
-    <dgm:pt modelId="{BF0A1C46-CC1B-406F-A234-24B30F0D84A7}" type="pres">
-      <dgm:prSet presAssocID="{2BFD8F01-1B18-462E-BDC6-406AE4994DCB}" presName="hierRoot2" presStyleCnt="0">
+    <dgm:pt modelId="{945FD7D2-75A8-40DD-9357-D87963A8DB54}" type="pres">
+      <dgm:prSet presAssocID="{A863BAB9-F5DD-47B6-8A17-9E6FEEAA1380}" presName="hierRoot2" presStyleCnt="0">
         <dgm:presLayoutVars>
           <dgm:hierBranch val="init"/>
         </dgm:presLayoutVars>
       </dgm:prSet>
       <dgm:spPr/>
     </dgm:pt>
-    <dgm:pt modelId="{45F38976-9248-4F62-B5BF-82AE6F0D0976}" type="pres">
-      <dgm:prSet presAssocID="{2BFD8F01-1B18-462E-BDC6-406AE4994DCB}" presName="rootComposite" presStyleCnt="0"/>
-      <dgm:spPr/>
-    </dgm:pt>
-    <dgm:pt modelId="{BCF93BEB-4969-449E-96C9-87ECD5C32A2C}" type="pres">
-      <dgm:prSet presAssocID="{2BFD8F01-1B18-462E-BDC6-406AE4994DCB}" presName="rootText" presStyleLbl="node3" presStyleIdx="1" presStyleCnt="3">
+    <dgm:pt modelId="{22DF8AB1-720D-454C-B942-102EFF6E0826}" type="pres">
+      <dgm:prSet presAssocID="{A863BAB9-F5DD-47B6-8A17-9E6FEEAA1380}" presName="rootComposite" presStyleCnt="0"/>
+      <dgm:spPr/>
+    </dgm:pt>
+    <dgm:pt modelId="{D73B1694-F440-4A00-9AF5-4A29CD1BF6B7}" type="pres">
+      <dgm:prSet presAssocID="{A863BAB9-F5DD-47B6-8A17-9E6FEEAA1380}" presName="rootText" presStyleLbl="node4" presStyleIdx="3" presStyleCnt="4">
         <dgm:presLayoutVars>
           <dgm:chPref val="3"/>
         </dgm:presLayoutVars>
@@ -7573,8 +7508,8 @@
         </a:p>
       </dgm:t>
     </dgm:pt>
-    <dgm:pt modelId="{904998DF-2677-44BC-8B6D-218C6AF8FC50}" type="pres">
-      <dgm:prSet presAssocID="{2BFD8F01-1B18-462E-BDC6-406AE4994DCB}" presName="rootConnector" presStyleLbl="node3" presStyleIdx="1" presStyleCnt="3"/>
+    <dgm:pt modelId="{58F82BA4-57C5-4370-BF3E-6B20EAA9A7D7}" type="pres">
+      <dgm:prSet presAssocID="{A863BAB9-F5DD-47B6-8A17-9E6FEEAA1380}" presName="rootConnector" presStyleLbl="node4" presStyleIdx="3" presStyleCnt="4"/>
       <dgm:spPr/>
       <dgm:t>
         <a:bodyPr/>
@@ -7584,36 +7519,24 @@
         </a:p>
       </dgm:t>
     </dgm:pt>
-    <dgm:pt modelId="{5D25FA48-8193-4CEA-BE79-72C62B321CC5}" type="pres">
-      <dgm:prSet presAssocID="{2BFD8F01-1B18-462E-BDC6-406AE4994DCB}" presName="hierChild4" presStyleCnt="0"/>
-      <dgm:spPr/>
-    </dgm:pt>
-    <dgm:pt modelId="{E5B62F25-595C-4736-97F3-84E6804F9954}" type="pres">
-      <dgm:prSet presAssocID="{2BFD8F01-1B18-462E-BDC6-406AE4994DCB}" presName="hierChild5" presStyleCnt="0"/>
-      <dgm:spPr/>
-    </dgm:pt>
-    <dgm:pt modelId="{D27E35A3-8C6F-4581-9B08-F07FE32369E6}" type="pres">
-      <dgm:prSet presAssocID="{611B16C0-D3DE-45AF-ABC3-35FA06C45635}" presName="Name37" presStyleLbl="parChTrans1D3" presStyleIdx="3" presStyleCnt="4"/>
-      <dgm:spPr/>
-    </dgm:pt>
-    <dgm:pt modelId="{5EDAA17C-4ECB-45E4-935E-DDC361E63168}" type="pres">
-      <dgm:prSet presAssocID="{DB65E2C0-E476-443C-B3CA-80B53A16444B}" presName="hierRoot2" presStyleCnt="0">
-        <dgm:presLayoutVars>
-          <dgm:hierBranch val="init"/>
-        </dgm:presLayoutVars>
-      </dgm:prSet>
-      <dgm:spPr/>
-    </dgm:pt>
-    <dgm:pt modelId="{45AC84B0-FB98-4652-B0AD-B22F25459E69}" type="pres">
-      <dgm:prSet presAssocID="{DB65E2C0-E476-443C-B3CA-80B53A16444B}" presName="rootComposite" presStyleCnt="0"/>
-      <dgm:spPr/>
-    </dgm:pt>
-    <dgm:pt modelId="{332DAB7D-86CB-402E-BC3A-B8740403397E}" type="pres">
-      <dgm:prSet presAssocID="{DB65E2C0-E476-443C-B3CA-80B53A16444B}" presName="rootText" presStyleLbl="node3" presStyleIdx="2" presStyleCnt="3">
-        <dgm:presLayoutVars>
-          <dgm:chPref val="3"/>
-        </dgm:presLayoutVars>
-      </dgm:prSet>
+    <dgm:pt modelId="{4A4245CA-7545-4762-B978-B4D5060AF2ED}" type="pres">
+      <dgm:prSet presAssocID="{A863BAB9-F5DD-47B6-8A17-9E6FEEAA1380}" presName="hierChild4" presStyleCnt="0"/>
+      <dgm:spPr/>
+    </dgm:pt>
+    <dgm:pt modelId="{3C15C000-0269-4153-A71E-2DBC8AE74927}" type="pres">
+      <dgm:prSet presAssocID="{A863BAB9-F5DD-47B6-8A17-9E6FEEAA1380}" presName="hierChild5" presStyleCnt="0"/>
+      <dgm:spPr/>
+    </dgm:pt>
+    <dgm:pt modelId="{42B38C1D-D4D5-43D0-8B24-ABF61E0D075D}" type="pres">
+      <dgm:prSet presAssocID="{17CD8524-D85D-4C2C-8335-0DD2AE439136}" presName="hierChild5" presStyleCnt="0"/>
+      <dgm:spPr/>
+    </dgm:pt>
+    <dgm:pt modelId="{503734C2-3D27-4C2C-9B93-F099F0F0BF4C}" type="pres">
+      <dgm:prSet presAssocID="{8779FD2A-448B-4669-B657-934ED43252B6}" presName="hierChild5" presStyleCnt="0"/>
+      <dgm:spPr/>
+    </dgm:pt>
+    <dgm:pt modelId="{002E2B5A-2328-4757-ABDE-9AD3C6A30A97}" type="pres">
+      <dgm:prSet presAssocID="{0394039A-B315-488E-B132-66C3EF7248AF}" presName="Name37" presStyleLbl="parChTrans1D2" presStyleIdx="2" presStyleCnt="4"/>
       <dgm:spPr/>
       <dgm:t>
         <a:bodyPr/>
@@ -7623,8 +7546,24 @@
         </a:p>
       </dgm:t>
     </dgm:pt>
-    <dgm:pt modelId="{D5440020-23B7-4D27-BED5-BCFDBBB3F307}" type="pres">
-      <dgm:prSet presAssocID="{DB65E2C0-E476-443C-B3CA-80B53A16444B}" presName="rootConnector" presStyleLbl="node3" presStyleIdx="2" presStyleCnt="3"/>
+    <dgm:pt modelId="{B1A45AED-5C89-4D73-941A-87DC8535A703}" type="pres">
+      <dgm:prSet presAssocID="{1E96141B-6B7F-4BD3-B5A3-96198F02937B}" presName="hierRoot2" presStyleCnt="0">
+        <dgm:presLayoutVars>
+          <dgm:hierBranch val="init"/>
+        </dgm:presLayoutVars>
+      </dgm:prSet>
+      <dgm:spPr/>
+    </dgm:pt>
+    <dgm:pt modelId="{E6257313-5A69-4126-B750-0DDA5BDEEB0A}" type="pres">
+      <dgm:prSet presAssocID="{1E96141B-6B7F-4BD3-B5A3-96198F02937B}" presName="rootComposite" presStyleCnt="0"/>
+      <dgm:spPr/>
+    </dgm:pt>
+    <dgm:pt modelId="{5A9BD43B-A980-438E-9DD9-F6EDCCD3DC1C}" type="pres">
+      <dgm:prSet presAssocID="{1E96141B-6B7F-4BD3-B5A3-96198F02937B}" presName="rootText" presStyleLbl="node2" presStyleIdx="2" presStyleCnt="4">
+        <dgm:presLayoutVars>
+          <dgm:chPref val="3"/>
+        </dgm:presLayoutVars>
+      </dgm:prSet>
       <dgm:spPr/>
       <dgm:t>
         <a:bodyPr/>
@@ -7634,40 +7573,8 @@
         </a:p>
       </dgm:t>
     </dgm:pt>
-    <dgm:pt modelId="{863C2D9B-BDDC-44A8-BE5B-60D8559B3AC8}" type="pres">
-      <dgm:prSet presAssocID="{DB65E2C0-E476-443C-B3CA-80B53A16444B}" presName="hierChild4" presStyleCnt="0"/>
-      <dgm:spPr/>
-    </dgm:pt>
-    <dgm:pt modelId="{29DB2650-0A5B-4D6C-972D-D3BF09A8978A}" type="pres">
-      <dgm:prSet presAssocID="{DB65E2C0-E476-443C-B3CA-80B53A16444B}" presName="hierChild5" presStyleCnt="0"/>
-      <dgm:spPr/>
-    </dgm:pt>
-    <dgm:pt modelId="{A964C6A9-7F66-4794-BB50-A167AA34A57B}" type="pres">
-      <dgm:prSet presAssocID="{1E96141B-6B7F-4BD3-B5A3-96198F02937B}" presName="hierChild5" presStyleCnt="0"/>
-      <dgm:spPr/>
-    </dgm:pt>
-    <dgm:pt modelId="{BB950013-9506-4FED-8A19-A1B7A27190EF}" type="pres">
-      <dgm:prSet presAssocID="{D2590AF3-0277-47C9-B9B2-27D472C3AB5E}" presName="Name37" presStyleLbl="parChTrans1D2" presStyleIdx="3" presStyleCnt="4"/>
-      <dgm:spPr/>
-    </dgm:pt>
-    <dgm:pt modelId="{11997286-68AE-4FEC-B5DC-386610A02DF3}" type="pres">
-      <dgm:prSet presAssocID="{30F0137E-F759-4966-821B-8FDCAB85828E}" presName="hierRoot2" presStyleCnt="0">
-        <dgm:presLayoutVars>
-          <dgm:hierBranch val="init"/>
-        </dgm:presLayoutVars>
-      </dgm:prSet>
-      <dgm:spPr/>
-    </dgm:pt>
-    <dgm:pt modelId="{F35FD407-666B-4760-8029-B50C83935EA4}" type="pres">
-      <dgm:prSet presAssocID="{30F0137E-F759-4966-821B-8FDCAB85828E}" presName="rootComposite" presStyleCnt="0"/>
-      <dgm:spPr/>
-    </dgm:pt>
-    <dgm:pt modelId="{75AFB92D-98E0-4B9B-BA57-DD5D0BF6DDD3}" type="pres">
-      <dgm:prSet presAssocID="{30F0137E-F759-4966-821B-8FDCAB85828E}" presName="rootText" presStyleLbl="node2" presStyleIdx="3" presStyleCnt="4">
-        <dgm:presLayoutVars>
-          <dgm:chPref val="3"/>
-        </dgm:presLayoutVars>
-      </dgm:prSet>
+    <dgm:pt modelId="{8AB0B406-1A81-4391-8202-9A1792DC0601}" type="pres">
+      <dgm:prSet presAssocID="{1E96141B-6B7F-4BD3-B5A3-96198F02937B}" presName="rootConnector" presStyleLbl="node2" presStyleIdx="2" presStyleCnt="4"/>
       <dgm:spPr/>
       <dgm:t>
         <a:bodyPr/>
@@ -7677,8 +7584,12 @@
         </a:p>
       </dgm:t>
     </dgm:pt>
-    <dgm:pt modelId="{4B355AB2-3C7B-41E3-9FCB-5F8151619FB2}" type="pres">
-      <dgm:prSet presAssocID="{30F0137E-F759-4966-821B-8FDCAB85828E}" presName="rootConnector" presStyleLbl="node2" presStyleIdx="3" presStyleCnt="4"/>
+    <dgm:pt modelId="{3CE08D46-C144-42D9-88C2-7821157FE7DC}" type="pres">
+      <dgm:prSet presAssocID="{1E96141B-6B7F-4BD3-B5A3-96198F02937B}" presName="hierChild4" presStyleCnt="0"/>
+      <dgm:spPr/>
+    </dgm:pt>
+    <dgm:pt modelId="{7342ED10-2628-4DDB-9F04-16B988B09CE1}" type="pres">
+      <dgm:prSet presAssocID="{8F99A64A-9BC5-4327-99F0-327D25EBCA00}" presName="Name37" presStyleLbl="parChTrans1D3" presStyleIdx="2" presStyleCnt="4"/>
       <dgm:spPr/>
       <dgm:t>
         <a:bodyPr/>
@@ -7688,32 +7599,20 @@
         </a:p>
       </dgm:t>
     </dgm:pt>
-    <dgm:pt modelId="{3C9FC6FD-B274-4146-AF5A-38D445A5813B}" type="pres">
-      <dgm:prSet presAssocID="{30F0137E-F759-4966-821B-8FDCAB85828E}" presName="hierChild4" presStyleCnt="0"/>
-      <dgm:spPr/>
-    </dgm:pt>
-    <dgm:pt modelId="{1F56343E-BD04-4EEC-A61C-E5BE60AF9165}" type="pres">
-      <dgm:prSet presAssocID="{30F0137E-F759-4966-821B-8FDCAB85828E}" presName="hierChild5" presStyleCnt="0"/>
-      <dgm:spPr/>
-    </dgm:pt>
-    <dgm:pt modelId="{81BB14E1-F7E5-487C-B30D-777B6C18CF00}" type="pres">
-      <dgm:prSet presAssocID="{21EA5B16-7727-400A-A1D9-9163B27092D6}" presName="hierChild3" presStyleCnt="0"/>
-      <dgm:spPr/>
-    </dgm:pt>
-    <dgm:pt modelId="{0B4E05AD-9AC0-4C11-9620-242CA108A3D7}" type="pres">
-      <dgm:prSet presAssocID="{9BDC07CA-3A7A-4F8E-8C6C-610A0DAD583E}" presName="hierRoot1" presStyleCnt="0">
+    <dgm:pt modelId="{BF0A1C46-CC1B-406F-A234-24B30F0D84A7}" type="pres">
+      <dgm:prSet presAssocID="{2BFD8F01-1B18-462E-BDC6-406AE4994DCB}" presName="hierRoot2" presStyleCnt="0">
         <dgm:presLayoutVars>
           <dgm:hierBranch val="init"/>
         </dgm:presLayoutVars>
       </dgm:prSet>
       <dgm:spPr/>
     </dgm:pt>
-    <dgm:pt modelId="{1586731C-5CB7-4A8D-B3DE-ADAFD7E75871}" type="pres">
-      <dgm:prSet presAssocID="{9BDC07CA-3A7A-4F8E-8C6C-610A0DAD583E}" presName="rootComposite1" presStyleCnt="0"/>
-      <dgm:spPr/>
-    </dgm:pt>
-    <dgm:pt modelId="{A790A00D-80ED-442F-893D-10CA7405B17D}" type="pres">
-      <dgm:prSet presAssocID="{9BDC07CA-3A7A-4F8E-8C6C-610A0DAD583E}" presName="rootText1" presStyleLbl="node0" presStyleIdx="1" presStyleCnt="2" custAng="0" custLinFactX="-17285" custLinFactY="100000" custLinFactNeighborX="-100000" custLinFactNeighborY="181484">
+    <dgm:pt modelId="{45F38976-9248-4F62-B5BF-82AE6F0D0976}" type="pres">
+      <dgm:prSet presAssocID="{2BFD8F01-1B18-462E-BDC6-406AE4994DCB}" presName="rootComposite" presStyleCnt="0"/>
+      <dgm:spPr/>
+    </dgm:pt>
+    <dgm:pt modelId="{BCF93BEB-4969-449E-96C9-87ECD5C32A2C}" type="pres">
+      <dgm:prSet presAssocID="{2BFD8F01-1B18-462E-BDC6-406AE4994DCB}" presName="rootText" presStyleLbl="node3" presStyleIdx="1" presStyleCnt="3">
         <dgm:presLayoutVars>
           <dgm:chPref val="3"/>
         </dgm:presLayoutVars>
@@ -7727,8 +7626,8 @@
         </a:p>
       </dgm:t>
     </dgm:pt>
-    <dgm:pt modelId="{1BC1C5BE-6528-433D-940D-9051DCC6612F}" type="pres">
-      <dgm:prSet presAssocID="{9BDC07CA-3A7A-4F8E-8C6C-610A0DAD583E}" presName="rootConnector1" presStyleLbl="node1" presStyleIdx="0" presStyleCnt="0"/>
+    <dgm:pt modelId="{904998DF-2677-44BC-8B6D-218C6AF8FC50}" type="pres">
+      <dgm:prSet presAssocID="{2BFD8F01-1B18-462E-BDC6-406AE4994DCB}" presName="rootConnector" presStyleLbl="node3" presStyleIdx="1" presStyleCnt="3"/>
       <dgm:spPr/>
       <dgm:t>
         <a:bodyPr/>
@@ -7738,6 +7637,174 @@
         </a:p>
       </dgm:t>
     </dgm:pt>
+    <dgm:pt modelId="{5D25FA48-8193-4CEA-BE79-72C62B321CC5}" type="pres">
+      <dgm:prSet presAssocID="{2BFD8F01-1B18-462E-BDC6-406AE4994DCB}" presName="hierChild4" presStyleCnt="0"/>
+      <dgm:spPr/>
+    </dgm:pt>
+    <dgm:pt modelId="{E5B62F25-595C-4736-97F3-84E6804F9954}" type="pres">
+      <dgm:prSet presAssocID="{2BFD8F01-1B18-462E-BDC6-406AE4994DCB}" presName="hierChild5" presStyleCnt="0"/>
+      <dgm:spPr/>
+    </dgm:pt>
+    <dgm:pt modelId="{D27E35A3-8C6F-4581-9B08-F07FE32369E6}" type="pres">
+      <dgm:prSet presAssocID="{611B16C0-D3DE-45AF-ABC3-35FA06C45635}" presName="Name37" presStyleLbl="parChTrans1D3" presStyleIdx="3" presStyleCnt="4"/>
+      <dgm:spPr/>
+      <dgm:t>
+        <a:bodyPr/>
+        <a:lstStyle/>
+        <a:p>
+          <a:endParaRPr lang="fi-FI"/>
+        </a:p>
+      </dgm:t>
+    </dgm:pt>
+    <dgm:pt modelId="{5EDAA17C-4ECB-45E4-935E-DDC361E63168}" type="pres">
+      <dgm:prSet presAssocID="{DB65E2C0-E476-443C-B3CA-80B53A16444B}" presName="hierRoot2" presStyleCnt="0">
+        <dgm:presLayoutVars>
+          <dgm:hierBranch val="init"/>
+        </dgm:presLayoutVars>
+      </dgm:prSet>
+      <dgm:spPr/>
+    </dgm:pt>
+    <dgm:pt modelId="{45AC84B0-FB98-4652-B0AD-B22F25459E69}" type="pres">
+      <dgm:prSet presAssocID="{DB65E2C0-E476-443C-B3CA-80B53A16444B}" presName="rootComposite" presStyleCnt="0"/>
+      <dgm:spPr/>
+    </dgm:pt>
+    <dgm:pt modelId="{332DAB7D-86CB-402E-BC3A-B8740403397E}" type="pres">
+      <dgm:prSet presAssocID="{DB65E2C0-E476-443C-B3CA-80B53A16444B}" presName="rootText" presStyleLbl="node3" presStyleIdx="2" presStyleCnt="3">
+        <dgm:presLayoutVars>
+          <dgm:chPref val="3"/>
+        </dgm:presLayoutVars>
+      </dgm:prSet>
+      <dgm:spPr/>
+      <dgm:t>
+        <a:bodyPr/>
+        <a:lstStyle/>
+        <a:p>
+          <a:endParaRPr lang="fi-FI"/>
+        </a:p>
+      </dgm:t>
+    </dgm:pt>
+    <dgm:pt modelId="{D5440020-23B7-4D27-BED5-BCFDBBB3F307}" type="pres">
+      <dgm:prSet presAssocID="{DB65E2C0-E476-443C-B3CA-80B53A16444B}" presName="rootConnector" presStyleLbl="node3" presStyleIdx="2" presStyleCnt="3"/>
+      <dgm:spPr/>
+      <dgm:t>
+        <a:bodyPr/>
+        <a:lstStyle/>
+        <a:p>
+          <a:endParaRPr lang="fi-FI"/>
+        </a:p>
+      </dgm:t>
+    </dgm:pt>
+    <dgm:pt modelId="{863C2D9B-BDDC-44A8-BE5B-60D8559B3AC8}" type="pres">
+      <dgm:prSet presAssocID="{DB65E2C0-E476-443C-B3CA-80B53A16444B}" presName="hierChild4" presStyleCnt="0"/>
+      <dgm:spPr/>
+    </dgm:pt>
+    <dgm:pt modelId="{29DB2650-0A5B-4D6C-972D-D3BF09A8978A}" type="pres">
+      <dgm:prSet presAssocID="{DB65E2C0-E476-443C-B3CA-80B53A16444B}" presName="hierChild5" presStyleCnt="0"/>
+      <dgm:spPr/>
+    </dgm:pt>
+    <dgm:pt modelId="{A964C6A9-7F66-4794-BB50-A167AA34A57B}" type="pres">
+      <dgm:prSet presAssocID="{1E96141B-6B7F-4BD3-B5A3-96198F02937B}" presName="hierChild5" presStyleCnt="0"/>
+      <dgm:spPr/>
+    </dgm:pt>
+    <dgm:pt modelId="{BB950013-9506-4FED-8A19-A1B7A27190EF}" type="pres">
+      <dgm:prSet presAssocID="{D2590AF3-0277-47C9-B9B2-27D472C3AB5E}" presName="Name37" presStyleLbl="parChTrans1D2" presStyleIdx="3" presStyleCnt="4"/>
+      <dgm:spPr/>
+      <dgm:t>
+        <a:bodyPr/>
+        <a:lstStyle/>
+        <a:p>
+          <a:endParaRPr lang="fi-FI"/>
+        </a:p>
+      </dgm:t>
+    </dgm:pt>
+    <dgm:pt modelId="{11997286-68AE-4FEC-B5DC-386610A02DF3}" type="pres">
+      <dgm:prSet presAssocID="{30F0137E-F759-4966-821B-8FDCAB85828E}" presName="hierRoot2" presStyleCnt="0">
+        <dgm:presLayoutVars>
+          <dgm:hierBranch val="init"/>
+        </dgm:presLayoutVars>
+      </dgm:prSet>
+      <dgm:spPr/>
+    </dgm:pt>
+    <dgm:pt modelId="{F35FD407-666B-4760-8029-B50C83935EA4}" type="pres">
+      <dgm:prSet presAssocID="{30F0137E-F759-4966-821B-8FDCAB85828E}" presName="rootComposite" presStyleCnt="0"/>
+      <dgm:spPr/>
+    </dgm:pt>
+    <dgm:pt modelId="{75AFB92D-98E0-4B9B-BA57-DD5D0BF6DDD3}" type="pres">
+      <dgm:prSet presAssocID="{30F0137E-F759-4966-821B-8FDCAB85828E}" presName="rootText" presStyleLbl="node2" presStyleIdx="3" presStyleCnt="4">
+        <dgm:presLayoutVars>
+          <dgm:chPref val="3"/>
+        </dgm:presLayoutVars>
+      </dgm:prSet>
+      <dgm:spPr/>
+      <dgm:t>
+        <a:bodyPr/>
+        <a:lstStyle/>
+        <a:p>
+          <a:endParaRPr lang="fi-FI"/>
+        </a:p>
+      </dgm:t>
+    </dgm:pt>
+    <dgm:pt modelId="{4B355AB2-3C7B-41E3-9FCB-5F8151619FB2}" type="pres">
+      <dgm:prSet presAssocID="{30F0137E-F759-4966-821B-8FDCAB85828E}" presName="rootConnector" presStyleLbl="node2" presStyleIdx="3" presStyleCnt="4"/>
+      <dgm:spPr/>
+      <dgm:t>
+        <a:bodyPr/>
+        <a:lstStyle/>
+        <a:p>
+          <a:endParaRPr lang="fi-FI"/>
+        </a:p>
+      </dgm:t>
+    </dgm:pt>
+    <dgm:pt modelId="{3C9FC6FD-B274-4146-AF5A-38D445A5813B}" type="pres">
+      <dgm:prSet presAssocID="{30F0137E-F759-4966-821B-8FDCAB85828E}" presName="hierChild4" presStyleCnt="0"/>
+      <dgm:spPr/>
+    </dgm:pt>
+    <dgm:pt modelId="{1F56343E-BD04-4EEC-A61C-E5BE60AF9165}" type="pres">
+      <dgm:prSet presAssocID="{30F0137E-F759-4966-821B-8FDCAB85828E}" presName="hierChild5" presStyleCnt="0"/>
+      <dgm:spPr/>
+    </dgm:pt>
+    <dgm:pt modelId="{81BB14E1-F7E5-487C-B30D-777B6C18CF00}" type="pres">
+      <dgm:prSet presAssocID="{21EA5B16-7727-400A-A1D9-9163B27092D6}" presName="hierChild3" presStyleCnt="0"/>
+      <dgm:spPr/>
+    </dgm:pt>
+    <dgm:pt modelId="{0B4E05AD-9AC0-4C11-9620-242CA108A3D7}" type="pres">
+      <dgm:prSet presAssocID="{9BDC07CA-3A7A-4F8E-8C6C-610A0DAD583E}" presName="hierRoot1" presStyleCnt="0">
+        <dgm:presLayoutVars>
+          <dgm:hierBranch val="init"/>
+        </dgm:presLayoutVars>
+      </dgm:prSet>
+      <dgm:spPr/>
+    </dgm:pt>
+    <dgm:pt modelId="{1586731C-5CB7-4A8D-B3DE-ADAFD7E75871}" type="pres">
+      <dgm:prSet presAssocID="{9BDC07CA-3A7A-4F8E-8C6C-610A0DAD583E}" presName="rootComposite1" presStyleCnt="0"/>
+      <dgm:spPr/>
+    </dgm:pt>
+    <dgm:pt modelId="{A790A00D-80ED-442F-893D-10CA7405B17D}" type="pres">
+      <dgm:prSet presAssocID="{9BDC07CA-3A7A-4F8E-8C6C-610A0DAD583E}" presName="rootText1" presStyleLbl="node0" presStyleIdx="1" presStyleCnt="2" custAng="0" custLinFactX="-17285" custLinFactY="100000" custLinFactNeighborX="-100000" custLinFactNeighborY="181484">
+        <dgm:presLayoutVars>
+          <dgm:chPref val="3"/>
+        </dgm:presLayoutVars>
+      </dgm:prSet>
+      <dgm:spPr/>
+      <dgm:t>
+        <a:bodyPr/>
+        <a:lstStyle/>
+        <a:p>
+          <a:endParaRPr lang="fi-FI"/>
+        </a:p>
+      </dgm:t>
+    </dgm:pt>
+    <dgm:pt modelId="{1BC1C5BE-6528-433D-940D-9051DCC6612F}" type="pres">
+      <dgm:prSet presAssocID="{9BDC07CA-3A7A-4F8E-8C6C-610A0DAD583E}" presName="rootConnector1" presStyleLbl="node1" presStyleIdx="0" presStyleCnt="0"/>
+      <dgm:spPr/>
+      <dgm:t>
+        <a:bodyPr/>
+        <a:lstStyle/>
+        <a:p>
+          <a:endParaRPr lang="fi-FI"/>
+        </a:p>
+      </dgm:t>
+    </dgm:pt>
     <dgm:pt modelId="{FCAFAAF8-021C-41BC-B56E-A7FFA238AAA0}" type="pres">
       <dgm:prSet presAssocID="{9BDC07CA-3A7A-4F8E-8C6C-610A0DAD583E}" presName="hierChild2" presStyleCnt="0"/>
       <dgm:spPr/>
@@ -7748,157 +7815,157 @@
     </dgm:pt>
   </dgm:ptLst>
   <dgm:cxnLst>
-    <dgm:cxn modelId="{E0E1A3A1-1D29-414A-B215-6D639CE2BA26}" type="presOf" srcId="{D2590AF3-0277-47C9-B9B2-27D472C3AB5E}" destId="{BB950013-9506-4FED-8A19-A1B7A27190EF}" srcOrd="0" destOrd="0" presId="urn:microsoft.com/office/officeart/2005/8/layout/orgChart1"/>
-    <dgm:cxn modelId="{8426BC49-07A0-4540-9DB4-0FC64E00FF28}" type="presOf" srcId="{30F0137E-F759-4966-821B-8FDCAB85828E}" destId="{75AFB92D-98E0-4B9B-BA57-DD5D0BF6DDD3}" srcOrd="0" destOrd="0" presId="urn:microsoft.com/office/officeart/2005/8/layout/orgChart1"/>
-    <dgm:cxn modelId="{09FA2C4C-8510-4115-86A1-4C89F6070BAD}" type="presOf" srcId="{0B572ABD-1D02-4B72-83B3-7E5FFD709402}" destId="{0B34C9B6-4E65-4A0E-84F5-CFB71AB13FB6}" srcOrd="0" destOrd="0" presId="urn:microsoft.com/office/officeart/2005/8/layout/orgChart1"/>
-    <dgm:cxn modelId="{C7745F57-A0BC-42FB-9BE7-5789D75283D6}" type="presOf" srcId="{50AA950F-FB97-4375-A92E-86E6F44DB8D5}" destId="{29B04730-2BCE-47E8-A796-CC129C920481}" srcOrd="0" destOrd="0" presId="urn:microsoft.com/office/officeart/2005/8/layout/orgChart1"/>
+    <dgm:cxn modelId="{CDF30607-BFCA-43B4-BB05-CB1D201999E5}" srcId="{17CD8524-D85D-4C2C-8335-0DD2AE439136}" destId="{CD7977C3-F1DA-4207-AF7A-FEE24B6E70A2}" srcOrd="0" destOrd="0" parTransId="{CEAA9DE4-DE58-4FD5-8913-2D6128F322F4}" sibTransId="{FB4A1D71-2DC9-4348-B4B0-46FB2A288067}"/>
+    <dgm:cxn modelId="{A160E0DF-6E97-490D-8DDF-33789985305F}" srcId="{8E018DCC-9511-4593-8840-0A42707D86B8}" destId="{86FF66C5-90A5-455E-8499-52062F8B95BF}" srcOrd="0" destOrd="0" parTransId="{7187AE76-90BC-4314-88BD-3ED0982894C5}" sibTransId="{5CABFF80-2B9A-45CF-9DA9-5A9B96B00925}"/>
+    <dgm:cxn modelId="{04B080D8-F686-4FDC-A4AC-7023D33D0D98}" type="presOf" srcId="{86FF66C5-90A5-455E-8499-52062F8B95BF}" destId="{2656D7F3-5266-4333-A255-356A4035A852}" srcOrd="0" destOrd="0" presId="urn:microsoft.com/office/officeart/2005/8/layout/orgChart1"/>
+    <dgm:cxn modelId="{1BBE4C44-EAA1-49B6-92B8-98DDD0001DEE}" type="presOf" srcId="{9BDC07CA-3A7A-4F8E-8C6C-610A0DAD583E}" destId="{A790A00D-80ED-442F-893D-10CA7405B17D}" srcOrd="0" destOrd="0" presId="urn:microsoft.com/office/officeart/2005/8/layout/orgChart1"/>
+    <dgm:cxn modelId="{3AAE78EF-9D80-4D83-9229-1C0D5479F6AC}" type="presOf" srcId="{2BFD8F01-1B18-462E-BDC6-406AE4994DCB}" destId="{904998DF-2677-44BC-8B6D-218C6AF8FC50}" srcOrd="1" destOrd="0" presId="urn:microsoft.com/office/officeart/2005/8/layout/orgChart1"/>
+    <dgm:cxn modelId="{F3162A58-81DB-40B2-B14D-B0531F3FA7A5}" srcId="{21EA5B16-7727-400A-A1D9-9163B27092D6}" destId="{1E96141B-6B7F-4BD3-B5A3-96198F02937B}" srcOrd="2" destOrd="0" parTransId="{0394039A-B315-488E-B132-66C3EF7248AF}" sibTransId="{FA7B08C6-2626-4292-8478-9FE26EDEE894}"/>
+    <dgm:cxn modelId="{7E53F070-4C00-4457-99A4-137F50A8CDC4}" type="presOf" srcId="{1E96141B-6B7F-4BD3-B5A3-96198F02937B}" destId="{5A9BD43B-A980-438E-9DD9-F6EDCCD3DC1C}" srcOrd="0" destOrd="0" presId="urn:microsoft.com/office/officeart/2005/8/layout/orgChart1"/>
+    <dgm:cxn modelId="{E2314D7E-89C6-412D-8EB6-EAC7E2CDC10C}" srcId="{8779FD2A-448B-4669-B657-934ED43252B6}" destId="{17CD8524-D85D-4C2C-8335-0DD2AE439136}" srcOrd="0" destOrd="0" parTransId="{D8EF292A-A63A-4B57-9045-18FC4DB13F5B}" sibTransId="{1370999C-5A46-4AB2-B20B-14605D7B87D0}"/>
+    <dgm:cxn modelId="{6DD140DC-583C-4DE8-B19F-9CAD4598A9B7}" type="presOf" srcId="{D8EF292A-A63A-4B57-9045-18FC4DB13F5B}" destId="{DAEB1617-7949-4B41-839F-EEC19CB3696F}" srcOrd="0" destOrd="0" presId="urn:microsoft.com/office/officeart/2005/8/layout/orgChart1"/>
+    <dgm:cxn modelId="{10784F4E-49FD-4F0E-B862-3962A151E667}" type="presOf" srcId="{9BDC07CA-3A7A-4F8E-8C6C-610A0DAD583E}" destId="{1BC1C5BE-6528-433D-940D-9051DCC6612F}" srcOrd="1" destOrd="0" presId="urn:microsoft.com/office/officeart/2005/8/layout/orgChart1"/>
+    <dgm:cxn modelId="{E447CCFC-CEAB-41F7-A431-6A3D526E8474}" type="presOf" srcId="{CD7977C3-F1DA-4207-AF7A-FEE24B6E70A2}" destId="{838A9B83-1DDE-473A-A38C-55F94AEA4348}" srcOrd="0" destOrd="0" presId="urn:microsoft.com/office/officeart/2005/8/layout/orgChart1"/>
+    <dgm:cxn modelId="{33C076D0-C88E-4676-A7C3-BC815B33876D}" type="presOf" srcId="{2BFD8F01-1B18-462E-BDC6-406AE4994DCB}" destId="{BCF93BEB-4969-449E-96C9-87ECD5C32A2C}" srcOrd="0" destOrd="0" presId="urn:microsoft.com/office/officeart/2005/8/layout/orgChart1"/>
+    <dgm:cxn modelId="{947ECAB9-619D-4456-8537-6DB81028792C}" type="presOf" srcId="{6F72F34A-FF7E-4B88-BF16-CEE407A9CA7A}" destId="{8679AC2D-067C-40D8-B928-D6C5CD9A1FA7}" srcOrd="0" destOrd="0" presId="urn:microsoft.com/office/officeart/2005/8/layout/orgChart1"/>
+    <dgm:cxn modelId="{E9E6BC9E-4471-4A85-A3FE-FB301871A4E9}" type="presOf" srcId="{E6CB5F73-E57B-472A-9620-979D1237067B}" destId="{90F8DB98-2C9A-4BB7-B119-5F741244767E}" srcOrd="0" destOrd="0" presId="urn:microsoft.com/office/officeart/2005/8/layout/orgChart1"/>
+    <dgm:cxn modelId="{020FDB8C-D5DF-4801-B477-8DE9A7458AC0}" srcId="{17CD8524-D85D-4C2C-8335-0DD2AE439136}" destId="{D709B7C9-158C-4475-AD9E-01DDC05E6747}" srcOrd="1" destOrd="0" parTransId="{183FC9B5-640D-4E22-B589-D5F96F28E5B0}" sibTransId="{D0BDAFE0-2DAC-427B-A4E5-D191F7FEF87A}"/>
     <dgm:cxn modelId="{FB15C1A1-6A1F-4E7E-9E58-75144B155AAC}" srcId="{E6CB5F73-E57B-472A-9620-979D1237067B}" destId="{9BDC07CA-3A7A-4F8E-8C6C-610A0DAD583E}" srcOrd="1" destOrd="0" parTransId="{EEFD5631-3A7E-411F-8D8C-7172A8804BD2}" sibTransId="{82371F27-9C6C-4DC5-AA48-7D43EDD22369}"/>
+    <dgm:cxn modelId="{9C167834-D18F-4CF0-A59B-488993C7DEF9}" type="presOf" srcId="{8779FD2A-448B-4669-B657-934ED43252B6}" destId="{FB4D8C28-F7CF-4B56-B075-E2629489314E}" srcOrd="1" destOrd="0" presId="urn:microsoft.com/office/officeart/2005/8/layout/orgChart1"/>
+    <dgm:cxn modelId="{4F701203-26EE-41CA-84C4-7308CB8E910E}" srcId="{21EA5B16-7727-400A-A1D9-9163B27092D6}" destId="{8E018DCC-9511-4593-8840-0A42707D86B8}" srcOrd="0" destOrd="0" parTransId="{EE83C4EC-63EC-426D-A745-06FBC24A03BD}" sibTransId="{D0CE7BDD-E66F-47E6-93FE-05538A492268}"/>
+    <dgm:cxn modelId="{AD0232D3-2155-4AE9-BBF5-B89D68A10196}" type="presOf" srcId="{0394039A-B315-488E-B132-66C3EF7248AF}" destId="{002E2B5A-2328-4757-ABDE-9AD3C6A30A97}" srcOrd="0" destOrd="0" presId="urn:microsoft.com/office/officeart/2005/8/layout/orgChart1"/>
+    <dgm:cxn modelId="{79412B39-C9F5-493A-B99C-16010DEA5AEB}" srcId="{1E96141B-6B7F-4BD3-B5A3-96198F02937B}" destId="{2BFD8F01-1B18-462E-BDC6-406AE4994DCB}" srcOrd="0" destOrd="0" parTransId="{8F99A64A-9BC5-4327-99F0-327D25EBCA00}" sibTransId="{6ECA0AA4-76BE-4658-BCA8-040643A8E04B}"/>
+    <dgm:cxn modelId="{D4ECE3B1-67AB-4C72-8F1A-44B983BAFB95}" srcId="{D709B7C9-158C-4475-AD9E-01DDC05E6747}" destId="{50AA950F-FB97-4375-A92E-86E6F44DB8D5}" srcOrd="0" destOrd="0" parTransId="{0B572ABD-1D02-4B72-83B3-7E5FFD709402}" sibTransId="{21B722A4-9FF4-4916-BC08-E1C3D45A8CDF}"/>
+    <dgm:cxn modelId="{AE39DFC3-881F-49B4-9AFB-5EDE35A39D1D}" type="presOf" srcId="{D709B7C9-158C-4475-AD9E-01DDC05E6747}" destId="{FEBD780D-9754-4654-BE68-354F11A17E53}" srcOrd="1" destOrd="0" presId="urn:microsoft.com/office/officeart/2005/8/layout/orgChart1"/>
+    <dgm:cxn modelId="{6A8DB05D-7941-4F49-82C3-7E6C222B5070}" type="presOf" srcId="{DB65E2C0-E476-443C-B3CA-80B53A16444B}" destId="{332DAB7D-86CB-402E-BC3A-B8740403397E}" srcOrd="0" destOrd="0" presId="urn:microsoft.com/office/officeart/2005/8/layout/orgChart1"/>
+    <dgm:cxn modelId="{BD97B071-EA55-453A-8476-359D4D9A4E47}" type="presOf" srcId="{D709B7C9-158C-4475-AD9E-01DDC05E6747}" destId="{8598824B-4CFD-4F7C-B4A7-6BF1BBD3F44F}" srcOrd="0" destOrd="0" presId="urn:microsoft.com/office/officeart/2005/8/layout/orgChart1"/>
+    <dgm:cxn modelId="{26C11B0C-7CE9-4895-9223-19F29FF0B3CF}" type="presOf" srcId="{86FF66C5-90A5-455E-8499-52062F8B95BF}" destId="{11460F81-34E3-42AB-AE3A-EBCA1DFF9542}" srcOrd="1" destOrd="0" presId="urn:microsoft.com/office/officeart/2005/8/layout/orgChart1"/>
     <dgm:cxn modelId="{C902282E-3E19-4DCE-A8B4-60CFC921DBFB}" srcId="{21EA5B16-7727-400A-A1D9-9163B27092D6}" destId="{8779FD2A-448B-4669-B657-934ED43252B6}" srcOrd="1" destOrd="0" parTransId="{6F72F34A-FF7E-4B88-BF16-CEE407A9CA7A}" sibTransId="{E511E7BA-5453-403D-B02F-20A338CCFA32}"/>
-    <dgm:cxn modelId="{E8E17220-D9C7-4F41-A009-2CB052710F72}" type="presOf" srcId="{8779FD2A-448B-4669-B657-934ED43252B6}" destId="{4F9A6ABA-DBB6-48F4-BCE6-1A61216673B6}" srcOrd="0" destOrd="0" presId="urn:microsoft.com/office/officeart/2005/8/layout/orgChart1"/>
-    <dgm:cxn modelId="{20F82DD9-7DA2-45AA-BBDD-DD8606728D78}" type="presOf" srcId="{A863BAB9-F5DD-47B6-8A17-9E6FEEAA1380}" destId="{D73B1694-F440-4A00-9AF5-4A29CD1BF6B7}" srcOrd="0" destOrd="0" presId="urn:microsoft.com/office/officeart/2005/8/layout/orgChart1"/>
-    <dgm:cxn modelId="{6CF17CA7-A7A5-403A-A785-2DA0A364789E}" type="presOf" srcId="{A863BAB9-F5DD-47B6-8A17-9E6FEEAA1380}" destId="{58F82BA4-57C5-4370-BF3E-6B20EAA9A7D7}" srcOrd="1" destOrd="0" presId="urn:microsoft.com/office/officeart/2005/8/layout/orgChart1"/>
-    <dgm:cxn modelId="{70E9BA9B-3F14-4941-8F93-4231F7389B91}" type="presOf" srcId="{1E96141B-6B7F-4BD3-B5A3-96198F02937B}" destId="{5A9BD43B-A980-438E-9DD9-F6EDCCD3DC1C}" srcOrd="0" destOrd="0" presId="urn:microsoft.com/office/officeart/2005/8/layout/orgChart1"/>
-    <dgm:cxn modelId="{CDF30607-BFCA-43B4-BB05-CB1D201999E5}" srcId="{17CD8524-D85D-4C2C-8335-0DD2AE439136}" destId="{CD7977C3-F1DA-4207-AF7A-FEE24B6E70A2}" srcOrd="0" destOrd="0" parTransId="{CEAA9DE4-DE58-4FD5-8913-2D6128F322F4}" sibTransId="{FB4A1D71-2DC9-4348-B4B0-46FB2A288067}"/>
-    <dgm:cxn modelId="{0FBC2395-10D5-4329-90EB-9C8C472AB26F}" type="presOf" srcId="{DB65E2C0-E476-443C-B3CA-80B53A16444B}" destId="{332DAB7D-86CB-402E-BC3A-B8740403397E}" srcOrd="0" destOrd="0" presId="urn:microsoft.com/office/officeart/2005/8/layout/orgChart1"/>
+    <dgm:cxn modelId="{2C83C2F9-CA2E-4C69-8CCB-CDB168B91EC3}" type="presOf" srcId="{21EA5B16-7727-400A-A1D9-9163B27092D6}" destId="{D370C31D-8747-4BD2-BBF0-E85E0425F97D}" srcOrd="0" destOrd="0" presId="urn:microsoft.com/office/officeart/2005/8/layout/orgChart1"/>
+    <dgm:cxn modelId="{7ED9F230-BB53-4150-9105-DC59D008421E}" type="presOf" srcId="{183FC9B5-640D-4E22-B589-D5F96F28E5B0}" destId="{7CF58B88-C5C7-428B-8B1F-19974D5D3728}" srcOrd="0" destOrd="0" presId="urn:microsoft.com/office/officeart/2005/8/layout/orgChart1"/>
+    <dgm:cxn modelId="{22F5F062-DEA4-489E-A96A-DA6C257CE101}" type="presOf" srcId="{8779FD2A-448B-4669-B657-934ED43252B6}" destId="{4F9A6ABA-DBB6-48F4-BCE6-1A61216673B6}" srcOrd="0" destOrd="0" presId="urn:microsoft.com/office/officeart/2005/8/layout/orgChart1"/>
+    <dgm:cxn modelId="{4E2F8F74-809F-4836-B344-DB8484939000}" type="presOf" srcId="{611B16C0-D3DE-45AF-ABC3-35FA06C45635}" destId="{D27E35A3-8C6F-4581-9B08-F07FE32369E6}" srcOrd="0" destOrd="0" presId="urn:microsoft.com/office/officeart/2005/8/layout/orgChart1"/>
+    <dgm:cxn modelId="{15B8083D-480F-4240-A838-036CFC4950BF}" type="presOf" srcId="{30F0137E-F759-4966-821B-8FDCAB85828E}" destId="{4B355AB2-3C7B-41E3-9FCB-5F8151619FB2}" srcOrd="1" destOrd="0" presId="urn:microsoft.com/office/officeart/2005/8/layout/orgChart1"/>
+    <dgm:cxn modelId="{9C63ED95-1CA5-49D4-9160-5ADAC2CF8669}" type="presOf" srcId="{30F0137E-F759-4966-821B-8FDCAB85828E}" destId="{75AFB92D-98E0-4B9B-BA57-DD5D0BF6DDD3}" srcOrd="0" destOrd="0" presId="urn:microsoft.com/office/officeart/2005/8/layout/orgChart1"/>
+    <dgm:cxn modelId="{7680AC41-455A-45FE-9C97-D210C643AAFB}" type="presOf" srcId="{11A9CA38-6450-472C-BEA8-EE2F7529AC11}" destId="{5CA68DB6-01A8-4B88-BF76-3D8AF584A634}" srcOrd="0" destOrd="0" presId="urn:microsoft.com/office/officeart/2005/8/layout/orgChart1"/>
+    <dgm:cxn modelId="{7633E199-9C83-478D-9EA0-A29E0CEBC5A7}" type="presOf" srcId="{8F99A64A-9BC5-4327-99F0-327D25EBCA00}" destId="{7342ED10-2628-4DDB-9F04-16B988B09CE1}" srcOrd="0" destOrd="0" presId="urn:microsoft.com/office/officeart/2005/8/layout/orgChart1"/>
+    <dgm:cxn modelId="{39A8318C-0F34-4317-AD6F-B1146518B3D8}" srcId="{1E96141B-6B7F-4BD3-B5A3-96198F02937B}" destId="{DB65E2C0-E476-443C-B3CA-80B53A16444B}" srcOrd="1" destOrd="0" parTransId="{611B16C0-D3DE-45AF-ABC3-35FA06C45635}" sibTransId="{2F1A3F8F-D8EF-4F00-B742-DF0AFA203FBB}"/>
+    <dgm:cxn modelId="{1E8BDAEC-B1E1-4F5E-9970-65AA89EC9BCC}" type="presOf" srcId="{17CD8524-D85D-4C2C-8335-0DD2AE439136}" destId="{B71D3A4E-13A6-4688-9EBB-01B9B1672993}" srcOrd="1" destOrd="0" presId="urn:microsoft.com/office/officeart/2005/8/layout/orgChart1"/>
+    <dgm:cxn modelId="{2C798F7E-0935-438E-9184-13567A8A0855}" type="presOf" srcId="{0B572ABD-1D02-4B72-83B3-7E5FFD709402}" destId="{0B34C9B6-4E65-4A0E-84F5-CFB71AB13FB6}" srcOrd="0" destOrd="0" presId="urn:microsoft.com/office/officeart/2005/8/layout/orgChart1"/>
+    <dgm:cxn modelId="{CBC410E2-1FA7-449D-99C7-25A1BBD1566E}" type="presOf" srcId="{8E018DCC-9511-4593-8840-0A42707D86B8}" destId="{48304F73-79C0-4FF9-BFBE-A8CC594F8106}" srcOrd="0" destOrd="0" presId="urn:microsoft.com/office/officeart/2005/8/layout/orgChart1"/>
+    <dgm:cxn modelId="{C6AAADD6-7167-4D82-B981-DFDC43D56A69}" type="presOf" srcId="{50AA950F-FB97-4375-A92E-86E6F44DB8D5}" destId="{95A7DDBE-E2EE-46BC-9D09-8DF37D2FB69A}" srcOrd="1" destOrd="0" presId="urn:microsoft.com/office/officeart/2005/8/layout/orgChart1"/>
+    <dgm:cxn modelId="{3F6A571A-6754-42FC-9E9E-08A3EFA829C6}" type="presOf" srcId="{7187AE76-90BC-4314-88BD-3ED0982894C5}" destId="{13328379-46F0-4BB9-AD90-FB7F362CFA0E}" srcOrd="0" destOrd="0" presId="urn:microsoft.com/office/officeart/2005/8/layout/orgChart1"/>
+    <dgm:cxn modelId="{E5EACE34-6AFF-456B-B12D-EC4449DE56F7}" type="presOf" srcId="{DB65E2C0-E476-443C-B3CA-80B53A16444B}" destId="{D5440020-23B7-4D27-BED5-BCFDBBB3F307}" srcOrd="1" destOrd="0" presId="urn:microsoft.com/office/officeart/2005/8/layout/orgChart1"/>
+    <dgm:cxn modelId="{64EE663B-8A7F-4C22-8D51-CD83F1E3F65C}" type="presOf" srcId="{D2590AF3-0277-47C9-B9B2-27D472C3AB5E}" destId="{BB950013-9506-4FED-8A19-A1B7A27190EF}" srcOrd="0" destOrd="0" presId="urn:microsoft.com/office/officeart/2005/8/layout/orgChart1"/>
+    <dgm:cxn modelId="{2305D207-C391-4ADF-B83A-7D972C3AFA9C}" type="presOf" srcId="{1E96141B-6B7F-4BD3-B5A3-96198F02937B}" destId="{8AB0B406-1A81-4391-8202-9A1792DC0601}" srcOrd="1" destOrd="0" presId="urn:microsoft.com/office/officeart/2005/8/layout/orgChart1"/>
+    <dgm:cxn modelId="{28DE6671-1985-4C08-BBB8-F4E1839CDE66}" srcId="{E6CB5F73-E57B-472A-9620-979D1237067B}" destId="{21EA5B16-7727-400A-A1D9-9163B27092D6}" srcOrd="0" destOrd="0" parTransId="{12AE0249-1F7F-494C-A942-2E8333666454}" sibTransId="{C2E1133B-7755-47A3-B406-4892A4ABF74F}"/>
+    <dgm:cxn modelId="{F07FCD47-12D6-47BC-8C49-1E9D2067B8F9}" type="presOf" srcId="{A863BAB9-F5DD-47B6-8A17-9E6FEEAA1380}" destId="{58F82BA4-57C5-4370-BF3E-6B20EAA9A7D7}" srcOrd="1" destOrd="0" presId="urn:microsoft.com/office/officeart/2005/8/layout/orgChart1"/>
+    <dgm:cxn modelId="{A3DE4789-8884-4C66-B70F-204CD577C12E}" type="presOf" srcId="{8E018DCC-9511-4593-8840-0A42707D86B8}" destId="{7C878D63-1990-4871-81C0-297C783A2516}" srcOrd="1" destOrd="0" presId="urn:microsoft.com/office/officeart/2005/8/layout/orgChart1"/>
+    <dgm:cxn modelId="{FD800943-4336-43D4-9E72-D5EB599FB1A5}" type="presOf" srcId="{21EA5B16-7727-400A-A1D9-9163B27092D6}" destId="{6CEA82AE-B83A-4F94-B4E0-14A082B39F49}" srcOrd="1" destOrd="0" presId="urn:microsoft.com/office/officeart/2005/8/layout/orgChart1"/>
+    <dgm:cxn modelId="{AFB112E9-470C-4BF2-8F73-7ED98CAEFE43}" type="presOf" srcId="{CEAA9DE4-DE58-4FD5-8913-2D6128F322F4}" destId="{2C3A844A-3972-4D20-B0B1-40884B6766BC}" srcOrd="0" destOrd="0" presId="urn:microsoft.com/office/officeart/2005/8/layout/orgChart1"/>
     <dgm:cxn modelId="{673646E2-E149-4A9F-988D-1B22ECA81AFD}" srcId="{17CD8524-D85D-4C2C-8335-0DD2AE439136}" destId="{A863BAB9-F5DD-47B6-8A17-9E6FEEAA1380}" srcOrd="2" destOrd="0" parTransId="{11A9CA38-6450-472C-BEA8-EE2F7529AC11}" sibTransId="{5B1C279B-D82A-40E6-AE9B-F7790062DD0A}"/>
-    <dgm:cxn modelId="{94214E4C-0C4E-4BB9-BDF3-9C52947717B7}" type="presOf" srcId="{D8EF292A-A63A-4B57-9045-18FC4DB13F5B}" destId="{DAEB1617-7949-4B41-839F-EEC19CB3696F}" srcOrd="0" destOrd="0" presId="urn:microsoft.com/office/officeart/2005/8/layout/orgChart1"/>
-    <dgm:cxn modelId="{538B40E1-ED41-462E-9F17-C278A2164E9D}" type="presOf" srcId="{9BDC07CA-3A7A-4F8E-8C6C-610A0DAD583E}" destId="{A790A00D-80ED-442F-893D-10CA7405B17D}" srcOrd="0" destOrd="0" presId="urn:microsoft.com/office/officeart/2005/8/layout/orgChart1"/>
-    <dgm:cxn modelId="{79412B39-C9F5-493A-B99C-16010DEA5AEB}" srcId="{1E96141B-6B7F-4BD3-B5A3-96198F02937B}" destId="{2BFD8F01-1B18-462E-BDC6-406AE4994DCB}" srcOrd="0" destOrd="0" parTransId="{8F99A64A-9BC5-4327-99F0-327D25EBCA00}" sibTransId="{6ECA0AA4-76BE-4658-BCA8-040643A8E04B}"/>
-    <dgm:cxn modelId="{9704ABD7-1A75-4213-BCFF-F93105BE2F53}" type="presOf" srcId="{21EA5B16-7727-400A-A1D9-9163B27092D6}" destId="{6CEA82AE-B83A-4F94-B4E0-14A082B39F49}" srcOrd="1" destOrd="0" presId="urn:microsoft.com/office/officeart/2005/8/layout/orgChart1"/>
-    <dgm:cxn modelId="{8731831C-95EF-452A-8236-9F108D2FF982}" type="presOf" srcId="{2BFD8F01-1B18-462E-BDC6-406AE4994DCB}" destId="{BCF93BEB-4969-449E-96C9-87ECD5C32A2C}" srcOrd="0" destOrd="0" presId="urn:microsoft.com/office/officeart/2005/8/layout/orgChart1"/>
-    <dgm:cxn modelId="{4F701203-26EE-41CA-84C4-7308CB8E910E}" srcId="{21EA5B16-7727-400A-A1D9-9163B27092D6}" destId="{8E018DCC-9511-4593-8840-0A42707D86B8}" srcOrd="0" destOrd="0" parTransId="{EE83C4EC-63EC-426D-A745-06FBC24A03BD}" sibTransId="{D0CE7BDD-E66F-47E6-93FE-05538A492268}"/>
+    <dgm:cxn modelId="{1B553C85-C0C0-40DF-B010-00126CC2F1AA}" type="presOf" srcId="{17CD8524-D85D-4C2C-8335-0DD2AE439136}" destId="{C41859B5-9552-4977-8387-6606B8C03091}" srcOrd="0" destOrd="0" presId="urn:microsoft.com/office/officeart/2005/8/layout/orgChart1"/>
+    <dgm:cxn modelId="{7E94C7DC-D1A6-482F-9379-4D86BCA98988}" type="presOf" srcId="{A863BAB9-F5DD-47B6-8A17-9E6FEEAA1380}" destId="{D73B1694-F440-4A00-9AF5-4A29CD1BF6B7}" srcOrd="0" destOrd="0" presId="urn:microsoft.com/office/officeart/2005/8/layout/orgChart1"/>
+    <dgm:cxn modelId="{16A9B6F6-790A-4B0C-B758-B729BFE82449}" type="presOf" srcId="{CD7977C3-F1DA-4207-AF7A-FEE24B6E70A2}" destId="{F95C18DE-6755-46CA-9CB6-0A484836E9F3}" srcOrd="1" destOrd="0" presId="urn:microsoft.com/office/officeart/2005/8/layout/orgChart1"/>
     <dgm:cxn modelId="{1A3F0437-8754-4271-B44A-F13E4D03F0AB}" srcId="{21EA5B16-7727-400A-A1D9-9163B27092D6}" destId="{30F0137E-F759-4966-821B-8FDCAB85828E}" srcOrd="3" destOrd="0" parTransId="{D2590AF3-0277-47C9-B9B2-27D472C3AB5E}" sibTransId="{1AF87071-03FC-44D4-B2D3-D945B091B177}"/>
-    <dgm:cxn modelId="{1BB91297-7A52-42B6-81ED-6ADB6B0038EB}" type="presOf" srcId="{30F0137E-F759-4966-821B-8FDCAB85828E}" destId="{4B355AB2-3C7B-41E3-9FCB-5F8151619FB2}" srcOrd="1" destOrd="0" presId="urn:microsoft.com/office/officeart/2005/8/layout/orgChart1"/>
-    <dgm:cxn modelId="{1550651E-D996-4230-8F2A-1594893D6BE9}" type="presOf" srcId="{9BDC07CA-3A7A-4F8E-8C6C-610A0DAD583E}" destId="{1BC1C5BE-6528-433D-940D-9051DCC6612F}" srcOrd="1" destOrd="0" presId="urn:microsoft.com/office/officeart/2005/8/layout/orgChart1"/>
-    <dgm:cxn modelId="{EC793144-349A-4944-8058-3F9E16BF2840}" type="presOf" srcId="{CD7977C3-F1DA-4207-AF7A-FEE24B6E70A2}" destId="{838A9B83-1DDE-473A-A38C-55F94AEA4348}" srcOrd="0" destOrd="0" presId="urn:microsoft.com/office/officeart/2005/8/layout/orgChart1"/>
-    <dgm:cxn modelId="{BC8E8545-210C-486C-8AE2-6887A500C5C5}" type="presOf" srcId="{7187AE76-90BC-4314-88BD-3ED0982894C5}" destId="{13328379-46F0-4BB9-AD90-FB7F362CFA0E}" srcOrd="0" destOrd="0" presId="urn:microsoft.com/office/officeart/2005/8/layout/orgChart1"/>
-    <dgm:cxn modelId="{B8E75A4B-5F54-451A-AD83-8E83F2B38332}" type="presOf" srcId="{50AA950F-FB97-4375-A92E-86E6F44DB8D5}" destId="{95A7DDBE-E2EE-46BC-9D09-8DF37D2FB69A}" srcOrd="1" destOrd="0" presId="urn:microsoft.com/office/officeart/2005/8/layout/orgChart1"/>
-    <dgm:cxn modelId="{A3C02E56-2082-4C37-91C1-E68C09EB2E95}" type="presOf" srcId="{8779FD2A-448B-4669-B657-934ED43252B6}" destId="{FB4D8C28-F7CF-4B56-B075-E2629489314E}" srcOrd="1" destOrd="0" presId="urn:microsoft.com/office/officeart/2005/8/layout/orgChart1"/>
-    <dgm:cxn modelId="{CAE7355C-009D-4B86-B3A3-F95520BC2487}" type="presOf" srcId="{17CD8524-D85D-4C2C-8335-0DD2AE439136}" destId="{C41859B5-9552-4977-8387-6606B8C03091}" srcOrd="0" destOrd="0" presId="urn:microsoft.com/office/officeart/2005/8/layout/orgChart1"/>
-    <dgm:cxn modelId="{FC6DB9D0-DD80-4070-A180-22EFF126D9AB}" type="presOf" srcId="{8E018DCC-9511-4593-8840-0A42707D86B8}" destId="{48304F73-79C0-4FF9-BFBE-A8CC594F8106}" srcOrd="0" destOrd="0" presId="urn:microsoft.com/office/officeart/2005/8/layout/orgChart1"/>
-    <dgm:cxn modelId="{96B5FCE6-EEE9-4D50-9A12-6599A2EEB46F}" type="presOf" srcId="{2BFD8F01-1B18-462E-BDC6-406AE4994DCB}" destId="{904998DF-2677-44BC-8B6D-218C6AF8FC50}" srcOrd="1" destOrd="0" presId="urn:microsoft.com/office/officeart/2005/8/layout/orgChart1"/>
-    <dgm:cxn modelId="{776573F2-CC4D-4AE6-AAC7-5B9379DEB358}" type="presOf" srcId="{8E018DCC-9511-4593-8840-0A42707D86B8}" destId="{7C878D63-1990-4871-81C0-297C783A2516}" srcOrd="1" destOrd="0" presId="urn:microsoft.com/office/officeart/2005/8/layout/orgChart1"/>
-    <dgm:cxn modelId="{D4ECE3B1-67AB-4C72-8F1A-44B983BAFB95}" srcId="{D709B7C9-158C-4475-AD9E-01DDC05E6747}" destId="{50AA950F-FB97-4375-A92E-86E6F44DB8D5}" srcOrd="0" destOrd="0" parTransId="{0B572ABD-1D02-4B72-83B3-7E5FFD709402}" sibTransId="{21B722A4-9FF4-4916-BC08-E1C3D45A8CDF}"/>
-    <dgm:cxn modelId="{814C7747-A2D3-48D9-A74C-DF1D60DC8F7D}" type="presOf" srcId="{17CD8524-D85D-4C2C-8335-0DD2AE439136}" destId="{B71D3A4E-13A6-4688-9EBB-01B9B1672993}" srcOrd="1" destOrd="0" presId="urn:microsoft.com/office/officeart/2005/8/layout/orgChart1"/>
-    <dgm:cxn modelId="{E11E795C-2236-46A5-8513-36C6148A7840}" type="presOf" srcId="{DB65E2C0-E476-443C-B3CA-80B53A16444B}" destId="{D5440020-23B7-4D27-BED5-BCFDBBB3F307}" srcOrd="1" destOrd="0" presId="urn:microsoft.com/office/officeart/2005/8/layout/orgChart1"/>
-    <dgm:cxn modelId="{DE650B75-9F82-4586-AE28-588A8B7B7AB8}" type="presOf" srcId="{D709B7C9-158C-4475-AD9E-01DDC05E6747}" destId="{FEBD780D-9754-4654-BE68-354F11A17E53}" srcOrd="1" destOrd="0" presId="urn:microsoft.com/office/officeart/2005/8/layout/orgChart1"/>
-    <dgm:cxn modelId="{39A8318C-0F34-4317-AD6F-B1146518B3D8}" srcId="{1E96141B-6B7F-4BD3-B5A3-96198F02937B}" destId="{DB65E2C0-E476-443C-B3CA-80B53A16444B}" srcOrd="1" destOrd="0" parTransId="{611B16C0-D3DE-45AF-ABC3-35FA06C45635}" sibTransId="{2F1A3F8F-D8EF-4F00-B742-DF0AFA203FBB}"/>
-    <dgm:cxn modelId="{1798AF23-8F2D-4272-AC13-BCE84114776B}" type="presOf" srcId="{CD7977C3-F1DA-4207-AF7A-FEE24B6E70A2}" destId="{F95C18DE-6755-46CA-9CB6-0A484836E9F3}" srcOrd="1" destOrd="0" presId="urn:microsoft.com/office/officeart/2005/8/layout/orgChart1"/>
-    <dgm:cxn modelId="{F3224065-3674-490A-B315-5D7151B47FF5}" type="presOf" srcId="{0394039A-B315-488E-B132-66C3EF7248AF}" destId="{002E2B5A-2328-4757-ABDE-9AD3C6A30A97}" srcOrd="0" destOrd="0" presId="urn:microsoft.com/office/officeart/2005/8/layout/orgChart1"/>
-    <dgm:cxn modelId="{484DC80D-97F6-472C-B7D6-EACB113286E4}" type="presOf" srcId="{611B16C0-D3DE-45AF-ABC3-35FA06C45635}" destId="{D27E35A3-8C6F-4581-9B08-F07FE32369E6}" srcOrd="0" destOrd="0" presId="urn:microsoft.com/office/officeart/2005/8/layout/orgChart1"/>
-    <dgm:cxn modelId="{28DE6671-1985-4C08-BBB8-F4E1839CDE66}" srcId="{E6CB5F73-E57B-472A-9620-979D1237067B}" destId="{21EA5B16-7727-400A-A1D9-9163B27092D6}" srcOrd="0" destOrd="0" parTransId="{12AE0249-1F7F-494C-A942-2E8333666454}" sibTransId="{C2E1133B-7755-47A3-B406-4892A4ABF74F}"/>
-    <dgm:cxn modelId="{F3162A58-81DB-40B2-B14D-B0531F3FA7A5}" srcId="{21EA5B16-7727-400A-A1D9-9163B27092D6}" destId="{1E96141B-6B7F-4BD3-B5A3-96198F02937B}" srcOrd="2" destOrd="0" parTransId="{0394039A-B315-488E-B132-66C3EF7248AF}" sibTransId="{FA7B08C6-2626-4292-8478-9FE26EDEE894}"/>
-    <dgm:cxn modelId="{CA72E166-728C-4946-8428-D7A30C73E7AD}" type="presOf" srcId="{86FF66C5-90A5-455E-8499-52062F8B95BF}" destId="{2656D7F3-5266-4333-A255-356A4035A852}" srcOrd="0" destOrd="0" presId="urn:microsoft.com/office/officeart/2005/8/layout/orgChart1"/>
-    <dgm:cxn modelId="{40139A72-609A-4950-9971-F5CB50B21F42}" type="presOf" srcId="{CEAA9DE4-DE58-4FD5-8913-2D6128F322F4}" destId="{2C3A844A-3972-4D20-B0B1-40884B6766BC}" srcOrd="0" destOrd="0" presId="urn:microsoft.com/office/officeart/2005/8/layout/orgChart1"/>
-    <dgm:cxn modelId="{23267651-BB49-435E-B823-1045E5AB2536}" type="presOf" srcId="{8F99A64A-9BC5-4327-99F0-327D25EBCA00}" destId="{7342ED10-2628-4DDB-9F04-16B988B09CE1}" srcOrd="0" destOrd="0" presId="urn:microsoft.com/office/officeart/2005/8/layout/orgChart1"/>
-    <dgm:cxn modelId="{020FDB8C-D5DF-4801-B477-8DE9A7458AC0}" srcId="{17CD8524-D85D-4C2C-8335-0DD2AE439136}" destId="{D709B7C9-158C-4475-AD9E-01DDC05E6747}" srcOrd="1" destOrd="0" parTransId="{183FC9B5-640D-4E22-B589-D5F96F28E5B0}" sibTransId="{D0BDAFE0-2DAC-427B-A4E5-D191F7FEF87A}"/>
-    <dgm:cxn modelId="{E2314D7E-89C6-412D-8EB6-EAC7E2CDC10C}" srcId="{8779FD2A-448B-4669-B657-934ED43252B6}" destId="{17CD8524-D85D-4C2C-8335-0DD2AE439136}" srcOrd="0" destOrd="0" parTransId="{D8EF292A-A63A-4B57-9045-18FC4DB13F5B}" sibTransId="{1370999C-5A46-4AB2-B20B-14605D7B87D0}"/>
-    <dgm:cxn modelId="{C6BC5648-83C2-4FEC-928F-BE66A2BEC5DF}" type="presOf" srcId="{1E96141B-6B7F-4BD3-B5A3-96198F02937B}" destId="{8AB0B406-1A81-4391-8202-9A1792DC0601}" srcOrd="1" destOrd="0" presId="urn:microsoft.com/office/officeart/2005/8/layout/orgChart1"/>
-    <dgm:cxn modelId="{08D6D65D-B4AB-49EA-9BC5-7B462FC5B9CF}" type="presOf" srcId="{EE83C4EC-63EC-426D-A745-06FBC24A03BD}" destId="{D030A31F-F1AC-4304-90DF-4A926F9597C3}" srcOrd="0" destOrd="0" presId="urn:microsoft.com/office/officeart/2005/8/layout/orgChart1"/>
-    <dgm:cxn modelId="{5F1465C0-8E1C-4A3B-8CAC-C10194406AB1}" type="presOf" srcId="{11A9CA38-6450-472C-BEA8-EE2F7529AC11}" destId="{5CA68DB6-01A8-4B88-BF76-3D8AF584A634}" srcOrd="0" destOrd="0" presId="urn:microsoft.com/office/officeart/2005/8/layout/orgChart1"/>
-    <dgm:cxn modelId="{598E66D0-2467-4645-AF9F-ACFE305E8C06}" type="presOf" srcId="{E6CB5F73-E57B-472A-9620-979D1237067B}" destId="{90F8DB98-2C9A-4BB7-B119-5F741244767E}" srcOrd="0" destOrd="0" presId="urn:microsoft.com/office/officeart/2005/8/layout/orgChart1"/>
-    <dgm:cxn modelId="{A160E0DF-6E97-490D-8DDF-33789985305F}" srcId="{8E018DCC-9511-4593-8840-0A42707D86B8}" destId="{86FF66C5-90A5-455E-8499-52062F8B95BF}" srcOrd="0" destOrd="0" parTransId="{7187AE76-90BC-4314-88BD-3ED0982894C5}" sibTransId="{5CABFF80-2B9A-45CF-9DA9-5A9B96B00925}"/>
-    <dgm:cxn modelId="{192F764B-81A3-493B-A15D-840030A3C6EA}" type="presOf" srcId="{6F72F34A-FF7E-4B88-BF16-CEE407A9CA7A}" destId="{8679AC2D-067C-40D8-B928-D6C5CD9A1FA7}" srcOrd="0" destOrd="0" presId="urn:microsoft.com/office/officeart/2005/8/layout/orgChart1"/>
-    <dgm:cxn modelId="{8046E7B6-9B3E-4DB2-BDCF-8951170E17C8}" type="presOf" srcId="{D709B7C9-158C-4475-AD9E-01DDC05E6747}" destId="{8598824B-4CFD-4F7C-B4A7-6BF1BBD3F44F}" srcOrd="0" destOrd="0" presId="urn:microsoft.com/office/officeart/2005/8/layout/orgChart1"/>
-    <dgm:cxn modelId="{C305B78C-8388-45BE-B43A-D180D78F6A5A}" type="presOf" srcId="{21EA5B16-7727-400A-A1D9-9163B27092D6}" destId="{D370C31D-8747-4BD2-BBF0-E85E0425F97D}" srcOrd="0" destOrd="0" presId="urn:microsoft.com/office/officeart/2005/8/layout/orgChart1"/>
-    <dgm:cxn modelId="{56D8F33D-48FE-4E77-93DE-0C5D3D87CE1C}" type="presOf" srcId="{86FF66C5-90A5-455E-8499-52062F8B95BF}" destId="{11460F81-34E3-42AB-AE3A-EBCA1DFF9542}" srcOrd="1" destOrd="0" presId="urn:microsoft.com/office/officeart/2005/8/layout/orgChart1"/>
-    <dgm:cxn modelId="{4CD6296D-B31D-457B-9470-976DB9344E91}" type="presOf" srcId="{183FC9B5-640D-4E22-B589-D5F96F28E5B0}" destId="{7CF58B88-C5C7-428B-8B1F-19974D5D3728}" srcOrd="0" destOrd="0" presId="urn:microsoft.com/office/officeart/2005/8/layout/orgChart1"/>
-    <dgm:cxn modelId="{07D01E88-0F22-4786-A777-4BC34A0AE664}" type="presParOf" srcId="{90F8DB98-2C9A-4BB7-B119-5F741244767E}" destId="{B8C0F269-D927-4125-AF9C-A65E4C7C82DD}" srcOrd="0" destOrd="0" presId="urn:microsoft.com/office/officeart/2005/8/layout/orgChart1"/>
-    <dgm:cxn modelId="{FCFC4935-5CB4-4506-89ED-1B8CE32C9192}" type="presParOf" srcId="{B8C0F269-D927-4125-AF9C-A65E4C7C82DD}" destId="{126B7ECC-D187-445F-9CA5-7A4626265415}" srcOrd="0" destOrd="0" presId="urn:microsoft.com/office/officeart/2005/8/layout/orgChart1"/>
-    <dgm:cxn modelId="{4F393256-13AC-4EC6-AA89-24A0C7754AE9}" type="presParOf" srcId="{126B7ECC-D187-445F-9CA5-7A4626265415}" destId="{D370C31D-8747-4BD2-BBF0-E85E0425F97D}" srcOrd="0" destOrd="0" presId="urn:microsoft.com/office/officeart/2005/8/layout/orgChart1"/>
-    <dgm:cxn modelId="{BC3D7429-6581-4561-922C-28F18BD3037D}" type="presParOf" srcId="{126B7ECC-D187-445F-9CA5-7A4626265415}" destId="{6CEA82AE-B83A-4F94-B4E0-14A082B39F49}" srcOrd="1" destOrd="0" presId="urn:microsoft.com/office/officeart/2005/8/layout/orgChart1"/>
-    <dgm:cxn modelId="{38FBBC7E-79CE-4D66-A307-734374CE83D8}" type="presParOf" srcId="{B8C0F269-D927-4125-AF9C-A65E4C7C82DD}" destId="{A3F92BD1-EF85-4922-B70B-6BC577A614A1}" srcOrd="1" destOrd="0" presId="urn:microsoft.com/office/officeart/2005/8/layout/orgChart1"/>
-    <dgm:cxn modelId="{E345DF95-F334-43CB-B5A0-90561501F537}" type="presParOf" srcId="{A3F92BD1-EF85-4922-B70B-6BC577A614A1}" destId="{D030A31F-F1AC-4304-90DF-4A926F9597C3}" srcOrd="0" destOrd="0" presId="urn:microsoft.com/office/officeart/2005/8/layout/orgChart1"/>
-    <dgm:cxn modelId="{7F12ACCB-1082-4CAA-8B87-F9D5FEAF611E}" type="presParOf" srcId="{A3F92BD1-EF85-4922-B70B-6BC577A614A1}" destId="{D6475CBB-F11C-4144-86A8-56CCF591A690}" srcOrd="1" destOrd="0" presId="urn:microsoft.com/office/officeart/2005/8/layout/orgChart1"/>
-    <dgm:cxn modelId="{66570504-130A-4F53-8476-0C17818BDEDD}" type="presParOf" srcId="{D6475CBB-F11C-4144-86A8-56CCF591A690}" destId="{88841AD4-F929-4D66-94AE-C4603301FC9E}" srcOrd="0" destOrd="0" presId="urn:microsoft.com/office/officeart/2005/8/layout/orgChart1"/>
-    <dgm:cxn modelId="{752C3E1C-6A37-4D36-B6E2-06F22FEC41A4}" type="presParOf" srcId="{88841AD4-F929-4D66-94AE-C4603301FC9E}" destId="{48304F73-79C0-4FF9-BFBE-A8CC594F8106}" srcOrd="0" destOrd="0" presId="urn:microsoft.com/office/officeart/2005/8/layout/orgChart1"/>
-    <dgm:cxn modelId="{73A2410B-CD0D-4730-8490-C12ED188B04A}" type="presParOf" srcId="{88841AD4-F929-4D66-94AE-C4603301FC9E}" destId="{7C878D63-1990-4871-81C0-297C783A2516}" srcOrd="1" destOrd="0" presId="urn:microsoft.com/office/officeart/2005/8/layout/orgChart1"/>
-    <dgm:cxn modelId="{5EC18A90-D265-4755-8385-43EF4AF9E868}" type="presParOf" srcId="{D6475CBB-F11C-4144-86A8-56CCF591A690}" destId="{25500A2E-C855-47CB-A371-E965A8D93001}" srcOrd="1" destOrd="0" presId="urn:microsoft.com/office/officeart/2005/8/layout/orgChart1"/>
-    <dgm:cxn modelId="{72C498C6-8614-4CFA-AA78-29A99521C4AD}" type="presParOf" srcId="{D6475CBB-F11C-4144-86A8-56CCF591A690}" destId="{AFB5DD15-8BD8-4F9B-946B-0C610ABD4268}" srcOrd="2" destOrd="0" presId="urn:microsoft.com/office/officeart/2005/8/layout/orgChart1"/>
-    <dgm:cxn modelId="{533A9825-86E2-472F-8166-E741DFEFFA09}" type="presParOf" srcId="{AFB5DD15-8BD8-4F9B-946B-0C610ABD4268}" destId="{13328379-46F0-4BB9-AD90-FB7F362CFA0E}" srcOrd="0" destOrd="0" presId="urn:microsoft.com/office/officeart/2005/8/layout/orgChart1"/>
-    <dgm:cxn modelId="{2E356C70-F149-4FA9-B265-36DCA600528D}" type="presParOf" srcId="{AFB5DD15-8BD8-4F9B-946B-0C610ABD4268}" destId="{D987CA0E-0ADD-4133-BB54-B1DF6D0DB28B}" srcOrd="1" destOrd="0" presId="urn:microsoft.com/office/officeart/2005/8/layout/orgChart1"/>
-    <dgm:cxn modelId="{99B73A92-399A-4052-BF57-84D7BCBC0FD5}" type="presParOf" srcId="{D987CA0E-0ADD-4133-BB54-B1DF6D0DB28B}" destId="{DEB453CB-ADEB-4022-AA98-054D76822822}" srcOrd="0" destOrd="0" presId="urn:microsoft.com/office/officeart/2005/8/layout/orgChart1"/>
-    <dgm:cxn modelId="{D428898E-6C9E-4A6E-ACA0-832F399B2ECB}" type="presParOf" srcId="{DEB453CB-ADEB-4022-AA98-054D76822822}" destId="{2656D7F3-5266-4333-A255-356A4035A852}" srcOrd="0" destOrd="0" presId="urn:microsoft.com/office/officeart/2005/8/layout/orgChart1"/>
-    <dgm:cxn modelId="{69374D8E-0916-462F-8E69-EFB4A939E8C7}" type="presParOf" srcId="{DEB453CB-ADEB-4022-AA98-054D76822822}" destId="{11460F81-34E3-42AB-AE3A-EBCA1DFF9542}" srcOrd="1" destOrd="0" presId="urn:microsoft.com/office/officeart/2005/8/layout/orgChart1"/>
-    <dgm:cxn modelId="{BEABA4E1-9E5C-4F2C-8100-FB625C49354F}" type="presParOf" srcId="{D987CA0E-0ADD-4133-BB54-B1DF6D0DB28B}" destId="{B290D69A-0368-42D8-9CB9-B6192FBB2B54}" srcOrd="1" destOrd="0" presId="urn:microsoft.com/office/officeart/2005/8/layout/orgChart1"/>
-    <dgm:cxn modelId="{F0085FD6-B20A-4CCD-A643-DF9D72FF3CBF}" type="presParOf" srcId="{D987CA0E-0ADD-4133-BB54-B1DF6D0DB28B}" destId="{9DD62691-8F37-4687-A719-560991E4C1E1}" srcOrd="2" destOrd="0" presId="urn:microsoft.com/office/officeart/2005/8/layout/orgChart1"/>
-    <dgm:cxn modelId="{E66439BC-5AA4-46D1-8D81-CD072B02FEAD}" type="presParOf" srcId="{A3F92BD1-EF85-4922-B70B-6BC577A614A1}" destId="{8679AC2D-067C-40D8-B928-D6C5CD9A1FA7}" srcOrd="2" destOrd="0" presId="urn:microsoft.com/office/officeart/2005/8/layout/orgChart1"/>
-    <dgm:cxn modelId="{7B25C2FA-98FD-44E3-A823-C860A5F28ABE}" type="presParOf" srcId="{A3F92BD1-EF85-4922-B70B-6BC577A614A1}" destId="{CE7DFB3E-F762-4475-B58D-F24459D85774}" srcOrd="3" destOrd="0" presId="urn:microsoft.com/office/officeart/2005/8/layout/orgChart1"/>
-    <dgm:cxn modelId="{56E4A9B0-EF84-4625-812B-1D1AA3F02B57}" type="presParOf" srcId="{CE7DFB3E-F762-4475-B58D-F24459D85774}" destId="{5FC4FC22-A94D-4C7B-A684-727B4D250282}" srcOrd="0" destOrd="0" presId="urn:microsoft.com/office/officeart/2005/8/layout/orgChart1"/>
-    <dgm:cxn modelId="{E2553523-68AC-423D-9B76-1DBE4AB43BA3}" type="presParOf" srcId="{5FC4FC22-A94D-4C7B-A684-727B4D250282}" destId="{4F9A6ABA-DBB6-48F4-BCE6-1A61216673B6}" srcOrd="0" destOrd="0" presId="urn:microsoft.com/office/officeart/2005/8/layout/orgChart1"/>
-    <dgm:cxn modelId="{521A4384-FFF4-454E-9663-4B3218348BD1}" type="presParOf" srcId="{5FC4FC22-A94D-4C7B-A684-727B4D250282}" destId="{FB4D8C28-F7CF-4B56-B075-E2629489314E}" srcOrd="1" destOrd="0" presId="urn:microsoft.com/office/officeart/2005/8/layout/orgChart1"/>
-    <dgm:cxn modelId="{3ACFDC85-5736-4381-AFE3-4B3CE4A37607}" type="presParOf" srcId="{CE7DFB3E-F762-4475-B58D-F24459D85774}" destId="{016E2CF6-CB9E-43CD-A4E6-0A7C492EDAFF}" srcOrd="1" destOrd="0" presId="urn:microsoft.com/office/officeart/2005/8/layout/orgChart1"/>
-    <dgm:cxn modelId="{41B643E2-621A-4AAB-9EC9-89B428E424FA}" type="presParOf" srcId="{016E2CF6-CB9E-43CD-A4E6-0A7C492EDAFF}" destId="{DAEB1617-7949-4B41-839F-EEC19CB3696F}" srcOrd="0" destOrd="0" presId="urn:microsoft.com/office/officeart/2005/8/layout/orgChart1"/>
-    <dgm:cxn modelId="{B381FBBD-AD67-4847-AE11-97DEE329BBF2}" type="presParOf" srcId="{016E2CF6-CB9E-43CD-A4E6-0A7C492EDAFF}" destId="{FDA7818E-AFF2-4C4D-B104-2B77618CC191}" srcOrd="1" destOrd="0" presId="urn:microsoft.com/office/officeart/2005/8/layout/orgChart1"/>
-    <dgm:cxn modelId="{B030597C-1AD2-484B-B3D2-E4EC60E5574F}" type="presParOf" srcId="{FDA7818E-AFF2-4C4D-B104-2B77618CC191}" destId="{E24B7336-C60B-4D42-B07B-94D62090A0F4}" srcOrd="0" destOrd="0" presId="urn:microsoft.com/office/officeart/2005/8/layout/orgChart1"/>
-    <dgm:cxn modelId="{B705BE1E-8308-476B-9A31-E11D3162AC71}" type="presParOf" srcId="{E24B7336-C60B-4D42-B07B-94D62090A0F4}" destId="{C41859B5-9552-4977-8387-6606B8C03091}" srcOrd="0" destOrd="0" presId="urn:microsoft.com/office/officeart/2005/8/layout/orgChart1"/>
-    <dgm:cxn modelId="{E59E8B9A-8C81-4CFF-A9C7-95C156E3F3C1}" type="presParOf" srcId="{E24B7336-C60B-4D42-B07B-94D62090A0F4}" destId="{B71D3A4E-13A6-4688-9EBB-01B9B1672993}" srcOrd="1" destOrd="0" presId="urn:microsoft.com/office/officeart/2005/8/layout/orgChart1"/>
-    <dgm:cxn modelId="{8AFB8E77-261D-451A-92E6-D7DBA37EEE40}" type="presParOf" srcId="{FDA7818E-AFF2-4C4D-B104-2B77618CC191}" destId="{291AB503-A3A2-4703-80F5-112EAE97A69A}" srcOrd="1" destOrd="0" presId="urn:microsoft.com/office/officeart/2005/8/layout/orgChart1"/>
-    <dgm:cxn modelId="{FE39F12F-5AED-4384-923F-702AA2D3BA27}" type="presParOf" srcId="{291AB503-A3A2-4703-80F5-112EAE97A69A}" destId="{2C3A844A-3972-4D20-B0B1-40884B6766BC}" srcOrd="0" destOrd="0" presId="urn:microsoft.com/office/officeart/2005/8/layout/orgChart1"/>
-    <dgm:cxn modelId="{72A1AA17-6B05-4C81-AF52-6735D906ECEF}" type="presParOf" srcId="{291AB503-A3A2-4703-80F5-112EAE97A69A}" destId="{474786A2-B52F-43D8-A28D-B940B00A7F0E}" srcOrd="1" destOrd="0" presId="urn:microsoft.com/office/officeart/2005/8/layout/orgChart1"/>
-    <dgm:cxn modelId="{8F56EB92-B9C4-482D-98EF-233D5A40B34A}" type="presParOf" srcId="{474786A2-B52F-43D8-A28D-B940B00A7F0E}" destId="{1D16876F-086F-4875-9170-54C94480BAD3}" srcOrd="0" destOrd="0" presId="urn:microsoft.com/office/officeart/2005/8/layout/orgChart1"/>
-    <dgm:cxn modelId="{31E17B9A-34AA-4E48-AA89-C5AEE2D3A1B4}" type="presParOf" srcId="{1D16876F-086F-4875-9170-54C94480BAD3}" destId="{838A9B83-1DDE-473A-A38C-55F94AEA4348}" srcOrd="0" destOrd="0" presId="urn:microsoft.com/office/officeart/2005/8/layout/orgChart1"/>
-    <dgm:cxn modelId="{0241396B-42C2-4E26-8E42-F38D0AC0D911}" type="presParOf" srcId="{1D16876F-086F-4875-9170-54C94480BAD3}" destId="{F95C18DE-6755-46CA-9CB6-0A484836E9F3}" srcOrd="1" destOrd="0" presId="urn:microsoft.com/office/officeart/2005/8/layout/orgChart1"/>
-    <dgm:cxn modelId="{2F0F0CA1-C109-41FE-8F94-8911EA994C54}" type="presParOf" srcId="{474786A2-B52F-43D8-A28D-B940B00A7F0E}" destId="{0CB5AB0C-CB09-4C26-85DF-5436A4C4C8DA}" srcOrd="1" destOrd="0" presId="urn:microsoft.com/office/officeart/2005/8/layout/orgChart1"/>
-    <dgm:cxn modelId="{AD0F3A99-DD7E-4BAD-9484-2D9D87D22A7C}" type="presParOf" srcId="{474786A2-B52F-43D8-A28D-B940B00A7F0E}" destId="{4FA807E9-0C34-47E0-B157-3EA08FABA53A}" srcOrd="2" destOrd="0" presId="urn:microsoft.com/office/officeart/2005/8/layout/orgChart1"/>
-    <dgm:cxn modelId="{B46B2DB3-51D3-4851-855F-D9EB9F654796}" type="presParOf" srcId="{291AB503-A3A2-4703-80F5-112EAE97A69A}" destId="{7CF58B88-C5C7-428B-8B1F-19974D5D3728}" srcOrd="2" destOrd="0" presId="urn:microsoft.com/office/officeart/2005/8/layout/orgChart1"/>
-    <dgm:cxn modelId="{089EB534-BD6E-4CC8-854E-38375B501284}" type="presParOf" srcId="{291AB503-A3A2-4703-80F5-112EAE97A69A}" destId="{9FD4FBAD-D36E-45DD-AAB5-AA5A846ABA8C}" srcOrd="3" destOrd="0" presId="urn:microsoft.com/office/officeart/2005/8/layout/orgChart1"/>
-    <dgm:cxn modelId="{B3F36671-D714-4595-A4D6-6A413B2D4A70}" type="presParOf" srcId="{9FD4FBAD-D36E-45DD-AAB5-AA5A846ABA8C}" destId="{F9A74678-1DD6-4759-84F8-F1CCAEF4E8CE}" srcOrd="0" destOrd="0" presId="urn:microsoft.com/office/officeart/2005/8/layout/orgChart1"/>
-    <dgm:cxn modelId="{7613F8B2-459E-4A48-8D43-66F0603EC5D9}" type="presParOf" srcId="{F9A74678-1DD6-4759-84F8-F1CCAEF4E8CE}" destId="{8598824B-4CFD-4F7C-B4A7-6BF1BBD3F44F}" srcOrd="0" destOrd="0" presId="urn:microsoft.com/office/officeart/2005/8/layout/orgChart1"/>
-    <dgm:cxn modelId="{AE044BB5-848E-4D48-826E-2ED26126FC84}" type="presParOf" srcId="{F9A74678-1DD6-4759-84F8-F1CCAEF4E8CE}" destId="{FEBD780D-9754-4654-BE68-354F11A17E53}" srcOrd="1" destOrd="0" presId="urn:microsoft.com/office/officeart/2005/8/layout/orgChart1"/>
-    <dgm:cxn modelId="{E3C9DB74-0E68-45A3-B5A8-24D358A021EF}" type="presParOf" srcId="{9FD4FBAD-D36E-45DD-AAB5-AA5A846ABA8C}" destId="{A3E6A944-A657-49A9-ABAB-9A48F18B974B}" srcOrd="1" destOrd="0" presId="urn:microsoft.com/office/officeart/2005/8/layout/orgChart1"/>
-    <dgm:cxn modelId="{25D96A11-921C-4E07-A843-6B377A149E07}" type="presParOf" srcId="{A3E6A944-A657-49A9-ABAB-9A48F18B974B}" destId="{0B34C9B6-4E65-4A0E-84F5-CFB71AB13FB6}" srcOrd="0" destOrd="0" presId="urn:microsoft.com/office/officeart/2005/8/layout/orgChart1"/>
-    <dgm:cxn modelId="{3AC46398-4D15-4F94-9688-3EC4970C26E9}" type="presParOf" srcId="{A3E6A944-A657-49A9-ABAB-9A48F18B974B}" destId="{F8842736-6AF5-47EA-9877-6BD73DD50B5F}" srcOrd="1" destOrd="0" presId="urn:microsoft.com/office/officeart/2005/8/layout/orgChart1"/>
-    <dgm:cxn modelId="{B4989F79-D5AE-49D5-915D-ED712EE89695}" type="presParOf" srcId="{F8842736-6AF5-47EA-9877-6BD73DD50B5F}" destId="{3CEE5D01-CF90-47E7-8B91-5D524FC418E0}" srcOrd="0" destOrd="0" presId="urn:microsoft.com/office/officeart/2005/8/layout/orgChart1"/>
-    <dgm:cxn modelId="{FCB8B2E8-AFE8-4906-A95F-899AD63F2E74}" type="presParOf" srcId="{3CEE5D01-CF90-47E7-8B91-5D524FC418E0}" destId="{29B04730-2BCE-47E8-A796-CC129C920481}" srcOrd="0" destOrd="0" presId="urn:microsoft.com/office/officeart/2005/8/layout/orgChart1"/>
-    <dgm:cxn modelId="{8697ED3B-A770-4CEB-8B6E-30B8B66EE6D4}" type="presParOf" srcId="{3CEE5D01-CF90-47E7-8B91-5D524FC418E0}" destId="{95A7DDBE-E2EE-46BC-9D09-8DF37D2FB69A}" srcOrd="1" destOrd="0" presId="urn:microsoft.com/office/officeart/2005/8/layout/orgChart1"/>
-    <dgm:cxn modelId="{22EB54D0-1680-4D8A-9186-3DD231F615B9}" type="presParOf" srcId="{F8842736-6AF5-47EA-9877-6BD73DD50B5F}" destId="{E703260B-DA83-48CB-A67E-2D3E6A59DEA1}" srcOrd="1" destOrd="0" presId="urn:microsoft.com/office/officeart/2005/8/layout/orgChart1"/>
-    <dgm:cxn modelId="{90594BEF-AED8-4C20-A509-B009DC161B03}" type="presParOf" srcId="{F8842736-6AF5-47EA-9877-6BD73DD50B5F}" destId="{A86B4970-33DB-43FA-930A-6BA0312B87C8}" srcOrd="2" destOrd="0" presId="urn:microsoft.com/office/officeart/2005/8/layout/orgChart1"/>
-    <dgm:cxn modelId="{CA5C93CC-4457-4241-B7BD-0398BF2359E2}" type="presParOf" srcId="{9FD4FBAD-D36E-45DD-AAB5-AA5A846ABA8C}" destId="{96D6EB30-DA2C-49F1-80DC-C52E59B43420}" srcOrd="2" destOrd="0" presId="urn:microsoft.com/office/officeart/2005/8/layout/orgChart1"/>
-    <dgm:cxn modelId="{4B4A7679-5D47-4BEA-B9A2-C1A745DD5B35}" type="presParOf" srcId="{291AB503-A3A2-4703-80F5-112EAE97A69A}" destId="{5CA68DB6-01A8-4B88-BF76-3D8AF584A634}" srcOrd="4" destOrd="0" presId="urn:microsoft.com/office/officeart/2005/8/layout/orgChart1"/>
-    <dgm:cxn modelId="{EF008C0F-B61B-4FCC-9C0B-BAC33ECD4568}" type="presParOf" srcId="{291AB503-A3A2-4703-80F5-112EAE97A69A}" destId="{945FD7D2-75A8-40DD-9357-D87963A8DB54}" srcOrd="5" destOrd="0" presId="urn:microsoft.com/office/officeart/2005/8/layout/orgChart1"/>
-    <dgm:cxn modelId="{A4F2344C-B2BC-431F-94A4-F51DEDD0A998}" type="presParOf" srcId="{945FD7D2-75A8-40DD-9357-D87963A8DB54}" destId="{22DF8AB1-720D-454C-B942-102EFF6E0826}" srcOrd="0" destOrd="0" presId="urn:microsoft.com/office/officeart/2005/8/layout/orgChart1"/>
-    <dgm:cxn modelId="{C8D8CF13-8B66-49D1-8F14-2E1AF5F74A9B}" type="presParOf" srcId="{22DF8AB1-720D-454C-B942-102EFF6E0826}" destId="{D73B1694-F440-4A00-9AF5-4A29CD1BF6B7}" srcOrd="0" destOrd="0" presId="urn:microsoft.com/office/officeart/2005/8/layout/orgChart1"/>
-    <dgm:cxn modelId="{BCA81DEA-DC66-46AB-890B-3D1AA7D0CD96}" type="presParOf" srcId="{22DF8AB1-720D-454C-B942-102EFF6E0826}" destId="{58F82BA4-57C5-4370-BF3E-6B20EAA9A7D7}" srcOrd="1" destOrd="0" presId="urn:microsoft.com/office/officeart/2005/8/layout/orgChart1"/>
-    <dgm:cxn modelId="{4D935C4A-B575-4103-8DD2-27FC241991E4}" type="presParOf" srcId="{945FD7D2-75A8-40DD-9357-D87963A8DB54}" destId="{4A4245CA-7545-4762-B978-B4D5060AF2ED}" srcOrd="1" destOrd="0" presId="urn:microsoft.com/office/officeart/2005/8/layout/orgChart1"/>
-    <dgm:cxn modelId="{7740E921-7941-412A-94EE-28DDB1DA445E}" type="presParOf" srcId="{945FD7D2-75A8-40DD-9357-D87963A8DB54}" destId="{3C15C000-0269-4153-A71E-2DBC8AE74927}" srcOrd="2" destOrd="0" presId="urn:microsoft.com/office/officeart/2005/8/layout/orgChart1"/>
-    <dgm:cxn modelId="{CF1D5236-56C8-4AF6-86AE-7612688963EA}" type="presParOf" srcId="{FDA7818E-AFF2-4C4D-B104-2B77618CC191}" destId="{42B38C1D-D4D5-43D0-8B24-ABF61E0D075D}" srcOrd="2" destOrd="0" presId="urn:microsoft.com/office/officeart/2005/8/layout/orgChart1"/>
-    <dgm:cxn modelId="{086BB4E0-592B-430A-A5D1-252F5BDD016E}" type="presParOf" srcId="{CE7DFB3E-F762-4475-B58D-F24459D85774}" destId="{503734C2-3D27-4C2C-9B93-F099F0F0BF4C}" srcOrd="2" destOrd="0" presId="urn:microsoft.com/office/officeart/2005/8/layout/orgChart1"/>
-    <dgm:cxn modelId="{B8BD1AD1-BCF4-4D80-BFC7-9CADA51F744A}" type="presParOf" srcId="{A3F92BD1-EF85-4922-B70B-6BC577A614A1}" destId="{002E2B5A-2328-4757-ABDE-9AD3C6A30A97}" srcOrd="4" destOrd="0" presId="urn:microsoft.com/office/officeart/2005/8/layout/orgChart1"/>
-    <dgm:cxn modelId="{76A6B76E-C621-4EE9-955F-B8642903B6A4}" type="presParOf" srcId="{A3F92BD1-EF85-4922-B70B-6BC577A614A1}" destId="{B1A45AED-5C89-4D73-941A-87DC8535A703}" srcOrd="5" destOrd="0" presId="urn:microsoft.com/office/officeart/2005/8/layout/orgChart1"/>
-    <dgm:cxn modelId="{5EFC2E3D-0E81-4FBD-81B6-6CD0EC30C220}" type="presParOf" srcId="{B1A45AED-5C89-4D73-941A-87DC8535A703}" destId="{E6257313-5A69-4126-B750-0DDA5BDEEB0A}" srcOrd="0" destOrd="0" presId="urn:microsoft.com/office/officeart/2005/8/layout/orgChart1"/>
-    <dgm:cxn modelId="{7F499EA0-6892-4FFE-A19A-B86994D8D8CF}" type="presParOf" srcId="{E6257313-5A69-4126-B750-0DDA5BDEEB0A}" destId="{5A9BD43B-A980-438E-9DD9-F6EDCCD3DC1C}" srcOrd="0" destOrd="0" presId="urn:microsoft.com/office/officeart/2005/8/layout/orgChart1"/>
-    <dgm:cxn modelId="{D56D7625-1FCF-489E-A9F4-9EDBC38C5222}" type="presParOf" srcId="{E6257313-5A69-4126-B750-0DDA5BDEEB0A}" destId="{8AB0B406-1A81-4391-8202-9A1792DC0601}" srcOrd="1" destOrd="0" presId="urn:microsoft.com/office/officeart/2005/8/layout/orgChart1"/>
-    <dgm:cxn modelId="{2227F8C8-F7FC-47C5-A9EC-7C544207CCA7}" type="presParOf" srcId="{B1A45AED-5C89-4D73-941A-87DC8535A703}" destId="{3CE08D46-C144-42D9-88C2-7821157FE7DC}" srcOrd="1" destOrd="0" presId="urn:microsoft.com/office/officeart/2005/8/layout/orgChart1"/>
-    <dgm:cxn modelId="{83E02A69-1045-44D3-BB5A-87DD9E3AEABC}" type="presParOf" srcId="{3CE08D46-C144-42D9-88C2-7821157FE7DC}" destId="{7342ED10-2628-4DDB-9F04-16B988B09CE1}" srcOrd="0" destOrd="0" presId="urn:microsoft.com/office/officeart/2005/8/layout/orgChart1"/>
-    <dgm:cxn modelId="{7FFD604A-F012-472D-81D0-B761EB6AA4A3}" type="presParOf" srcId="{3CE08D46-C144-42D9-88C2-7821157FE7DC}" destId="{BF0A1C46-CC1B-406F-A234-24B30F0D84A7}" srcOrd="1" destOrd="0" presId="urn:microsoft.com/office/officeart/2005/8/layout/orgChart1"/>
-    <dgm:cxn modelId="{8C33369B-355E-45C4-A6B5-D66E8FA800B4}" type="presParOf" srcId="{BF0A1C46-CC1B-406F-A234-24B30F0D84A7}" destId="{45F38976-9248-4F62-B5BF-82AE6F0D0976}" srcOrd="0" destOrd="0" presId="urn:microsoft.com/office/officeart/2005/8/layout/orgChart1"/>
-    <dgm:cxn modelId="{5CEED81A-C764-4FCE-B6AE-9F7FD130C5B1}" type="presParOf" srcId="{45F38976-9248-4F62-B5BF-82AE6F0D0976}" destId="{BCF93BEB-4969-449E-96C9-87ECD5C32A2C}" srcOrd="0" destOrd="0" presId="urn:microsoft.com/office/officeart/2005/8/layout/orgChart1"/>
-    <dgm:cxn modelId="{0F417288-7D45-4384-B903-99A2FD75F751}" type="presParOf" srcId="{45F38976-9248-4F62-B5BF-82AE6F0D0976}" destId="{904998DF-2677-44BC-8B6D-218C6AF8FC50}" srcOrd="1" destOrd="0" presId="urn:microsoft.com/office/officeart/2005/8/layout/orgChart1"/>
-    <dgm:cxn modelId="{34FDDBF6-CEA1-44C7-97CF-B49DE2318B67}" type="presParOf" srcId="{BF0A1C46-CC1B-406F-A234-24B30F0D84A7}" destId="{5D25FA48-8193-4CEA-BE79-72C62B321CC5}" srcOrd="1" destOrd="0" presId="urn:microsoft.com/office/officeart/2005/8/layout/orgChart1"/>
-    <dgm:cxn modelId="{01637E1F-84FE-42D3-8043-C5B6F423C62B}" type="presParOf" srcId="{BF0A1C46-CC1B-406F-A234-24B30F0D84A7}" destId="{E5B62F25-595C-4736-97F3-84E6804F9954}" srcOrd="2" destOrd="0" presId="urn:microsoft.com/office/officeart/2005/8/layout/orgChart1"/>
-    <dgm:cxn modelId="{BFE2E664-0207-4E69-8366-C019161E6555}" type="presParOf" srcId="{3CE08D46-C144-42D9-88C2-7821157FE7DC}" destId="{D27E35A3-8C6F-4581-9B08-F07FE32369E6}" srcOrd="2" destOrd="0" presId="urn:microsoft.com/office/officeart/2005/8/layout/orgChart1"/>
-    <dgm:cxn modelId="{D70D628E-B63A-49A5-8DD9-EBD4375382D6}" type="presParOf" srcId="{3CE08D46-C144-42D9-88C2-7821157FE7DC}" destId="{5EDAA17C-4ECB-45E4-935E-DDC361E63168}" srcOrd="3" destOrd="0" presId="urn:microsoft.com/office/officeart/2005/8/layout/orgChart1"/>
-    <dgm:cxn modelId="{CC788ED1-4A33-4A83-A274-81C61F47D1D6}" type="presParOf" srcId="{5EDAA17C-4ECB-45E4-935E-DDC361E63168}" destId="{45AC84B0-FB98-4652-B0AD-B22F25459E69}" srcOrd="0" destOrd="0" presId="urn:microsoft.com/office/officeart/2005/8/layout/orgChart1"/>
-    <dgm:cxn modelId="{17FD9D8D-D580-4381-A542-F6CE34A89855}" type="presParOf" srcId="{45AC84B0-FB98-4652-B0AD-B22F25459E69}" destId="{332DAB7D-86CB-402E-BC3A-B8740403397E}" srcOrd="0" destOrd="0" presId="urn:microsoft.com/office/officeart/2005/8/layout/orgChart1"/>
-    <dgm:cxn modelId="{B0C7C35E-B260-4CD9-AA74-3897D65B07D9}" type="presParOf" srcId="{45AC84B0-FB98-4652-B0AD-B22F25459E69}" destId="{D5440020-23B7-4D27-BED5-BCFDBBB3F307}" srcOrd="1" destOrd="0" presId="urn:microsoft.com/office/officeart/2005/8/layout/orgChart1"/>
-    <dgm:cxn modelId="{BFCDC2FF-1F02-46E4-85EC-BDB1227B5140}" type="presParOf" srcId="{5EDAA17C-4ECB-45E4-935E-DDC361E63168}" destId="{863C2D9B-BDDC-44A8-BE5B-60D8559B3AC8}" srcOrd="1" destOrd="0" presId="urn:microsoft.com/office/officeart/2005/8/layout/orgChart1"/>
-    <dgm:cxn modelId="{1AAA4F04-EA8A-4FD8-B783-51CE97DFBACB}" type="presParOf" srcId="{5EDAA17C-4ECB-45E4-935E-DDC361E63168}" destId="{29DB2650-0A5B-4D6C-972D-D3BF09A8978A}" srcOrd="2" destOrd="0" presId="urn:microsoft.com/office/officeart/2005/8/layout/orgChart1"/>
-    <dgm:cxn modelId="{3BB81378-5351-4D3A-B9AF-3DBE3054B6E1}" type="presParOf" srcId="{B1A45AED-5C89-4D73-941A-87DC8535A703}" destId="{A964C6A9-7F66-4794-BB50-A167AA34A57B}" srcOrd="2" destOrd="0" presId="urn:microsoft.com/office/officeart/2005/8/layout/orgChart1"/>
-    <dgm:cxn modelId="{2E2586E1-105F-4ED1-8DC0-3E9CDA270D29}" type="presParOf" srcId="{A3F92BD1-EF85-4922-B70B-6BC577A614A1}" destId="{BB950013-9506-4FED-8A19-A1B7A27190EF}" srcOrd="6" destOrd="0" presId="urn:microsoft.com/office/officeart/2005/8/layout/orgChart1"/>
-    <dgm:cxn modelId="{0EA25111-75B3-46E9-9F1E-25FB59A66609}" type="presParOf" srcId="{A3F92BD1-EF85-4922-B70B-6BC577A614A1}" destId="{11997286-68AE-4FEC-B5DC-386610A02DF3}" srcOrd="7" destOrd="0" presId="urn:microsoft.com/office/officeart/2005/8/layout/orgChart1"/>
-    <dgm:cxn modelId="{D7BEB605-428B-41F8-B6F9-480F2BACF6B4}" type="presParOf" srcId="{11997286-68AE-4FEC-B5DC-386610A02DF3}" destId="{F35FD407-666B-4760-8029-B50C83935EA4}" srcOrd="0" destOrd="0" presId="urn:microsoft.com/office/officeart/2005/8/layout/orgChart1"/>
-    <dgm:cxn modelId="{FA04FAE8-4CF2-4704-A623-2939CDD8613B}" type="presParOf" srcId="{F35FD407-666B-4760-8029-B50C83935EA4}" destId="{75AFB92D-98E0-4B9B-BA57-DD5D0BF6DDD3}" srcOrd="0" destOrd="0" presId="urn:microsoft.com/office/officeart/2005/8/layout/orgChart1"/>
-    <dgm:cxn modelId="{3569C3CE-73E5-4983-879D-E63CB0AC8AA2}" type="presParOf" srcId="{F35FD407-666B-4760-8029-B50C83935EA4}" destId="{4B355AB2-3C7B-41E3-9FCB-5F8151619FB2}" srcOrd="1" destOrd="0" presId="urn:microsoft.com/office/officeart/2005/8/layout/orgChart1"/>
-    <dgm:cxn modelId="{B2412686-05E2-4E70-816F-BF9205F7C0F0}" type="presParOf" srcId="{11997286-68AE-4FEC-B5DC-386610A02DF3}" destId="{3C9FC6FD-B274-4146-AF5A-38D445A5813B}" srcOrd="1" destOrd="0" presId="urn:microsoft.com/office/officeart/2005/8/layout/orgChart1"/>
-    <dgm:cxn modelId="{31BB7C10-E53A-4EA6-878D-63BC6B5292F2}" type="presParOf" srcId="{11997286-68AE-4FEC-B5DC-386610A02DF3}" destId="{1F56343E-BD04-4EEC-A61C-E5BE60AF9165}" srcOrd="2" destOrd="0" presId="urn:microsoft.com/office/officeart/2005/8/layout/orgChart1"/>
-    <dgm:cxn modelId="{714C70EF-6B52-4603-ABA5-631997C60057}" type="presParOf" srcId="{B8C0F269-D927-4125-AF9C-A65E4C7C82DD}" destId="{81BB14E1-F7E5-487C-B30D-777B6C18CF00}" srcOrd="2" destOrd="0" presId="urn:microsoft.com/office/officeart/2005/8/layout/orgChart1"/>
-    <dgm:cxn modelId="{50D7C9B6-85B6-46B2-A5B1-2B45BAE0FFBC}" type="presParOf" srcId="{90F8DB98-2C9A-4BB7-B119-5F741244767E}" destId="{0B4E05AD-9AC0-4C11-9620-242CA108A3D7}" srcOrd="1" destOrd="0" presId="urn:microsoft.com/office/officeart/2005/8/layout/orgChart1"/>
-    <dgm:cxn modelId="{264E6DB1-C63C-4A02-9CAA-8EB2D8F46CB3}" type="presParOf" srcId="{0B4E05AD-9AC0-4C11-9620-242CA108A3D7}" destId="{1586731C-5CB7-4A8D-B3DE-ADAFD7E75871}" srcOrd="0" destOrd="0" presId="urn:microsoft.com/office/officeart/2005/8/layout/orgChart1"/>
-    <dgm:cxn modelId="{BA8BA815-9D84-4A7A-A8F3-586483DE5289}" type="presParOf" srcId="{1586731C-5CB7-4A8D-B3DE-ADAFD7E75871}" destId="{A790A00D-80ED-442F-893D-10CA7405B17D}" srcOrd="0" destOrd="0" presId="urn:microsoft.com/office/officeart/2005/8/layout/orgChart1"/>
-    <dgm:cxn modelId="{AA9D2B25-0C04-426F-9E16-DF78A723CFBF}" type="presParOf" srcId="{1586731C-5CB7-4A8D-B3DE-ADAFD7E75871}" destId="{1BC1C5BE-6528-433D-940D-9051DCC6612F}" srcOrd="1" destOrd="0" presId="urn:microsoft.com/office/officeart/2005/8/layout/orgChart1"/>
-    <dgm:cxn modelId="{443B3B01-AECC-41C7-93DD-365273D5C37D}" type="presParOf" srcId="{0B4E05AD-9AC0-4C11-9620-242CA108A3D7}" destId="{FCAFAAF8-021C-41BC-B56E-A7FFA238AAA0}" srcOrd="1" destOrd="0" presId="urn:microsoft.com/office/officeart/2005/8/layout/orgChart1"/>
-    <dgm:cxn modelId="{ABF21551-839C-494B-A4EB-DD0B5BCA3CE5}" type="presParOf" srcId="{0B4E05AD-9AC0-4C11-9620-242CA108A3D7}" destId="{63F35D93-4622-470A-9C6A-B1F6480EDF03}" srcOrd="2" destOrd="0" presId="urn:microsoft.com/office/officeart/2005/8/layout/orgChart1"/>
+    <dgm:cxn modelId="{DCACCF6B-DD08-4EF7-8FE8-3C698AFC48F2}" type="presOf" srcId="{50AA950F-FB97-4375-A92E-86E6F44DB8D5}" destId="{29B04730-2BCE-47E8-A796-CC129C920481}" srcOrd="0" destOrd="0" presId="urn:microsoft.com/office/officeart/2005/8/layout/orgChart1"/>
+    <dgm:cxn modelId="{04866B65-FE86-4CFB-8878-25B4D766301E}" type="presOf" srcId="{EE83C4EC-63EC-426D-A745-06FBC24A03BD}" destId="{D030A31F-F1AC-4304-90DF-4A926F9597C3}" srcOrd="0" destOrd="0" presId="urn:microsoft.com/office/officeart/2005/8/layout/orgChart1"/>
+    <dgm:cxn modelId="{80729EFB-B7E3-4FA7-A4DB-7F713016D4A9}" type="presParOf" srcId="{90F8DB98-2C9A-4BB7-B119-5F741244767E}" destId="{B8C0F269-D927-4125-AF9C-A65E4C7C82DD}" srcOrd="0" destOrd="0" presId="urn:microsoft.com/office/officeart/2005/8/layout/orgChart1"/>
+    <dgm:cxn modelId="{B94F31E5-C58C-4FFB-9B89-AA3A52A334E4}" type="presParOf" srcId="{B8C0F269-D927-4125-AF9C-A65E4C7C82DD}" destId="{126B7ECC-D187-445F-9CA5-7A4626265415}" srcOrd="0" destOrd="0" presId="urn:microsoft.com/office/officeart/2005/8/layout/orgChart1"/>
+    <dgm:cxn modelId="{004F6133-7686-4A43-A5ED-F06CAC56F6BF}" type="presParOf" srcId="{126B7ECC-D187-445F-9CA5-7A4626265415}" destId="{D370C31D-8747-4BD2-BBF0-E85E0425F97D}" srcOrd="0" destOrd="0" presId="urn:microsoft.com/office/officeart/2005/8/layout/orgChart1"/>
+    <dgm:cxn modelId="{7ED33030-70FA-4791-A9DA-660D92038087}" type="presParOf" srcId="{126B7ECC-D187-445F-9CA5-7A4626265415}" destId="{6CEA82AE-B83A-4F94-B4E0-14A082B39F49}" srcOrd="1" destOrd="0" presId="urn:microsoft.com/office/officeart/2005/8/layout/orgChart1"/>
+    <dgm:cxn modelId="{57C7C983-654E-4F61-9A2C-E8694FE4B751}" type="presParOf" srcId="{B8C0F269-D927-4125-AF9C-A65E4C7C82DD}" destId="{A3F92BD1-EF85-4922-B70B-6BC577A614A1}" srcOrd="1" destOrd="0" presId="urn:microsoft.com/office/officeart/2005/8/layout/orgChart1"/>
+    <dgm:cxn modelId="{7E3AFF95-74B6-4D05-BB7B-94E349D266B4}" type="presParOf" srcId="{A3F92BD1-EF85-4922-B70B-6BC577A614A1}" destId="{D030A31F-F1AC-4304-90DF-4A926F9597C3}" srcOrd="0" destOrd="0" presId="urn:microsoft.com/office/officeart/2005/8/layout/orgChart1"/>
+    <dgm:cxn modelId="{1390ED6A-4F24-4217-9794-0A5C09D1B2C8}" type="presParOf" srcId="{A3F92BD1-EF85-4922-B70B-6BC577A614A1}" destId="{D6475CBB-F11C-4144-86A8-56CCF591A690}" srcOrd="1" destOrd="0" presId="urn:microsoft.com/office/officeart/2005/8/layout/orgChart1"/>
+    <dgm:cxn modelId="{DA9D1302-EF2F-47EA-96F6-49FACF31CB7C}" type="presParOf" srcId="{D6475CBB-F11C-4144-86A8-56CCF591A690}" destId="{88841AD4-F929-4D66-94AE-C4603301FC9E}" srcOrd="0" destOrd="0" presId="urn:microsoft.com/office/officeart/2005/8/layout/orgChart1"/>
+    <dgm:cxn modelId="{4BC063D3-FD87-44FE-9115-955C9E4A4FF5}" type="presParOf" srcId="{88841AD4-F929-4D66-94AE-C4603301FC9E}" destId="{48304F73-79C0-4FF9-BFBE-A8CC594F8106}" srcOrd="0" destOrd="0" presId="urn:microsoft.com/office/officeart/2005/8/layout/orgChart1"/>
+    <dgm:cxn modelId="{367F7ECE-52A0-4023-A5A8-FD28E9B37970}" type="presParOf" srcId="{88841AD4-F929-4D66-94AE-C4603301FC9E}" destId="{7C878D63-1990-4871-81C0-297C783A2516}" srcOrd="1" destOrd="0" presId="urn:microsoft.com/office/officeart/2005/8/layout/orgChart1"/>
+    <dgm:cxn modelId="{118B2D4A-8A7C-4AC0-A94C-37CD98A374CA}" type="presParOf" srcId="{D6475CBB-F11C-4144-86A8-56CCF591A690}" destId="{25500A2E-C855-47CB-A371-E965A8D93001}" srcOrd="1" destOrd="0" presId="urn:microsoft.com/office/officeart/2005/8/layout/orgChart1"/>
+    <dgm:cxn modelId="{B6FF4600-D8E3-4F4B-8BC4-323D4401FA04}" type="presParOf" srcId="{D6475CBB-F11C-4144-86A8-56CCF591A690}" destId="{AFB5DD15-8BD8-4F9B-946B-0C610ABD4268}" srcOrd="2" destOrd="0" presId="urn:microsoft.com/office/officeart/2005/8/layout/orgChart1"/>
+    <dgm:cxn modelId="{31B9A2AC-9F5F-4CB4-9AA1-2FA28143BE07}" type="presParOf" srcId="{AFB5DD15-8BD8-4F9B-946B-0C610ABD4268}" destId="{13328379-46F0-4BB9-AD90-FB7F362CFA0E}" srcOrd="0" destOrd="0" presId="urn:microsoft.com/office/officeart/2005/8/layout/orgChart1"/>
+    <dgm:cxn modelId="{C469DA82-4FCF-43CD-B774-022436B071CC}" type="presParOf" srcId="{AFB5DD15-8BD8-4F9B-946B-0C610ABD4268}" destId="{D987CA0E-0ADD-4133-BB54-B1DF6D0DB28B}" srcOrd="1" destOrd="0" presId="urn:microsoft.com/office/officeart/2005/8/layout/orgChart1"/>
+    <dgm:cxn modelId="{D8142CB6-DB6E-4180-9E02-BB41894B4050}" type="presParOf" srcId="{D987CA0E-0ADD-4133-BB54-B1DF6D0DB28B}" destId="{DEB453CB-ADEB-4022-AA98-054D76822822}" srcOrd="0" destOrd="0" presId="urn:microsoft.com/office/officeart/2005/8/layout/orgChart1"/>
+    <dgm:cxn modelId="{1B20E2D0-EB64-4D9C-A5AE-DC66F60CF6B9}" type="presParOf" srcId="{DEB453CB-ADEB-4022-AA98-054D76822822}" destId="{2656D7F3-5266-4333-A255-356A4035A852}" srcOrd="0" destOrd="0" presId="urn:microsoft.com/office/officeart/2005/8/layout/orgChart1"/>
+    <dgm:cxn modelId="{6B9A1E09-E82A-4EC0-883F-B73626025D83}" type="presParOf" srcId="{DEB453CB-ADEB-4022-AA98-054D76822822}" destId="{11460F81-34E3-42AB-AE3A-EBCA1DFF9542}" srcOrd="1" destOrd="0" presId="urn:microsoft.com/office/officeart/2005/8/layout/orgChart1"/>
+    <dgm:cxn modelId="{F0C7803D-4694-4924-BCBC-40AE4C06ECB5}" type="presParOf" srcId="{D987CA0E-0ADD-4133-BB54-B1DF6D0DB28B}" destId="{B290D69A-0368-42D8-9CB9-B6192FBB2B54}" srcOrd="1" destOrd="0" presId="urn:microsoft.com/office/officeart/2005/8/layout/orgChart1"/>
+    <dgm:cxn modelId="{82A3AC52-8529-49A4-9C6C-1E9BABE5C243}" type="presParOf" srcId="{D987CA0E-0ADD-4133-BB54-B1DF6D0DB28B}" destId="{9DD62691-8F37-4687-A719-560991E4C1E1}" srcOrd="2" destOrd="0" presId="urn:microsoft.com/office/officeart/2005/8/layout/orgChart1"/>
+    <dgm:cxn modelId="{C409CE31-5DD4-4738-BAB9-80FEF945253F}" type="presParOf" srcId="{A3F92BD1-EF85-4922-B70B-6BC577A614A1}" destId="{8679AC2D-067C-40D8-B928-D6C5CD9A1FA7}" srcOrd="2" destOrd="0" presId="urn:microsoft.com/office/officeart/2005/8/layout/orgChart1"/>
+    <dgm:cxn modelId="{566945ED-B1F7-4C38-BE80-85AFC0E69FB5}" type="presParOf" srcId="{A3F92BD1-EF85-4922-B70B-6BC577A614A1}" destId="{CE7DFB3E-F762-4475-B58D-F24459D85774}" srcOrd="3" destOrd="0" presId="urn:microsoft.com/office/officeart/2005/8/layout/orgChart1"/>
+    <dgm:cxn modelId="{C63ED443-0073-4A7D-A5FA-8474AE924614}" type="presParOf" srcId="{CE7DFB3E-F762-4475-B58D-F24459D85774}" destId="{5FC4FC22-A94D-4C7B-A684-727B4D250282}" srcOrd="0" destOrd="0" presId="urn:microsoft.com/office/officeart/2005/8/layout/orgChart1"/>
+    <dgm:cxn modelId="{EF591D43-9FCF-4395-8ECD-03CA299B34DD}" type="presParOf" srcId="{5FC4FC22-A94D-4C7B-A684-727B4D250282}" destId="{4F9A6ABA-DBB6-48F4-BCE6-1A61216673B6}" srcOrd="0" destOrd="0" presId="urn:microsoft.com/office/officeart/2005/8/layout/orgChart1"/>
+    <dgm:cxn modelId="{007EA1D1-B5A6-4F04-9C34-1D890688E488}" type="presParOf" srcId="{5FC4FC22-A94D-4C7B-A684-727B4D250282}" destId="{FB4D8C28-F7CF-4B56-B075-E2629489314E}" srcOrd="1" destOrd="0" presId="urn:microsoft.com/office/officeart/2005/8/layout/orgChart1"/>
+    <dgm:cxn modelId="{DF98A9CE-4EF9-4E5B-AADE-6B2C35299707}" type="presParOf" srcId="{CE7DFB3E-F762-4475-B58D-F24459D85774}" destId="{016E2CF6-CB9E-43CD-A4E6-0A7C492EDAFF}" srcOrd="1" destOrd="0" presId="urn:microsoft.com/office/officeart/2005/8/layout/orgChart1"/>
+    <dgm:cxn modelId="{019F7975-B2EF-4BD2-A0FC-31FF37CEF450}" type="presParOf" srcId="{016E2CF6-CB9E-43CD-A4E6-0A7C492EDAFF}" destId="{DAEB1617-7949-4B41-839F-EEC19CB3696F}" srcOrd="0" destOrd="0" presId="urn:microsoft.com/office/officeart/2005/8/layout/orgChart1"/>
+    <dgm:cxn modelId="{C818F4B5-6496-4AC4-B863-0A3501429B22}" type="presParOf" srcId="{016E2CF6-CB9E-43CD-A4E6-0A7C492EDAFF}" destId="{FDA7818E-AFF2-4C4D-B104-2B77618CC191}" srcOrd="1" destOrd="0" presId="urn:microsoft.com/office/officeart/2005/8/layout/orgChart1"/>
+    <dgm:cxn modelId="{D0B45A80-D04F-4E39-9379-756F13285D6F}" type="presParOf" srcId="{FDA7818E-AFF2-4C4D-B104-2B77618CC191}" destId="{E24B7336-C60B-4D42-B07B-94D62090A0F4}" srcOrd="0" destOrd="0" presId="urn:microsoft.com/office/officeart/2005/8/layout/orgChart1"/>
+    <dgm:cxn modelId="{68AF1F5A-28C9-4871-A7DD-A7A8F7994D8D}" type="presParOf" srcId="{E24B7336-C60B-4D42-B07B-94D62090A0F4}" destId="{C41859B5-9552-4977-8387-6606B8C03091}" srcOrd="0" destOrd="0" presId="urn:microsoft.com/office/officeart/2005/8/layout/orgChart1"/>
+    <dgm:cxn modelId="{1DDE306E-FF5B-4C74-ABC3-24681AF4E6CF}" type="presParOf" srcId="{E24B7336-C60B-4D42-B07B-94D62090A0F4}" destId="{B71D3A4E-13A6-4688-9EBB-01B9B1672993}" srcOrd="1" destOrd="0" presId="urn:microsoft.com/office/officeart/2005/8/layout/orgChart1"/>
+    <dgm:cxn modelId="{77A0D82B-A132-4FAB-BB65-6B9DB10B5B54}" type="presParOf" srcId="{FDA7818E-AFF2-4C4D-B104-2B77618CC191}" destId="{291AB503-A3A2-4703-80F5-112EAE97A69A}" srcOrd="1" destOrd="0" presId="urn:microsoft.com/office/officeart/2005/8/layout/orgChart1"/>
+    <dgm:cxn modelId="{1BF2AE99-B8A1-4249-A707-270C44EE6DDB}" type="presParOf" srcId="{291AB503-A3A2-4703-80F5-112EAE97A69A}" destId="{2C3A844A-3972-4D20-B0B1-40884B6766BC}" srcOrd="0" destOrd="0" presId="urn:microsoft.com/office/officeart/2005/8/layout/orgChart1"/>
+    <dgm:cxn modelId="{BA69AEC2-93D5-494D-8409-FA99991525BA}" type="presParOf" srcId="{291AB503-A3A2-4703-80F5-112EAE97A69A}" destId="{474786A2-B52F-43D8-A28D-B940B00A7F0E}" srcOrd="1" destOrd="0" presId="urn:microsoft.com/office/officeart/2005/8/layout/orgChart1"/>
+    <dgm:cxn modelId="{0377EB62-6C37-475C-99F4-2DDD4450DFC9}" type="presParOf" srcId="{474786A2-B52F-43D8-A28D-B940B00A7F0E}" destId="{1D16876F-086F-4875-9170-54C94480BAD3}" srcOrd="0" destOrd="0" presId="urn:microsoft.com/office/officeart/2005/8/layout/orgChart1"/>
+    <dgm:cxn modelId="{C7DBC6A9-825D-4934-8C51-F9145F307FE5}" type="presParOf" srcId="{1D16876F-086F-4875-9170-54C94480BAD3}" destId="{838A9B83-1DDE-473A-A38C-55F94AEA4348}" srcOrd="0" destOrd="0" presId="urn:microsoft.com/office/officeart/2005/8/layout/orgChart1"/>
+    <dgm:cxn modelId="{EB237E7A-5786-460E-99B1-4E576EB5619F}" type="presParOf" srcId="{1D16876F-086F-4875-9170-54C94480BAD3}" destId="{F95C18DE-6755-46CA-9CB6-0A484836E9F3}" srcOrd="1" destOrd="0" presId="urn:microsoft.com/office/officeart/2005/8/layout/orgChart1"/>
+    <dgm:cxn modelId="{CC95F236-6A9C-41E4-BBDB-CB6100C39A84}" type="presParOf" srcId="{474786A2-B52F-43D8-A28D-B940B00A7F0E}" destId="{0CB5AB0C-CB09-4C26-85DF-5436A4C4C8DA}" srcOrd="1" destOrd="0" presId="urn:microsoft.com/office/officeart/2005/8/layout/orgChart1"/>
+    <dgm:cxn modelId="{9C84F7E6-5F94-4030-AF14-FAFA2BE1E47F}" type="presParOf" srcId="{474786A2-B52F-43D8-A28D-B940B00A7F0E}" destId="{4FA807E9-0C34-47E0-B157-3EA08FABA53A}" srcOrd="2" destOrd="0" presId="urn:microsoft.com/office/officeart/2005/8/layout/orgChart1"/>
+    <dgm:cxn modelId="{76C633F0-2A0A-41FA-9BE3-43435507D560}" type="presParOf" srcId="{291AB503-A3A2-4703-80F5-112EAE97A69A}" destId="{7CF58B88-C5C7-428B-8B1F-19974D5D3728}" srcOrd="2" destOrd="0" presId="urn:microsoft.com/office/officeart/2005/8/layout/orgChart1"/>
+    <dgm:cxn modelId="{F7AC331E-14EA-4DC3-954E-F1725DF48DE1}" type="presParOf" srcId="{291AB503-A3A2-4703-80F5-112EAE97A69A}" destId="{9FD4FBAD-D36E-45DD-AAB5-AA5A846ABA8C}" srcOrd="3" destOrd="0" presId="urn:microsoft.com/office/officeart/2005/8/layout/orgChart1"/>
+    <dgm:cxn modelId="{29D498B0-5B8D-4175-A4D7-93AF05B3B79B}" type="presParOf" srcId="{9FD4FBAD-D36E-45DD-AAB5-AA5A846ABA8C}" destId="{F9A74678-1DD6-4759-84F8-F1CCAEF4E8CE}" srcOrd="0" destOrd="0" presId="urn:microsoft.com/office/officeart/2005/8/layout/orgChart1"/>
+    <dgm:cxn modelId="{69C375FE-B7A1-4A59-B406-19E3A40CB3F4}" type="presParOf" srcId="{F9A74678-1DD6-4759-84F8-F1CCAEF4E8CE}" destId="{8598824B-4CFD-4F7C-B4A7-6BF1BBD3F44F}" srcOrd="0" destOrd="0" presId="urn:microsoft.com/office/officeart/2005/8/layout/orgChart1"/>
+    <dgm:cxn modelId="{F80193E0-B997-4FA8-820E-F7E40D703823}" type="presParOf" srcId="{F9A74678-1DD6-4759-84F8-F1CCAEF4E8CE}" destId="{FEBD780D-9754-4654-BE68-354F11A17E53}" srcOrd="1" destOrd="0" presId="urn:microsoft.com/office/officeart/2005/8/layout/orgChart1"/>
+    <dgm:cxn modelId="{95FF2E76-566E-46EA-84A9-1AEAE5D761EE}" type="presParOf" srcId="{9FD4FBAD-D36E-45DD-AAB5-AA5A846ABA8C}" destId="{A3E6A944-A657-49A9-ABAB-9A48F18B974B}" srcOrd="1" destOrd="0" presId="urn:microsoft.com/office/officeart/2005/8/layout/orgChart1"/>
+    <dgm:cxn modelId="{95469B40-06C0-46A3-ADA6-99739A2C951A}" type="presParOf" srcId="{A3E6A944-A657-49A9-ABAB-9A48F18B974B}" destId="{0B34C9B6-4E65-4A0E-84F5-CFB71AB13FB6}" srcOrd="0" destOrd="0" presId="urn:microsoft.com/office/officeart/2005/8/layout/orgChart1"/>
+    <dgm:cxn modelId="{D90C62FA-5592-434F-BA24-5C32BC9C99D5}" type="presParOf" srcId="{A3E6A944-A657-49A9-ABAB-9A48F18B974B}" destId="{F8842736-6AF5-47EA-9877-6BD73DD50B5F}" srcOrd="1" destOrd="0" presId="urn:microsoft.com/office/officeart/2005/8/layout/orgChart1"/>
+    <dgm:cxn modelId="{770D4B30-36D8-4BF7-94EB-3EA98366FF43}" type="presParOf" srcId="{F8842736-6AF5-47EA-9877-6BD73DD50B5F}" destId="{3CEE5D01-CF90-47E7-8B91-5D524FC418E0}" srcOrd="0" destOrd="0" presId="urn:microsoft.com/office/officeart/2005/8/layout/orgChart1"/>
+    <dgm:cxn modelId="{12319083-647C-409D-A2B7-203E92D1CB5F}" type="presParOf" srcId="{3CEE5D01-CF90-47E7-8B91-5D524FC418E0}" destId="{29B04730-2BCE-47E8-A796-CC129C920481}" srcOrd="0" destOrd="0" presId="urn:microsoft.com/office/officeart/2005/8/layout/orgChart1"/>
+    <dgm:cxn modelId="{53D50AE4-95B1-4410-868B-EF9CC9982CB7}" type="presParOf" srcId="{3CEE5D01-CF90-47E7-8B91-5D524FC418E0}" destId="{95A7DDBE-E2EE-46BC-9D09-8DF37D2FB69A}" srcOrd="1" destOrd="0" presId="urn:microsoft.com/office/officeart/2005/8/layout/orgChart1"/>
+    <dgm:cxn modelId="{58A73B1B-AFEF-4B5E-8F09-29D10F45B0EA}" type="presParOf" srcId="{F8842736-6AF5-47EA-9877-6BD73DD50B5F}" destId="{E703260B-DA83-48CB-A67E-2D3E6A59DEA1}" srcOrd="1" destOrd="0" presId="urn:microsoft.com/office/officeart/2005/8/layout/orgChart1"/>
+    <dgm:cxn modelId="{885CD35C-B98F-49C3-8FBC-FE9FAB12380E}" type="presParOf" srcId="{F8842736-6AF5-47EA-9877-6BD73DD50B5F}" destId="{A86B4970-33DB-43FA-930A-6BA0312B87C8}" srcOrd="2" destOrd="0" presId="urn:microsoft.com/office/officeart/2005/8/layout/orgChart1"/>
+    <dgm:cxn modelId="{3EB6A679-98E1-4109-870C-F3B95DF0BEB4}" type="presParOf" srcId="{9FD4FBAD-D36E-45DD-AAB5-AA5A846ABA8C}" destId="{96D6EB30-DA2C-49F1-80DC-C52E59B43420}" srcOrd="2" destOrd="0" presId="urn:microsoft.com/office/officeart/2005/8/layout/orgChart1"/>
+    <dgm:cxn modelId="{DD699485-FFFB-498D-8026-6831E1B7EDFF}" type="presParOf" srcId="{291AB503-A3A2-4703-80F5-112EAE97A69A}" destId="{5CA68DB6-01A8-4B88-BF76-3D8AF584A634}" srcOrd="4" destOrd="0" presId="urn:microsoft.com/office/officeart/2005/8/layout/orgChart1"/>
+    <dgm:cxn modelId="{E2AFB5C4-2433-4A09-984D-4075910C67E1}" type="presParOf" srcId="{291AB503-A3A2-4703-80F5-112EAE97A69A}" destId="{945FD7D2-75A8-40DD-9357-D87963A8DB54}" srcOrd="5" destOrd="0" presId="urn:microsoft.com/office/officeart/2005/8/layout/orgChart1"/>
+    <dgm:cxn modelId="{0EED7F01-B0F2-4C6A-B564-5619863C9B49}" type="presParOf" srcId="{945FD7D2-75A8-40DD-9357-D87963A8DB54}" destId="{22DF8AB1-720D-454C-B942-102EFF6E0826}" srcOrd="0" destOrd="0" presId="urn:microsoft.com/office/officeart/2005/8/layout/orgChart1"/>
+    <dgm:cxn modelId="{840B0092-29CF-43DF-86A4-3449FF3E8103}" type="presParOf" srcId="{22DF8AB1-720D-454C-B942-102EFF6E0826}" destId="{D73B1694-F440-4A00-9AF5-4A29CD1BF6B7}" srcOrd="0" destOrd="0" presId="urn:microsoft.com/office/officeart/2005/8/layout/orgChart1"/>
+    <dgm:cxn modelId="{475B4F13-B9F1-4602-9F3F-34A38161AA88}" type="presParOf" srcId="{22DF8AB1-720D-454C-B942-102EFF6E0826}" destId="{58F82BA4-57C5-4370-BF3E-6B20EAA9A7D7}" srcOrd="1" destOrd="0" presId="urn:microsoft.com/office/officeart/2005/8/layout/orgChart1"/>
+    <dgm:cxn modelId="{1CCD819C-093F-45F1-8986-14F22A7D0C19}" type="presParOf" srcId="{945FD7D2-75A8-40DD-9357-D87963A8DB54}" destId="{4A4245CA-7545-4762-B978-B4D5060AF2ED}" srcOrd="1" destOrd="0" presId="urn:microsoft.com/office/officeart/2005/8/layout/orgChart1"/>
+    <dgm:cxn modelId="{CE8A9568-5F62-44E7-82B9-E1F740FCD2F2}" type="presParOf" srcId="{945FD7D2-75A8-40DD-9357-D87963A8DB54}" destId="{3C15C000-0269-4153-A71E-2DBC8AE74927}" srcOrd="2" destOrd="0" presId="urn:microsoft.com/office/officeart/2005/8/layout/orgChart1"/>
+    <dgm:cxn modelId="{F0E02492-C241-41FE-B49B-724AE4A9AC61}" type="presParOf" srcId="{FDA7818E-AFF2-4C4D-B104-2B77618CC191}" destId="{42B38C1D-D4D5-43D0-8B24-ABF61E0D075D}" srcOrd="2" destOrd="0" presId="urn:microsoft.com/office/officeart/2005/8/layout/orgChart1"/>
+    <dgm:cxn modelId="{3E667171-834C-4B41-8A4A-0EFA82A89FF5}" type="presParOf" srcId="{CE7DFB3E-F762-4475-B58D-F24459D85774}" destId="{503734C2-3D27-4C2C-9B93-F099F0F0BF4C}" srcOrd="2" destOrd="0" presId="urn:microsoft.com/office/officeart/2005/8/layout/orgChart1"/>
+    <dgm:cxn modelId="{506C0612-7D1D-4040-8B4F-DE5C6E37D791}" type="presParOf" srcId="{A3F92BD1-EF85-4922-B70B-6BC577A614A1}" destId="{002E2B5A-2328-4757-ABDE-9AD3C6A30A97}" srcOrd="4" destOrd="0" presId="urn:microsoft.com/office/officeart/2005/8/layout/orgChart1"/>
+    <dgm:cxn modelId="{B79BFD0D-D73C-4DB9-B140-CB0B5C4A7F73}" type="presParOf" srcId="{A3F92BD1-EF85-4922-B70B-6BC577A614A1}" destId="{B1A45AED-5C89-4D73-941A-87DC8535A703}" srcOrd="5" destOrd="0" presId="urn:microsoft.com/office/officeart/2005/8/layout/orgChart1"/>
+    <dgm:cxn modelId="{5C84AEEE-0AC4-4F1B-8B31-7C4FC478657E}" type="presParOf" srcId="{B1A45AED-5C89-4D73-941A-87DC8535A703}" destId="{E6257313-5A69-4126-B750-0DDA5BDEEB0A}" srcOrd="0" destOrd="0" presId="urn:microsoft.com/office/officeart/2005/8/layout/orgChart1"/>
+    <dgm:cxn modelId="{A67B215F-8C33-4A60-9A0C-75ECABC074CE}" type="presParOf" srcId="{E6257313-5A69-4126-B750-0DDA5BDEEB0A}" destId="{5A9BD43B-A980-438E-9DD9-F6EDCCD3DC1C}" srcOrd="0" destOrd="0" presId="urn:microsoft.com/office/officeart/2005/8/layout/orgChart1"/>
+    <dgm:cxn modelId="{676324E2-C57E-46D9-97BE-A4115F442337}" type="presParOf" srcId="{E6257313-5A69-4126-B750-0DDA5BDEEB0A}" destId="{8AB0B406-1A81-4391-8202-9A1792DC0601}" srcOrd="1" destOrd="0" presId="urn:microsoft.com/office/officeart/2005/8/layout/orgChart1"/>
+    <dgm:cxn modelId="{F5E03532-F14C-4C36-88DD-43C54CE304AA}" type="presParOf" srcId="{B1A45AED-5C89-4D73-941A-87DC8535A703}" destId="{3CE08D46-C144-42D9-88C2-7821157FE7DC}" srcOrd="1" destOrd="0" presId="urn:microsoft.com/office/officeart/2005/8/layout/orgChart1"/>
+    <dgm:cxn modelId="{8494195A-1BA0-4523-9C1F-A63B4B5EAA4B}" type="presParOf" srcId="{3CE08D46-C144-42D9-88C2-7821157FE7DC}" destId="{7342ED10-2628-4DDB-9F04-16B988B09CE1}" srcOrd="0" destOrd="0" presId="urn:microsoft.com/office/officeart/2005/8/layout/orgChart1"/>
+    <dgm:cxn modelId="{605E44FE-2E96-49F3-8E5B-18375752168D}" type="presParOf" srcId="{3CE08D46-C144-42D9-88C2-7821157FE7DC}" destId="{BF0A1C46-CC1B-406F-A234-24B30F0D84A7}" srcOrd="1" destOrd="0" presId="urn:microsoft.com/office/officeart/2005/8/layout/orgChart1"/>
+    <dgm:cxn modelId="{4909D983-0184-45BC-8AEF-01E9FA703614}" type="presParOf" srcId="{BF0A1C46-CC1B-406F-A234-24B30F0D84A7}" destId="{45F38976-9248-4F62-B5BF-82AE6F0D0976}" srcOrd="0" destOrd="0" presId="urn:microsoft.com/office/officeart/2005/8/layout/orgChart1"/>
+    <dgm:cxn modelId="{6EBDD7F5-539E-4C1E-AB08-1BAB93A1D5B8}" type="presParOf" srcId="{45F38976-9248-4F62-B5BF-82AE6F0D0976}" destId="{BCF93BEB-4969-449E-96C9-87ECD5C32A2C}" srcOrd="0" destOrd="0" presId="urn:microsoft.com/office/officeart/2005/8/layout/orgChart1"/>
+    <dgm:cxn modelId="{71C32013-29D2-4233-BAF5-7BBBE94ED054}" type="presParOf" srcId="{45F38976-9248-4F62-B5BF-82AE6F0D0976}" destId="{904998DF-2677-44BC-8B6D-218C6AF8FC50}" srcOrd="1" destOrd="0" presId="urn:microsoft.com/office/officeart/2005/8/layout/orgChart1"/>
+    <dgm:cxn modelId="{09164B34-2027-4EB5-B446-67700D7E825B}" type="presParOf" srcId="{BF0A1C46-CC1B-406F-A234-24B30F0D84A7}" destId="{5D25FA48-8193-4CEA-BE79-72C62B321CC5}" srcOrd="1" destOrd="0" presId="urn:microsoft.com/office/officeart/2005/8/layout/orgChart1"/>
+    <dgm:cxn modelId="{2E34D1B6-56BD-4A0F-93AB-8CE14F285992}" type="presParOf" srcId="{BF0A1C46-CC1B-406F-A234-24B30F0D84A7}" destId="{E5B62F25-595C-4736-97F3-84E6804F9954}" srcOrd="2" destOrd="0" presId="urn:microsoft.com/office/officeart/2005/8/layout/orgChart1"/>
+    <dgm:cxn modelId="{CAB967B4-2EAB-4276-9E58-D56D26052FA3}" type="presParOf" srcId="{3CE08D46-C144-42D9-88C2-7821157FE7DC}" destId="{D27E35A3-8C6F-4581-9B08-F07FE32369E6}" srcOrd="2" destOrd="0" presId="urn:microsoft.com/office/officeart/2005/8/layout/orgChart1"/>
+    <dgm:cxn modelId="{8C95E262-B32A-4F33-9820-17FBF7256CAC}" type="presParOf" srcId="{3CE08D46-C144-42D9-88C2-7821157FE7DC}" destId="{5EDAA17C-4ECB-45E4-935E-DDC361E63168}" srcOrd="3" destOrd="0" presId="urn:microsoft.com/office/officeart/2005/8/layout/orgChart1"/>
+    <dgm:cxn modelId="{347DBD2B-D588-40EA-BD36-6A42E03782D4}" type="presParOf" srcId="{5EDAA17C-4ECB-45E4-935E-DDC361E63168}" destId="{45AC84B0-FB98-4652-B0AD-B22F25459E69}" srcOrd="0" destOrd="0" presId="urn:microsoft.com/office/officeart/2005/8/layout/orgChart1"/>
+    <dgm:cxn modelId="{8FA2BC0D-7E07-4D59-BC23-4C176F195C5F}" type="presParOf" srcId="{45AC84B0-FB98-4652-B0AD-B22F25459E69}" destId="{332DAB7D-86CB-402E-BC3A-B8740403397E}" srcOrd="0" destOrd="0" presId="urn:microsoft.com/office/officeart/2005/8/layout/orgChart1"/>
+    <dgm:cxn modelId="{DD53AA26-77BF-4F04-A86A-7D45C6D32AA5}" type="presParOf" srcId="{45AC84B0-FB98-4652-B0AD-B22F25459E69}" destId="{D5440020-23B7-4D27-BED5-BCFDBBB3F307}" srcOrd="1" destOrd="0" presId="urn:microsoft.com/office/officeart/2005/8/layout/orgChart1"/>
+    <dgm:cxn modelId="{51C498A7-82DA-4B75-A7B8-2E2200CFE11D}" type="presParOf" srcId="{5EDAA17C-4ECB-45E4-935E-DDC361E63168}" destId="{863C2D9B-BDDC-44A8-BE5B-60D8559B3AC8}" srcOrd="1" destOrd="0" presId="urn:microsoft.com/office/officeart/2005/8/layout/orgChart1"/>
+    <dgm:cxn modelId="{FB428BC4-1812-4A3A-98CB-4412E40D0AA0}" type="presParOf" srcId="{5EDAA17C-4ECB-45E4-935E-DDC361E63168}" destId="{29DB2650-0A5B-4D6C-972D-D3BF09A8978A}" srcOrd="2" destOrd="0" presId="urn:microsoft.com/office/officeart/2005/8/layout/orgChart1"/>
+    <dgm:cxn modelId="{EA0841A9-CA4A-4047-9EF6-EB527500F254}" type="presParOf" srcId="{B1A45AED-5C89-4D73-941A-87DC8535A703}" destId="{A964C6A9-7F66-4794-BB50-A167AA34A57B}" srcOrd="2" destOrd="0" presId="urn:microsoft.com/office/officeart/2005/8/layout/orgChart1"/>
+    <dgm:cxn modelId="{AD1E1069-182F-4525-8969-69FA0A530C35}" type="presParOf" srcId="{A3F92BD1-EF85-4922-B70B-6BC577A614A1}" destId="{BB950013-9506-4FED-8A19-A1B7A27190EF}" srcOrd="6" destOrd="0" presId="urn:microsoft.com/office/officeart/2005/8/layout/orgChart1"/>
+    <dgm:cxn modelId="{40A482AA-7BF3-4467-8870-FEC09246A8DE}" type="presParOf" srcId="{A3F92BD1-EF85-4922-B70B-6BC577A614A1}" destId="{11997286-68AE-4FEC-B5DC-386610A02DF3}" srcOrd="7" destOrd="0" presId="urn:microsoft.com/office/officeart/2005/8/layout/orgChart1"/>
+    <dgm:cxn modelId="{9668A5BE-988C-4654-95B1-FE287D6A694A}" type="presParOf" srcId="{11997286-68AE-4FEC-B5DC-386610A02DF3}" destId="{F35FD407-666B-4760-8029-B50C83935EA4}" srcOrd="0" destOrd="0" presId="urn:microsoft.com/office/officeart/2005/8/layout/orgChart1"/>
+    <dgm:cxn modelId="{1E31D0A5-C60F-4C8B-8010-B248E6ADAF3E}" type="presParOf" srcId="{F35FD407-666B-4760-8029-B50C83935EA4}" destId="{75AFB92D-98E0-4B9B-BA57-DD5D0BF6DDD3}" srcOrd="0" destOrd="0" presId="urn:microsoft.com/office/officeart/2005/8/layout/orgChart1"/>
+    <dgm:cxn modelId="{3F4247D0-69DA-4D5E-BCDA-A899439F2371}" type="presParOf" srcId="{F35FD407-666B-4760-8029-B50C83935EA4}" destId="{4B355AB2-3C7B-41E3-9FCB-5F8151619FB2}" srcOrd="1" destOrd="0" presId="urn:microsoft.com/office/officeart/2005/8/layout/orgChart1"/>
+    <dgm:cxn modelId="{3BB618B6-698D-4387-8F15-7258C214F75D}" type="presParOf" srcId="{11997286-68AE-4FEC-B5DC-386610A02DF3}" destId="{3C9FC6FD-B274-4146-AF5A-38D445A5813B}" srcOrd="1" destOrd="0" presId="urn:microsoft.com/office/officeart/2005/8/layout/orgChart1"/>
+    <dgm:cxn modelId="{E5DEDF04-FEAB-497D-812C-DA958AE38F7F}" type="presParOf" srcId="{11997286-68AE-4FEC-B5DC-386610A02DF3}" destId="{1F56343E-BD04-4EEC-A61C-E5BE60AF9165}" srcOrd="2" destOrd="0" presId="urn:microsoft.com/office/officeart/2005/8/layout/orgChart1"/>
+    <dgm:cxn modelId="{E0D8AEDC-1123-4277-87B5-8401C3593231}" type="presParOf" srcId="{B8C0F269-D927-4125-AF9C-A65E4C7C82DD}" destId="{81BB14E1-F7E5-487C-B30D-777B6C18CF00}" srcOrd="2" destOrd="0" presId="urn:microsoft.com/office/officeart/2005/8/layout/orgChart1"/>
+    <dgm:cxn modelId="{E31CD50E-22B2-4D18-B1B5-B49ACAC22430}" type="presParOf" srcId="{90F8DB98-2C9A-4BB7-B119-5F741244767E}" destId="{0B4E05AD-9AC0-4C11-9620-242CA108A3D7}" srcOrd="1" destOrd="0" presId="urn:microsoft.com/office/officeart/2005/8/layout/orgChart1"/>
+    <dgm:cxn modelId="{8FDB4627-2DF1-4ED5-B9EF-296DABD5E816}" type="presParOf" srcId="{0B4E05AD-9AC0-4C11-9620-242CA108A3D7}" destId="{1586731C-5CB7-4A8D-B3DE-ADAFD7E75871}" srcOrd="0" destOrd="0" presId="urn:microsoft.com/office/officeart/2005/8/layout/orgChart1"/>
+    <dgm:cxn modelId="{ECB55127-4FE5-4598-92E5-CF1849D6326C}" type="presParOf" srcId="{1586731C-5CB7-4A8D-B3DE-ADAFD7E75871}" destId="{A790A00D-80ED-442F-893D-10CA7405B17D}" srcOrd="0" destOrd="0" presId="urn:microsoft.com/office/officeart/2005/8/layout/orgChart1"/>
+    <dgm:cxn modelId="{2B3B5BFF-5319-4934-8FE9-961F2D06F1A5}" type="presParOf" srcId="{1586731C-5CB7-4A8D-B3DE-ADAFD7E75871}" destId="{1BC1C5BE-6528-433D-940D-9051DCC6612F}" srcOrd="1" destOrd="0" presId="urn:microsoft.com/office/officeart/2005/8/layout/orgChart1"/>
+    <dgm:cxn modelId="{744A9262-3625-43EC-B957-BED7F74B8D48}" type="presParOf" srcId="{0B4E05AD-9AC0-4C11-9620-242CA108A3D7}" destId="{FCAFAAF8-021C-41BC-B56E-A7FFA238AAA0}" srcOrd="1" destOrd="0" presId="urn:microsoft.com/office/officeart/2005/8/layout/orgChart1"/>
+    <dgm:cxn modelId="{91DE9708-00D6-472B-979D-7F0F13426A8B}" type="presParOf" srcId="{0B4E05AD-9AC0-4C11-9620-242CA108A3D7}" destId="{63F35D93-4622-470A-9C6A-B1F6480EDF03}" srcOrd="2" destOrd="0" presId="urn:microsoft.com/office/officeart/2005/8/layout/orgChart1"/>
   </dgm:cxnLst>
   <dgm:bg/>
   <dgm:whole/>
@@ -12155,7 +12222,7 @@
   <a:extraClrSchemeLst/>
   <a:extLst>
     <a:ext uri="{05A4C25C-085E-4340-85A3-A5531E510DB2}">
-      <thm15:themeFamily xmlns:thm15="http://schemas.microsoft.com/office/thememl/2012/main" xmlns="" name="Office Theme" id="{62F939B6-93AF-4DB8-9C6B-D6C7DFDC589F}" vid="{4A3C46E8-61CC-4603-A589-7422A47A8E4A}"/>
+      <thm15:themeFamily xmlns="" xmlns:thm15="http://schemas.microsoft.com/office/thememl/2012/main" name="Office Theme" id="{62F939B6-93AF-4DB8-9C6B-D6C7DFDC589F}" vid="{4A3C46E8-61CC-4603-A589-7422A47A8E4A}"/>
     </a:ext>
   </a:extLst>
 </a:theme>
@@ -12166,7 +12233,7 @@
 </file>
 
 <file path=customXml/itemProps1.xml><?xml version="1.0" encoding="utf-8"?>
-<ds:datastoreItem xmlns:ds="http://schemas.openxmlformats.org/officeDocument/2006/customXml" ds:itemID="{BBE8F986-40E9-4FF3-9662-CD59F35D9D34}">
+<ds:datastoreItem xmlns:ds="http://schemas.openxmlformats.org/officeDocument/2006/customXml" ds:itemID="{B974652E-7C04-4621-A125-8C7D5C84FB61}">
   <ds:schemaRefs>
     <ds:schemaRef ds:uri="http://schemas.openxmlformats.org/officeDocument/2006/bibliography"/>
   </ds:schemaRefs>

</xml_diff>